<commit_message>
Added Documentation for Gauss methods; some file clean-up too
</commit_message>
<xml_diff>
--- a/Assignment2/report_rough.docx
+++ b/Assignment2/report_rough.docx
@@ -709,28 +709,67 @@
         <w:rPr>
           <w:rFonts w:ascii="Cambria" w:hAnsi="Cambria"/>
         </w:rPr>
-        <w:t>; it does poorly when it comes to approximating very curvy equations</w:t>
-      </w:r>
-      <w:r>
-        <w:rPr>
-          <w:rFonts w:ascii="Cambria" w:hAnsi="Cambria"/>
-        </w:rPr>
-        <w:t xml:space="preserve">. Simpson’s Rule, however, </w:t>
-      </w:r>
-      <w:r>
-        <w:rPr>
-          <w:rFonts w:ascii="Cambria" w:hAnsi="Cambria"/>
-        </w:rPr>
-        <w:t>places a parabola across every two subintervals</w:t>
-      </w:r>
-      <w:r>
-        <w:rPr>
-          <w:rFonts w:ascii="Cambria" w:hAnsi="Cambria"/>
-        </w:rPr>
-        <w:t xml:space="preserve">; this ends up being more complex and yields a more accurate result in our case. </w:t>
+        <w:t xml:space="preserve">; </w:t>
+      </w:r>
+      <w:r>
+        <w:rPr>
+          <w:rFonts w:ascii="Cambria" w:hAnsi="Cambria"/>
+        </w:rPr>
+        <w:t xml:space="preserve">as a result, the Composite Trapezoid Rule performs </w:t>
+      </w:r>
+      <w:r>
+        <w:rPr>
+          <w:rFonts w:ascii="Cambria" w:hAnsi="Cambria"/>
+        </w:rPr>
+        <w:t>poorly when it comes to approxima</w:t>
       </w:r>
       <w:bookmarkStart w:id="0" w:name="_GoBack"/>
       <w:bookmarkEnd w:id="0"/>
+      <w:r>
+        <w:rPr>
+          <w:rFonts w:ascii="Cambria" w:hAnsi="Cambria"/>
+        </w:rPr>
+        <w:t>ting very curvy equations</w:t>
+      </w:r>
+      <w:r>
+        <w:rPr>
+          <w:rFonts w:ascii="Cambria" w:hAnsi="Cambria"/>
+        </w:rPr>
+        <w:t>, like ours which involves a few sine and cosines</w:t>
+      </w:r>
+      <w:r>
+        <w:rPr>
+          <w:rFonts w:ascii="Cambria" w:hAnsi="Cambria"/>
+        </w:rPr>
+        <w:t xml:space="preserve">. </w:t>
+      </w:r>
+    </w:p>
+    <w:p>
+      <w:pPr>
+        <w:spacing w:line="276" w:lineRule="auto"/>
+        <w:ind w:firstLine="720"/>
+        <w:rPr>
+          <w:rFonts w:ascii="Cambria" w:hAnsi="Cambria"/>
+        </w:rPr>
+      </w:pPr>
+      <w:r>
+        <w:rPr>
+          <w:rFonts w:ascii="Cambria" w:hAnsi="Cambria"/>
+        </w:rPr>
+        <w:t xml:space="preserve">Simpson’s Rule, however, </w:t>
+      </w:r>
+      <w:r>
+        <w:rPr>
+          <w:rFonts w:ascii="Cambria" w:hAnsi="Cambria"/>
+        </w:rPr>
+        <w:t>places a parabola across every two subintervals</w:t>
+      </w:r>
+      <w:r>
+        <w:rPr>
+          <w:rFonts w:ascii="Cambria" w:hAnsi="Cambria"/>
+        </w:rPr>
+        <w:t xml:space="preserve">; this ends up being more complex and yields a more accurate result in our case. </w:t>
+      </w:r>
     </w:p>
     <w:p>
       <w:pPr>

</xml_diff>

<commit_message>
Writing up the report
</commit_message>
<xml_diff>
--- a/Assignment2/report_rough.docx
+++ b/Assignment2/report_rough.docx
@@ -1,6 +1,6 @@
 
 <file path=word/document.xml><?xml version="1.0" encoding="utf-8"?>
-<w:document xmlns:wpc="http://schemas.microsoft.com/office/word/2010/wordprocessingCanvas" xmlns:cx="http://schemas.microsoft.com/office/drawing/2014/chartex" xmlns:cx1="http://schemas.microsoft.com/office/drawing/2015/9/8/chartex" xmlns:cx2="http://schemas.microsoft.com/office/drawing/2015/10/21/chartex" xmlns:cx3="http://schemas.microsoft.com/office/drawing/2016/5/9/chartex" xmlns:cx4="http://schemas.microsoft.com/office/drawing/2016/5/10/chartex" xmlns:cx5="http://schemas.microsoft.com/office/drawing/2016/5/11/chartex" xmlns:cx6="http://schemas.microsoft.com/office/drawing/2016/5/12/chartex" xmlns:cx7="http://schemas.microsoft.com/office/drawing/2016/5/13/chartex" xmlns:cx8="http://schemas.microsoft.com/office/drawing/2016/5/14/chartex" xmlns:mc="http://schemas.openxmlformats.org/markup-compatibility/2006" xmlns:aink="http://schemas.microsoft.com/office/drawing/2016/ink" xmlns:am3d="http://schemas.microsoft.com/office/drawing/2017/model3d" xmlns:o="urn:schemas-microsoft-com:office:office" xmlns:r="http://schemas.openxmlformats.org/officeDocument/2006/relationships" xmlns:m="http://schemas.openxmlformats.org/officeDocument/2006/math" xmlns:v="urn:schemas-microsoft-com:vml" xmlns:wp14="http://schemas.microsoft.com/office/word/2010/wordprocessingDrawing" xmlns:wp="http://schemas.openxmlformats.org/drawingml/2006/wordprocessingDrawing" xmlns:w10="urn:schemas-microsoft-com:office:word" xmlns:w="http://schemas.openxmlformats.org/wordprocessingml/2006/main" xmlns:w14="http://schemas.microsoft.com/office/word/2010/wordml" xmlns:w15="http://schemas.microsoft.com/office/word/2012/wordml" xmlns:w16cid="http://schemas.microsoft.com/office/word/2016/wordml/cid" xmlns:w16se="http://schemas.microsoft.com/office/word/2015/wordml/symex" xmlns:wpg="http://schemas.microsoft.com/office/word/2010/wordprocessingGroup" xmlns:wpi="http://schemas.microsoft.com/office/word/2010/wordprocessingInk" xmlns:wne="http://schemas.microsoft.com/office/word/2006/wordml" xmlns:wps="http://schemas.microsoft.com/office/word/2010/wordprocessingShape" mc:Ignorable="w14 w15 w16se w16cid wp14">
+<w:document xmlns:wpc="http://schemas.microsoft.com/office/word/2010/wordprocessingCanvas" xmlns:mo="http://schemas.microsoft.com/office/mac/office/2008/main" xmlns:mc="http://schemas.openxmlformats.org/markup-compatibility/2006" xmlns:mv="urn:schemas-microsoft-com:mac:vml" xmlns:o="urn:schemas-microsoft-com:office:office" xmlns:r="http://schemas.openxmlformats.org/officeDocument/2006/relationships" xmlns:m="http://schemas.openxmlformats.org/officeDocument/2006/math" xmlns:v="urn:schemas-microsoft-com:vml" xmlns:wp14="http://schemas.microsoft.com/office/word/2010/wordprocessingDrawing" xmlns:wp="http://schemas.openxmlformats.org/drawingml/2006/wordprocessingDrawing" xmlns:w10="urn:schemas-microsoft-com:office:word" xmlns:w="http://schemas.openxmlformats.org/wordprocessingml/2006/main" xmlns:w14="http://schemas.microsoft.com/office/word/2010/wordml" xmlns:w15="http://schemas.microsoft.com/office/word/2012/wordml" xmlns:wpg="http://schemas.microsoft.com/office/word/2010/wordprocessingGroup" xmlns:wpi="http://schemas.microsoft.com/office/word/2010/wordprocessingInk" xmlns:wne="http://schemas.microsoft.com/office/word/2006/wordml" xmlns:wps="http://schemas.microsoft.com/office/word/2010/wordprocessingShape" mc:Ignorable="w14 w15 wp14">
   <w:body>
     <w:p>
       <w:pPr>
@@ -32,14 +32,7 @@
         <w:rPr>
           <w:rFonts w:ascii="Cambria" w:hAnsi="Cambria"/>
         </w:rPr>
-        <w:t>The first question asked us to generate {</w:t>
-      </w:r>
-      <w:proofErr w:type="spellStart"/>
-      <w:r>
-        <w:rPr>
-          <w:rFonts w:ascii="Cambria" w:hAnsi="Cambria"/>
-        </w:rPr>
-        <w:t>w</w:t>
+        <w:t>The first question asked us to generate {w</w:t>
       </w:r>
       <w:r>
         <w:rPr>
@@ -48,7 +41,6 @@
         </w:rPr>
         <w:t>i</w:t>
       </w:r>
-      <w:proofErr w:type="spellEnd"/>
       <w:r>
         <w:rPr>
           <w:rFonts w:ascii="Cambria" w:hAnsi="Cambria"/>
@@ -128,21 +120,7 @@
         <w:rPr>
           <w:rFonts w:ascii="Cambria" w:hAnsi="Cambria"/>
         </w:rPr>
-        <w:t xml:space="preserve"> (</w:t>
-      </w:r>
-      <w:proofErr w:type="spellStart"/>
-      <w:r>
-        <w:rPr>
-          <w:rFonts w:ascii="Cambria" w:hAnsi="Cambria"/>
-        </w:rPr>
-        <w:t>QuadSchemeMidpoint.m</w:t>
-      </w:r>
-      <w:proofErr w:type="spellEnd"/>
-      <w:r>
-        <w:rPr>
-          <w:rFonts w:ascii="Cambria" w:hAnsi="Cambria"/>
-        </w:rPr>
-        <w:t>)</w:t>
+        <w:t xml:space="preserve"> (QuadSchemeMidpoint.m)</w:t>
       </w:r>
     </w:p>
     <w:p>
@@ -168,27 +146,13 @@
         <w:rPr>
           <w:rFonts w:ascii="Cambria" w:hAnsi="Cambria"/>
         </w:rPr>
-        <w:t xml:space="preserve"> (</w:t>
-      </w:r>
-      <w:proofErr w:type="spellStart"/>
-      <w:r>
-        <w:rPr>
-          <w:rFonts w:ascii="Cambria" w:hAnsi="Cambria"/>
-        </w:rPr>
-        <w:t>QuadSchemeTrapezoid.</w:t>
-      </w:r>
-      <w:r>
-        <w:rPr>
-          <w:rFonts w:ascii="Cambria" w:hAnsi="Cambria"/>
-        </w:rPr>
-        <w:t>m</w:t>
-      </w:r>
-      <w:proofErr w:type="spellEnd"/>
-      <w:r>
-        <w:rPr>
-          <w:rFonts w:ascii="Cambria" w:hAnsi="Cambria"/>
-        </w:rPr>
-        <w:t>)</w:t>
+        <w:t xml:space="preserve"> (QuadSchemeTrapezoid.</w:t>
+      </w:r>
+      <w:r>
+        <w:rPr>
+          <w:rFonts w:ascii="Cambria" w:hAnsi="Cambria"/>
+        </w:rPr>
+        <w:t>m)</w:t>
       </w:r>
     </w:p>
     <w:p>
@@ -210,14 +174,12 @@
         </w:rPr>
         <w:t>Composite Simpson formula (</w:t>
       </w:r>
-      <w:proofErr w:type="spellStart"/>
       <w:r>
         <w:rPr>
           <w:rFonts w:ascii="Cambria" w:hAnsi="Cambria"/>
         </w:rPr>
         <w:t>QuadSchemeSimpson.m</w:t>
       </w:r>
-      <w:proofErr w:type="spellEnd"/>
       <w:r>
         <w:rPr>
           <w:rFonts w:ascii="Cambria" w:hAnsi="Cambria"/>
@@ -247,7 +209,6 @@
         </w:rPr>
         <w:t xml:space="preserve">Implementation of the functions to get </w:t>
       </w:r>
-      <w:proofErr w:type="spellStart"/>
       <w:r>
         <w:rPr>
           <w:rFonts w:ascii="Cambria" w:hAnsi="Cambria"/>
@@ -261,7 +222,6 @@
         </w:rPr>
         <w:t>i</w:t>
       </w:r>
-      <w:proofErr w:type="spellEnd"/>
       <w:r>
         <w:rPr>
           <w:rFonts w:ascii="Cambria" w:hAnsi="Cambria"/>
@@ -294,7 +254,6 @@
         </w:rPr>
         <w:t xml:space="preserve"> Vectors of size-N were pre-generated to hold the </w:t>
       </w:r>
-      <w:proofErr w:type="spellStart"/>
       <w:r>
         <w:rPr>
           <w:rFonts w:ascii="Cambria" w:hAnsi="Cambria"/>
@@ -308,7 +267,6 @@
         </w:rPr>
         <w:t>i</w:t>
       </w:r>
-      <w:proofErr w:type="spellEnd"/>
       <w:r>
         <w:rPr>
           <w:rFonts w:ascii="Cambria" w:hAnsi="Cambria"/>
@@ -328,19 +286,11 @@
         </w:rPr>
         <w:t xml:space="preserve">, then </w:t>
       </w:r>
-      <w:proofErr w:type="spellStart"/>
-      <w:r>
-        <w:rPr>
-          <w:rFonts w:ascii="Cambria" w:hAnsi="Cambria"/>
-        </w:rPr>
-        <w:t>Δx</w:t>
-      </w:r>
-      <w:proofErr w:type="spellEnd"/>
-      <w:r>
-        <w:rPr>
-          <w:rFonts w:ascii="Cambria" w:hAnsi="Cambria"/>
-        </w:rPr>
-        <w:t xml:space="preserve"> was calculated</w:t>
+      <w:r>
+        <w:rPr>
+          <w:rFonts w:ascii="Cambria" w:hAnsi="Cambria"/>
+        </w:rPr>
+        <w:t>Δx was calculated</w:t>
       </w:r>
       <w:r>
         <w:rPr>
@@ -366,7 +316,6 @@
         </w:rPr>
         <w:t>{</w:t>
       </w:r>
-      <w:proofErr w:type="spellStart"/>
       <w:r>
         <w:rPr>
           <w:rFonts w:ascii="Cambria" w:hAnsi="Cambria"/>
@@ -380,19 +329,11 @@
         </w:rPr>
         <w:t>i</w:t>
       </w:r>
-      <w:proofErr w:type="spellEnd"/>
-      <w:r>
-        <w:rPr>
-          <w:rFonts w:ascii="Cambria" w:hAnsi="Cambria"/>
-        </w:rPr>
-        <w:t xml:space="preserve">, </w:t>
-      </w:r>
-      <w:proofErr w:type="gramStart"/>
-      <w:r>
-        <w:rPr>
-          <w:rFonts w:ascii="Cambria" w:hAnsi="Cambria"/>
-        </w:rPr>
-        <w:t>x</w:t>
+      <w:r>
+        <w:rPr>
+          <w:rFonts w:ascii="Cambria" w:hAnsi="Cambria"/>
+        </w:rPr>
+        <w:t>, x</w:t>
       </w:r>
       <w:r>
         <w:rPr>
@@ -412,14 +353,7 @@
         <w:rPr>
           <w:rFonts w:ascii="Cambria" w:hAnsi="Cambria"/>
         </w:rPr>
-        <w:t>}</w:t>
-      </w:r>
-      <w:proofErr w:type="gramEnd"/>
-      <w:r>
-        <w:rPr>
-          <w:rFonts w:ascii="Cambria" w:hAnsi="Cambria"/>
-        </w:rPr>
-        <w:t xml:space="preserve"> p</w:t>
+        <w:t>} p</w:t>
       </w:r>
       <w:r>
         <w:rPr>
@@ -518,20 +452,7 @@
         <w:rPr>
           <w:rFonts w:ascii="Cambria" w:hAnsi="Cambria"/>
         </w:rPr>
-        <w:t xml:space="preserve">the </w:t>
-      </w:r>
-      <w:r>
-        <w:rPr>
-          <w:rFonts w:ascii="Cambria" w:hAnsi="Cambria"/>
-        </w:rPr>
-        <w:t>{</w:t>
-      </w:r>
-      <w:proofErr w:type="spellStart"/>
-      <w:r>
-        <w:rPr>
-          <w:rFonts w:ascii="Cambria" w:hAnsi="Cambria"/>
-        </w:rPr>
-        <w:t>w</w:t>
+        <w:t>the {w</w:t>
       </w:r>
       <w:r>
         <w:rPr>
@@ -540,7 +461,6 @@
         </w:rPr>
         <w:t>i</w:t>
       </w:r>
-      <w:proofErr w:type="spellEnd"/>
       <w:r>
         <w:rPr>
           <w:rFonts w:ascii="Cambria" w:hAnsi="Cambria"/>
@@ -558,13 +478,7 @@
         <w:rPr>
           <w:rFonts w:ascii="Cambria" w:hAnsi="Cambria"/>
         </w:rPr>
-        <w:t>}</w:t>
-      </w:r>
-      <w:r>
-        <w:rPr>
-          <w:rFonts w:ascii="Cambria" w:hAnsi="Cambria"/>
-        </w:rPr>
-        <w:t xml:space="preserve"> pairs that were generated for [-1 1] to </w:t>
+        <w:t xml:space="preserve">} pairs that were generated for [-1 1] to </w:t>
       </w:r>
       <w:r>
         <w:rPr>
@@ -679,6 +593,257 @@
         <w:rPr>
           <w:rFonts w:ascii="Cambria" w:hAnsi="Cambria"/>
         </w:rPr>
+        <w:t xml:space="preserve">Figure 1: </w:t>
+      </w:r>
+      <w:r>
+        <w:rPr>
+          <w:rFonts w:ascii="Cambria" w:hAnsi="Cambria"/>
+        </w:rPr>
+        <w:t>Composite Midpoint Rule Error Convergence</w:t>
+      </w:r>
+    </w:p>
+    <w:p>
+      <w:pPr>
+        <w:spacing w:line="276" w:lineRule="auto"/>
+        <w:jc w:val="center"/>
+        <w:rPr>
+          <w:rFonts w:ascii="Cambria" w:hAnsi="Cambria"/>
+        </w:rPr>
+      </w:pPr>
+      <w:r>
+        <w:rPr>
+          <w:rFonts w:ascii="Cambria" w:hAnsi="Cambria"/>
+        </w:rPr>
+        <w:lastRenderedPageBreak/>
+        <w:drawing>
+          <wp:inline distT="0" distB="0" distL="0" distR="0" wp14:anchorId="623BA5F3" wp14:editId="009F6214">
+            <wp:extent cx="5080635" cy="3810476"/>
+            <wp:effectExtent l="0" t="0" r="0" b="0"/>
+            <wp:docPr id="1" name="Picture 1"/>
+            <wp:cNvGraphicFramePr>
+              <a:graphicFrameLocks xmlns:a="http://schemas.openxmlformats.org/drawingml/2006/main" noChangeAspect="1"/>
+            </wp:cNvGraphicFramePr>
+            <a:graphic xmlns:a="http://schemas.openxmlformats.org/drawingml/2006/main">
+              <a:graphicData uri="http://schemas.openxmlformats.org/drawingml/2006/picture">
+                <pic:pic xmlns:pic="http://schemas.openxmlformats.org/drawingml/2006/picture">
+                  <pic:nvPicPr>
+                    <pic:cNvPr id="1" name=""/>
+                    <pic:cNvPicPr/>
+                  </pic:nvPicPr>
+                  <pic:blipFill>
+                    <a:blip r:embed="rId7"/>
+                    <a:stretch>
+                      <a:fillRect/>
+                    </a:stretch>
+                  </pic:blipFill>
+                  <pic:spPr>
+                    <a:xfrm>
+                      <a:off x="0" y="0"/>
+                      <a:ext cx="5099992" cy="3824994"/>
+                    </a:xfrm>
+                    <a:prstGeom prst="rect">
+                      <a:avLst/>
+                    </a:prstGeom>
+                  </pic:spPr>
+                </pic:pic>
+              </a:graphicData>
+            </a:graphic>
+          </wp:inline>
+        </w:drawing>
+      </w:r>
+    </w:p>
+    <w:p>
+      <w:pPr>
+        <w:spacing w:line="276" w:lineRule="auto"/>
+        <w:rPr>
+          <w:rFonts w:ascii="Cambria" w:hAnsi="Cambria"/>
+        </w:rPr>
+      </w:pPr>
+      <w:r>
+        <w:rPr>
+          <w:rFonts w:ascii="Cambria" w:hAnsi="Cambria"/>
+        </w:rPr>
+        <w:t xml:space="preserve">Figure 2: </w:t>
+      </w:r>
+      <w:r>
+        <w:rPr>
+          <w:rFonts w:ascii="Cambria" w:hAnsi="Cambria"/>
+        </w:rPr>
+        <w:t>Composite Trapezoid Rule Error Convergence</w:t>
+      </w:r>
+    </w:p>
+    <w:p>
+      <w:pPr>
+        <w:spacing w:line="276" w:lineRule="auto"/>
+        <w:jc w:val="center"/>
+        <w:rPr>
+          <w:rFonts w:ascii="Cambria" w:hAnsi="Cambria"/>
+        </w:rPr>
+      </w:pPr>
+      <w:r>
+        <w:rPr>
+          <w:rFonts w:ascii="Cambria" w:hAnsi="Cambria"/>
+        </w:rPr>
+        <w:drawing>
+          <wp:inline distT="0" distB="0" distL="0" distR="0" wp14:anchorId="47D821A9" wp14:editId="21632C3C">
+            <wp:extent cx="5173980" cy="3880485"/>
+            <wp:effectExtent l="0" t="0" r="0" b="0"/>
+            <wp:docPr id="2" name="Picture 2"/>
+            <wp:cNvGraphicFramePr>
+              <a:graphicFrameLocks xmlns:a="http://schemas.openxmlformats.org/drawingml/2006/main" noChangeAspect="1"/>
+            </wp:cNvGraphicFramePr>
+            <a:graphic xmlns:a="http://schemas.openxmlformats.org/drawingml/2006/main">
+              <a:graphicData uri="http://schemas.openxmlformats.org/drawingml/2006/picture">
+                <pic:pic xmlns:pic="http://schemas.openxmlformats.org/drawingml/2006/picture">
+                  <pic:nvPicPr>
+                    <pic:cNvPr id="1" name=""/>
+                    <pic:cNvPicPr/>
+                  </pic:nvPicPr>
+                  <pic:blipFill>
+                    <a:blip r:embed="rId8"/>
+                    <a:stretch>
+                      <a:fillRect/>
+                    </a:stretch>
+                  </pic:blipFill>
+                  <pic:spPr>
+                    <a:xfrm>
+                      <a:off x="0" y="0"/>
+                      <a:ext cx="5372133" cy="4029100"/>
+                    </a:xfrm>
+                    <a:prstGeom prst="rect">
+                      <a:avLst/>
+                    </a:prstGeom>
+                  </pic:spPr>
+                </pic:pic>
+              </a:graphicData>
+            </a:graphic>
+          </wp:inline>
+        </w:drawing>
+      </w:r>
+    </w:p>
+    <w:p>
+      <w:pPr>
+        <w:spacing w:line="276" w:lineRule="auto"/>
+        <w:rPr>
+          <w:rFonts w:ascii="Cambria" w:hAnsi="Cambria"/>
+        </w:rPr>
+      </w:pPr>
+    </w:p>
+    <w:p>
+      <w:pPr>
+        <w:spacing w:line="276" w:lineRule="auto"/>
+        <w:rPr>
+          <w:rFonts w:ascii="Cambria" w:hAnsi="Cambria"/>
+        </w:rPr>
+      </w:pPr>
+      <w:r>
+        <w:rPr>
+          <w:rFonts w:ascii="Cambria" w:hAnsi="Cambria"/>
+        </w:rPr>
+        <w:lastRenderedPageBreak/>
+        <w:t>Figure 3: Composite Simpson Formula Error Convergence</w:t>
+      </w:r>
+    </w:p>
+    <w:p>
+      <w:pPr>
+        <w:spacing w:line="276" w:lineRule="auto"/>
+        <w:jc w:val="center"/>
+        <w:rPr>
+          <w:rFonts w:ascii="Cambria" w:hAnsi="Cambria"/>
+        </w:rPr>
+      </w:pPr>
+      <w:r>
+        <w:rPr>
+          <w:rFonts w:ascii="Cambria" w:hAnsi="Cambria"/>
+        </w:rPr>
+        <w:drawing>
+          <wp:inline distT="0" distB="0" distL="0" distR="0" wp14:anchorId="42A4BFAF" wp14:editId="404F7BD2">
+            <wp:extent cx="5235787" cy="3926840"/>
+            <wp:effectExtent l="0" t="0" r="0" b="0"/>
+            <wp:docPr id="3" name="Picture 3"/>
+            <wp:cNvGraphicFramePr>
+              <a:graphicFrameLocks xmlns:a="http://schemas.openxmlformats.org/drawingml/2006/main" noChangeAspect="1"/>
+            </wp:cNvGraphicFramePr>
+            <a:graphic xmlns:a="http://schemas.openxmlformats.org/drawingml/2006/main">
+              <a:graphicData uri="http://schemas.openxmlformats.org/drawingml/2006/picture">
+                <pic:pic xmlns:pic="http://schemas.openxmlformats.org/drawingml/2006/picture">
+                  <pic:nvPicPr>
+                    <pic:cNvPr id="1" name=""/>
+                    <pic:cNvPicPr/>
+                  </pic:nvPicPr>
+                  <pic:blipFill>
+                    <a:blip r:embed="rId9"/>
+                    <a:stretch>
+                      <a:fillRect/>
+                    </a:stretch>
+                  </pic:blipFill>
+                  <pic:spPr>
+                    <a:xfrm>
+                      <a:off x="0" y="0"/>
+                      <a:ext cx="5272270" cy="3954203"/>
+                    </a:xfrm>
+                    <a:prstGeom prst="rect">
+                      <a:avLst/>
+                    </a:prstGeom>
+                  </pic:spPr>
+                </pic:pic>
+              </a:graphicData>
+            </a:graphic>
+          </wp:inline>
+        </w:drawing>
+      </w:r>
+    </w:p>
+    <w:p>
+      <w:pPr>
+        <w:spacing w:line="276" w:lineRule="auto"/>
+        <w:jc w:val="center"/>
+        <w:rPr>
+          <w:rFonts w:ascii="Cambria" w:hAnsi="Cambria"/>
+        </w:rPr>
+      </w:pPr>
+    </w:p>
+    <w:p>
+      <w:pPr>
+        <w:spacing w:line="276" w:lineRule="auto"/>
+        <w:ind w:firstLine="720"/>
+        <w:rPr>
+          <w:rFonts w:ascii="Cambria" w:hAnsi="Cambria"/>
+        </w:rPr>
+      </w:pPr>
+      <w:r>
+        <w:rPr>
+          <w:rFonts w:ascii="Cambria" w:hAnsi="Cambria"/>
+        </w:rPr>
+        <w:t>As demonstrated visually by Figures 1</w:t>
+      </w:r>
+      <w:r>
+        <w:rPr>
+          <w:rFonts w:ascii="Cambria" w:hAnsi="Cambria"/>
+        </w:rPr>
+        <w:t xml:space="preserve"> </w:t>
+      </w:r>
+      <w:r>
+        <w:rPr>
+          <w:rFonts w:ascii="Cambria" w:hAnsi="Cambria"/>
+        </w:rPr>
+        <w:t xml:space="preserve">to 3 </w:t>
+      </w:r>
+      <w:r>
+        <w:rPr>
+          <w:rFonts w:ascii="Cambria" w:hAnsi="Cambria"/>
+        </w:rPr>
+        <w:t>above</w:t>
+      </w:r>
+      <w:r>
+        <w:rPr>
+          <w:rFonts w:ascii="Cambria" w:hAnsi="Cambria"/>
+        </w:rPr>
+        <w:t xml:space="preserve">, </w:t>
+      </w:r>
+      <w:r>
+        <w:rPr>
+          <w:rFonts w:ascii="Cambria" w:hAnsi="Cambria"/>
+        </w:rPr>
         <w:t>Simpson’s formula converged the fastest of the three Newton</w:t>
       </w:r>
       <w:r>
@@ -721,7 +886,58 @@
         <w:rPr>
           <w:rFonts w:ascii="Cambria" w:hAnsi="Cambria"/>
         </w:rPr>
-        <w:t>poorly when it comes to approxima</w:t>
+        <w:t>poorly when it comes to approximating very curvy equations</w:t>
+      </w:r>
+      <w:r>
+        <w:rPr>
+          <w:rFonts w:ascii="Cambria" w:hAnsi="Cambria"/>
+        </w:rPr>
+        <w:t>, like ours which involves a few sine and cosines</w:t>
+      </w:r>
+      <w:r>
+        <w:rPr>
+          <w:rFonts w:ascii="Cambria" w:hAnsi="Cambria"/>
+        </w:rPr>
+        <w:t>.</w:t>
+      </w:r>
+      <w:r>
+        <w:rPr>
+          <w:rFonts w:ascii="Cambria" w:hAnsi="Cambria"/>
+        </w:rPr>
+        <w:t xml:space="preserve"> The same idea occurs with the Composite Midpoint Rule as it samples the midpoint between two subintervals and uses that lone point as the basis of interpolation. </w:t>
+      </w:r>
+      <w:r>
+        <w:rPr>
+          <w:rFonts w:ascii="Cambria" w:hAnsi="Cambria"/>
+        </w:rPr>
+        <w:t xml:space="preserve"> </w:t>
+      </w:r>
+    </w:p>
+    <w:p>
+      <w:pPr>
+        <w:spacing w:line="276" w:lineRule="auto"/>
+        <w:ind w:firstLine="720"/>
+        <w:rPr>
+          <w:rFonts w:ascii="Cambria" w:hAnsi="Cambria"/>
+        </w:rPr>
+      </w:pPr>
+      <w:r>
+        <w:rPr>
+          <w:rFonts w:ascii="Cambria" w:hAnsi="Cambria"/>
+        </w:rPr>
+        <w:t xml:space="preserve">Simpson’s Rule, however, </w:t>
+      </w:r>
+      <w:r>
+        <w:rPr>
+          <w:rFonts w:ascii="Cambria" w:hAnsi="Cambria"/>
+        </w:rPr>
+        <w:t>places a parabola across every two subintervals</w:t>
+      </w:r>
+      <w:r>
+        <w:rPr>
+          <w:rFonts w:ascii="Cambria" w:hAnsi="Cambria"/>
+        </w:rPr>
+        <w:t xml:space="preserve"> and also has at least twice the number of subintervals compared to the other two</w:t>
       </w:r>
       <w:bookmarkStart w:id="0" w:name="_GoBack"/>
       <w:bookmarkEnd w:id="0"/>
@@ -729,13 +945,19 @@
         <w:rPr>
           <w:rFonts w:ascii="Cambria" w:hAnsi="Cambria"/>
         </w:rPr>
-        <w:t>ting very curvy equations</w:t>
-      </w:r>
-      <w:r>
-        <w:rPr>
-          <w:rFonts w:ascii="Cambria" w:hAnsi="Cambria"/>
-        </w:rPr>
-        <w:t>, like ours which involves a few sine and cosines</w:t>
+        <w:t>; T</w:t>
+      </w:r>
+      <w:r>
+        <w:rPr>
+          <w:rFonts w:ascii="Cambria" w:hAnsi="Cambria"/>
+        </w:rPr>
+        <w:t xml:space="preserve">his ends up being more complex and yields a </w:t>
+      </w:r>
+      <w:r>
+        <w:rPr>
+          <w:rFonts w:ascii="Cambria" w:hAnsi="Cambria"/>
+        </w:rPr>
+        <w:t>more accurate result</w:t>
       </w:r>
       <w:r>
         <w:rPr>
@@ -747,40 +969,13 @@
     <w:p>
       <w:pPr>
         <w:spacing w:line="276" w:lineRule="auto"/>
-        <w:ind w:firstLine="720"/>
-        <w:rPr>
-          <w:rFonts w:ascii="Cambria" w:hAnsi="Cambria"/>
-        </w:rPr>
-      </w:pPr>
-      <w:r>
-        <w:rPr>
-          <w:rFonts w:ascii="Cambria" w:hAnsi="Cambria"/>
-        </w:rPr>
-        <w:t xml:space="preserve">Simpson’s Rule, however, </w:t>
-      </w:r>
-      <w:r>
-        <w:rPr>
-          <w:rFonts w:ascii="Cambria" w:hAnsi="Cambria"/>
-        </w:rPr>
-        <w:t>places a parabola across every two subintervals</w:t>
-      </w:r>
-      <w:r>
-        <w:rPr>
-          <w:rFonts w:ascii="Cambria" w:hAnsi="Cambria"/>
-        </w:rPr>
-        <w:t xml:space="preserve">; this ends up being more complex and yields a more accurate result in our case. </w:t>
-      </w:r>
-    </w:p>
-    <w:p>
-      <w:pPr>
-        <w:spacing w:line="276" w:lineRule="auto"/>
         <w:rPr>
           <w:rFonts w:ascii="Cambria" w:hAnsi="Cambria"/>
         </w:rPr>
       </w:pPr>
     </w:p>
     <w:sectPr>
-      <w:headerReference w:type="default" r:id="rId7"/>
+      <w:headerReference w:type="default" r:id="rId10"/>
       <w:pgSz w:w="12240" w:h="15840"/>
       <w:pgMar w:top="1440" w:right="1440" w:bottom="1440" w:left="1440" w:header="720" w:footer="720" w:gutter="0"/>
       <w:cols w:space="720"/>
@@ -791,7 +986,7 @@
 </file>
 
 <file path=word/endnotes.xml><?xml version="1.0" encoding="utf-8"?>
-<w:endnotes xmlns:wpc="http://schemas.microsoft.com/office/word/2010/wordprocessingCanvas" xmlns:cx="http://schemas.microsoft.com/office/drawing/2014/chartex" xmlns:cx1="http://schemas.microsoft.com/office/drawing/2015/9/8/chartex" xmlns:cx2="http://schemas.microsoft.com/office/drawing/2015/10/21/chartex" xmlns:cx3="http://schemas.microsoft.com/office/drawing/2016/5/9/chartex" xmlns:cx4="http://schemas.microsoft.com/office/drawing/2016/5/10/chartex" xmlns:cx5="http://schemas.microsoft.com/office/drawing/2016/5/11/chartex" xmlns:cx6="http://schemas.microsoft.com/office/drawing/2016/5/12/chartex" xmlns:cx7="http://schemas.microsoft.com/office/drawing/2016/5/13/chartex" xmlns:cx8="http://schemas.microsoft.com/office/drawing/2016/5/14/chartex" xmlns:mc="http://schemas.openxmlformats.org/markup-compatibility/2006" xmlns:aink="http://schemas.microsoft.com/office/drawing/2016/ink" xmlns:am3d="http://schemas.microsoft.com/office/drawing/2017/model3d" xmlns:o="urn:schemas-microsoft-com:office:office" xmlns:r="http://schemas.openxmlformats.org/officeDocument/2006/relationships" xmlns:m="http://schemas.openxmlformats.org/officeDocument/2006/math" xmlns:v="urn:schemas-microsoft-com:vml" xmlns:wp14="http://schemas.microsoft.com/office/word/2010/wordprocessingDrawing" xmlns:wp="http://schemas.openxmlformats.org/drawingml/2006/wordprocessingDrawing" xmlns:w10="urn:schemas-microsoft-com:office:word" xmlns:w="http://schemas.openxmlformats.org/wordprocessingml/2006/main" xmlns:w14="http://schemas.microsoft.com/office/word/2010/wordml" xmlns:w15="http://schemas.microsoft.com/office/word/2012/wordml" xmlns:w16cid="http://schemas.microsoft.com/office/word/2016/wordml/cid" xmlns:w16se="http://schemas.microsoft.com/office/word/2015/wordml/symex" xmlns:wpg="http://schemas.microsoft.com/office/word/2010/wordprocessingGroup" xmlns:wpi="http://schemas.microsoft.com/office/word/2010/wordprocessingInk" xmlns:wne="http://schemas.microsoft.com/office/word/2006/wordml" xmlns:wps="http://schemas.microsoft.com/office/word/2010/wordprocessingShape" mc:Ignorable="w14 w15 w16se w16cid wp14">
+<w:endnotes xmlns:wpc="http://schemas.microsoft.com/office/word/2010/wordprocessingCanvas" xmlns:mo="http://schemas.microsoft.com/office/mac/office/2008/main" xmlns:mc="http://schemas.openxmlformats.org/markup-compatibility/2006" xmlns:mv="urn:schemas-microsoft-com:mac:vml" xmlns:o="urn:schemas-microsoft-com:office:office" xmlns:r="http://schemas.openxmlformats.org/officeDocument/2006/relationships" xmlns:m="http://schemas.openxmlformats.org/officeDocument/2006/math" xmlns:v="urn:schemas-microsoft-com:vml" xmlns:wp14="http://schemas.microsoft.com/office/word/2010/wordprocessingDrawing" xmlns:wp="http://schemas.openxmlformats.org/drawingml/2006/wordprocessingDrawing" xmlns:w10="urn:schemas-microsoft-com:office:word" xmlns:w="http://schemas.openxmlformats.org/wordprocessingml/2006/main" xmlns:w14="http://schemas.microsoft.com/office/word/2010/wordml" xmlns:w15="http://schemas.microsoft.com/office/word/2012/wordml" xmlns:wpg="http://schemas.microsoft.com/office/word/2010/wordprocessingGroup" xmlns:wpi="http://schemas.microsoft.com/office/word/2010/wordprocessingInk" xmlns:wne="http://schemas.microsoft.com/office/word/2006/wordml" xmlns:wps="http://schemas.microsoft.com/office/word/2010/wordprocessingShape" mc:Ignorable="w14 w15 wp14">
   <w:endnote w:type="separator" w:id="-1">
     <w:p>
       <w:r>
@@ -810,7 +1005,7 @@
 </file>
 
 <file path=word/footnotes.xml><?xml version="1.0" encoding="utf-8"?>
-<w:footnotes xmlns:wpc="http://schemas.microsoft.com/office/word/2010/wordprocessingCanvas" xmlns:cx="http://schemas.microsoft.com/office/drawing/2014/chartex" xmlns:cx1="http://schemas.microsoft.com/office/drawing/2015/9/8/chartex" xmlns:cx2="http://schemas.microsoft.com/office/drawing/2015/10/21/chartex" xmlns:cx3="http://schemas.microsoft.com/office/drawing/2016/5/9/chartex" xmlns:cx4="http://schemas.microsoft.com/office/drawing/2016/5/10/chartex" xmlns:cx5="http://schemas.microsoft.com/office/drawing/2016/5/11/chartex" xmlns:cx6="http://schemas.microsoft.com/office/drawing/2016/5/12/chartex" xmlns:cx7="http://schemas.microsoft.com/office/drawing/2016/5/13/chartex" xmlns:cx8="http://schemas.microsoft.com/office/drawing/2016/5/14/chartex" xmlns:mc="http://schemas.openxmlformats.org/markup-compatibility/2006" xmlns:aink="http://schemas.microsoft.com/office/drawing/2016/ink" xmlns:am3d="http://schemas.microsoft.com/office/drawing/2017/model3d" xmlns:o="urn:schemas-microsoft-com:office:office" xmlns:r="http://schemas.openxmlformats.org/officeDocument/2006/relationships" xmlns:m="http://schemas.openxmlformats.org/officeDocument/2006/math" xmlns:v="urn:schemas-microsoft-com:vml" xmlns:wp14="http://schemas.microsoft.com/office/word/2010/wordprocessingDrawing" xmlns:wp="http://schemas.openxmlformats.org/drawingml/2006/wordprocessingDrawing" xmlns:w10="urn:schemas-microsoft-com:office:word" xmlns:w="http://schemas.openxmlformats.org/wordprocessingml/2006/main" xmlns:w14="http://schemas.microsoft.com/office/word/2010/wordml" xmlns:w15="http://schemas.microsoft.com/office/word/2012/wordml" xmlns:w16cid="http://schemas.microsoft.com/office/word/2016/wordml/cid" xmlns:w16se="http://schemas.microsoft.com/office/word/2015/wordml/symex" xmlns:wpg="http://schemas.microsoft.com/office/word/2010/wordprocessingGroup" xmlns:wpi="http://schemas.microsoft.com/office/word/2010/wordprocessingInk" xmlns:wne="http://schemas.microsoft.com/office/word/2006/wordml" xmlns:wps="http://schemas.microsoft.com/office/word/2010/wordprocessingShape" mc:Ignorable="w14 w15 w16se w16cid wp14">
+<w:footnotes xmlns:wpc="http://schemas.microsoft.com/office/word/2010/wordprocessingCanvas" xmlns:mo="http://schemas.microsoft.com/office/mac/office/2008/main" xmlns:mc="http://schemas.openxmlformats.org/markup-compatibility/2006" xmlns:mv="urn:schemas-microsoft-com:mac:vml" xmlns:o="urn:schemas-microsoft-com:office:office" xmlns:r="http://schemas.openxmlformats.org/officeDocument/2006/relationships" xmlns:m="http://schemas.openxmlformats.org/officeDocument/2006/math" xmlns:v="urn:schemas-microsoft-com:vml" xmlns:wp14="http://schemas.microsoft.com/office/word/2010/wordprocessingDrawing" xmlns:wp="http://schemas.openxmlformats.org/drawingml/2006/wordprocessingDrawing" xmlns:w10="urn:schemas-microsoft-com:office:word" xmlns:w="http://schemas.openxmlformats.org/wordprocessingml/2006/main" xmlns:w14="http://schemas.microsoft.com/office/word/2010/wordml" xmlns:w15="http://schemas.microsoft.com/office/word/2012/wordml" xmlns:wpg="http://schemas.microsoft.com/office/word/2010/wordprocessingGroup" xmlns:wpi="http://schemas.microsoft.com/office/word/2010/wordprocessingInk" xmlns:wne="http://schemas.microsoft.com/office/word/2006/wordml" xmlns:wps="http://schemas.microsoft.com/office/word/2010/wordprocessingShape" mc:Ignorable="w14 w15 wp14">
   <w:footnote w:type="separator" w:id="-1">
     <w:p>
       <w:r>
@@ -829,13 +1024,19 @@
 </file>
 
 <file path=word/header1.xml><?xml version="1.0" encoding="utf-8"?>
-<w:hdr xmlns:wpc="http://schemas.microsoft.com/office/word/2010/wordprocessingCanvas" xmlns:cx="http://schemas.microsoft.com/office/drawing/2014/chartex" xmlns:cx1="http://schemas.microsoft.com/office/drawing/2015/9/8/chartex" xmlns:cx2="http://schemas.microsoft.com/office/drawing/2015/10/21/chartex" xmlns:cx3="http://schemas.microsoft.com/office/drawing/2016/5/9/chartex" xmlns:cx4="http://schemas.microsoft.com/office/drawing/2016/5/10/chartex" xmlns:cx5="http://schemas.microsoft.com/office/drawing/2016/5/11/chartex" xmlns:cx6="http://schemas.microsoft.com/office/drawing/2016/5/12/chartex" xmlns:cx7="http://schemas.microsoft.com/office/drawing/2016/5/13/chartex" xmlns:cx8="http://schemas.microsoft.com/office/drawing/2016/5/14/chartex" xmlns:mc="http://schemas.openxmlformats.org/markup-compatibility/2006" xmlns:aink="http://schemas.microsoft.com/office/drawing/2016/ink" xmlns:am3d="http://schemas.microsoft.com/office/drawing/2017/model3d" xmlns:o="urn:schemas-microsoft-com:office:office" xmlns:r="http://schemas.openxmlformats.org/officeDocument/2006/relationships" xmlns:m="http://schemas.openxmlformats.org/officeDocument/2006/math" xmlns:v="urn:schemas-microsoft-com:vml" xmlns:wp14="http://schemas.microsoft.com/office/word/2010/wordprocessingDrawing" xmlns:wp="http://schemas.openxmlformats.org/drawingml/2006/wordprocessingDrawing" xmlns:w10="urn:schemas-microsoft-com:office:word" xmlns:w="http://schemas.openxmlformats.org/wordprocessingml/2006/main" xmlns:w14="http://schemas.microsoft.com/office/word/2010/wordml" xmlns:w15="http://schemas.microsoft.com/office/word/2012/wordml" xmlns:w16cid="http://schemas.microsoft.com/office/word/2016/wordml/cid" xmlns:w16se="http://schemas.microsoft.com/office/word/2015/wordml/symex" xmlns:wpg="http://schemas.microsoft.com/office/word/2010/wordprocessingGroup" xmlns:wpi="http://schemas.microsoft.com/office/word/2010/wordprocessingInk" xmlns:wne="http://schemas.microsoft.com/office/word/2006/wordml" xmlns:wps="http://schemas.microsoft.com/office/word/2010/wordprocessingShape" mc:Ignorable="w14 w15 w16se w16cid wp14">
+<w:hdr xmlns:wpc="http://schemas.microsoft.com/office/word/2010/wordprocessingCanvas" xmlns:mo="http://schemas.microsoft.com/office/mac/office/2008/main" xmlns:mc="http://schemas.openxmlformats.org/markup-compatibility/2006" xmlns:mv="urn:schemas-microsoft-com:mac:vml" xmlns:o="urn:schemas-microsoft-com:office:office" xmlns:r="http://schemas.openxmlformats.org/officeDocument/2006/relationships" xmlns:m="http://schemas.openxmlformats.org/officeDocument/2006/math" xmlns:v="urn:schemas-microsoft-com:vml" xmlns:wp14="http://schemas.microsoft.com/office/word/2010/wordprocessingDrawing" xmlns:wp="http://schemas.openxmlformats.org/drawingml/2006/wordprocessingDrawing" xmlns:w10="urn:schemas-microsoft-com:office:word" xmlns:w="http://schemas.openxmlformats.org/wordprocessingml/2006/main" xmlns:w14="http://schemas.microsoft.com/office/word/2010/wordml" xmlns:w15="http://schemas.microsoft.com/office/word/2012/wordml" xmlns:wpg="http://schemas.microsoft.com/office/word/2010/wordprocessingGroup" xmlns:wpi="http://schemas.microsoft.com/office/word/2010/wordprocessingInk" xmlns:wne="http://schemas.microsoft.com/office/word/2006/wordml" xmlns:wps="http://schemas.microsoft.com/office/word/2010/wordprocessingShape" mc:Ignorable="w14 w15 wp14">
   <w:p>
     <w:pPr>
       <w:pStyle w:val="Header"/>
     </w:pPr>
     <w:r>
-      <w:t xml:space="preserve">CS3200 – Assignment 1 </w:t>
+      <w:t>C</w:t>
+    </w:r>
+    <w:r>
+      <w:t>S3200 – Assignment 2</w:t>
+    </w:r>
+    <w:r>
+      <w:t xml:space="preserve"> </w:t>
     </w:r>
     <w:r>
       <w:t xml:space="preserve">Written </w:t>
@@ -861,8 +1062,8 @@
 </file>
 
 <file path=word/numbering.xml><?xml version="1.0" encoding="utf-8"?>
-<w:numbering xmlns:wpc="http://schemas.microsoft.com/office/word/2010/wordprocessingCanvas" xmlns:cx="http://schemas.microsoft.com/office/drawing/2014/chartex" xmlns:cx1="http://schemas.microsoft.com/office/drawing/2015/9/8/chartex" xmlns:cx2="http://schemas.microsoft.com/office/drawing/2015/10/21/chartex" xmlns:cx3="http://schemas.microsoft.com/office/drawing/2016/5/9/chartex" xmlns:cx4="http://schemas.microsoft.com/office/drawing/2016/5/10/chartex" xmlns:cx5="http://schemas.microsoft.com/office/drawing/2016/5/11/chartex" xmlns:cx6="http://schemas.microsoft.com/office/drawing/2016/5/12/chartex" xmlns:cx7="http://schemas.microsoft.com/office/drawing/2016/5/13/chartex" xmlns:cx8="http://schemas.microsoft.com/office/drawing/2016/5/14/chartex" xmlns:mc="http://schemas.openxmlformats.org/markup-compatibility/2006" xmlns:aink="http://schemas.microsoft.com/office/drawing/2016/ink" xmlns:am3d="http://schemas.microsoft.com/office/drawing/2017/model3d" xmlns:o="urn:schemas-microsoft-com:office:office" xmlns:r="http://schemas.openxmlformats.org/officeDocument/2006/relationships" xmlns:m="http://schemas.openxmlformats.org/officeDocument/2006/math" xmlns:v="urn:schemas-microsoft-com:vml" xmlns:wp14="http://schemas.microsoft.com/office/word/2010/wordprocessingDrawing" xmlns:wp="http://schemas.openxmlformats.org/drawingml/2006/wordprocessingDrawing" xmlns:w10="urn:schemas-microsoft-com:office:word" xmlns:w="http://schemas.openxmlformats.org/wordprocessingml/2006/main" xmlns:w14="http://schemas.microsoft.com/office/word/2010/wordml" xmlns:w15="http://schemas.microsoft.com/office/word/2012/wordml" xmlns:w16cid="http://schemas.microsoft.com/office/word/2016/wordml/cid" xmlns:w16se="http://schemas.microsoft.com/office/word/2015/wordml/symex" xmlns:wpg="http://schemas.microsoft.com/office/word/2010/wordprocessingGroup" xmlns:wpi="http://schemas.microsoft.com/office/word/2010/wordprocessingInk" xmlns:wne="http://schemas.microsoft.com/office/word/2006/wordml" xmlns:wps="http://schemas.microsoft.com/office/word/2010/wordprocessingShape" mc:Ignorable="w14 w15 w16se w16cid wp14">
-  <w:abstractNum w:abstractNumId="0" w15:restartNumberingAfterBreak="0">
+<w:numbering xmlns:wpc="http://schemas.microsoft.com/office/word/2010/wordprocessingCanvas" xmlns:mo="http://schemas.microsoft.com/office/mac/office/2008/main" xmlns:mc="http://schemas.openxmlformats.org/markup-compatibility/2006" xmlns:mv="urn:schemas-microsoft-com:mac:vml" xmlns:o="urn:schemas-microsoft-com:office:office" xmlns:r="http://schemas.openxmlformats.org/officeDocument/2006/relationships" xmlns:m="http://schemas.openxmlformats.org/officeDocument/2006/math" xmlns:v="urn:schemas-microsoft-com:vml" xmlns:wp14="http://schemas.microsoft.com/office/word/2010/wordprocessingDrawing" xmlns:wp="http://schemas.openxmlformats.org/drawingml/2006/wordprocessingDrawing" xmlns:w10="urn:schemas-microsoft-com:office:word" xmlns:w="http://schemas.openxmlformats.org/wordprocessingml/2006/main" xmlns:w14="http://schemas.microsoft.com/office/word/2010/wordml" xmlns:w15="http://schemas.microsoft.com/office/word/2012/wordml" xmlns:wpg="http://schemas.microsoft.com/office/word/2010/wordprocessingGroup" xmlns:wpi="http://schemas.microsoft.com/office/word/2010/wordprocessingInk" xmlns:wne="http://schemas.microsoft.com/office/word/2006/wordml" xmlns:wps="http://schemas.microsoft.com/office/word/2010/wordprocessingShape" mc:Ignorable="w14 w15 wp14">
+  <w:abstractNum w:abstractNumId="0">
     <w:nsid w:val="02176AEA"/>
     <w:multiLevelType w:val="hybridMultilevel"/>
     <w:tmpl w:val="9F2E121E"/>
@@ -948,7 +1149,7 @@
       </w:pPr>
     </w:lvl>
   </w:abstractNum>
-  <w:abstractNum w:abstractNumId="1" w15:restartNumberingAfterBreak="0">
+  <w:abstractNum w:abstractNumId="1">
     <w:nsid w:val="27790411"/>
     <w:multiLevelType w:val="hybridMultilevel"/>
     <w:tmpl w:val="6A7CAC80"/>
@@ -1061,7 +1262,7 @@
       </w:rPr>
     </w:lvl>
   </w:abstractNum>
-  <w:abstractNum w:abstractNumId="2" w15:restartNumberingAfterBreak="0">
+  <w:abstractNum w:abstractNumId="2">
     <w:nsid w:val="4FA06982"/>
     <w:multiLevelType w:val="hybridMultilevel"/>
     <w:tmpl w:val="D8803BD6"/>
@@ -1147,7 +1348,7 @@
       </w:pPr>
     </w:lvl>
   </w:abstractNum>
-  <w:abstractNum w:abstractNumId="3" w15:restartNumberingAfterBreak="0">
+  <w:abstractNum w:abstractNumId="3">
     <w:nsid w:val="5767652B"/>
     <w:multiLevelType w:val="hybridMultilevel"/>
     <w:tmpl w:val="EFD67F76"/>
@@ -1276,7 +1477,7 @@
 </file>
 
 <file path=word/styles.xml><?xml version="1.0" encoding="utf-8"?>
-<w:styles xmlns:mc="http://schemas.openxmlformats.org/markup-compatibility/2006" xmlns:r="http://schemas.openxmlformats.org/officeDocument/2006/relationships" xmlns:w="http://schemas.openxmlformats.org/wordprocessingml/2006/main" xmlns:w14="http://schemas.microsoft.com/office/word/2010/wordml" xmlns:w15="http://schemas.microsoft.com/office/word/2012/wordml" xmlns:w16cid="http://schemas.microsoft.com/office/word/2016/wordml/cid" xmlns:w16se="http://schemas.microsoft.com/office/word/2015/wordml/symex" mc:Ignorable="w14 w15 w16se w16cid">
+<w:styles xmlns:mc="http://schemas.openxmlformats.org/markup-compatibility/2006" xmlns:r="http://schemas.openxmlformats.org/officeDocument/2006/relationships" xmlns:w="http://schemas.openxmlformats.org/wordprocessingml/2006/main" xmlns:w14="http://schemas.microsoft.com/office/word/2010/wordml" xmlns:w15="http://schemas.microsoft.com/office/word/2012/wordml" mc:Ignorable="w14 w15">
   <w:docDefaults>
     <w:rPrDefault>
       <w:rPr>
@@ -1288,7 +1489,7 @@
     </w:rPrDefault>
     <w:pPrDefault/>
   </w:docDefaults>
-  <w:latentStyles w:defLockedState="0" w:defUIPriority="99" w:defSemiHidden="0" w:defUnhideWhenUsed="0" w:defQFormat="0" w:count="375">
+  <w:latentStyles w:defLockedState="0" w:defUIPriority="99" w:defSemiHidden="0" w:defUnhideWhenUsed="0" w:defQFormat="0" w:count="382">
     <w:lsdException w:name="Normal" w:uiPriority="0" w:qFormat="1"/>
     <w:lsdException w:name="heading 1" w:uiPriority="9" w:qFormat="1"/>
     <w:lsdException w:name="heading 2" w:semiHidden="1" w:uiPriority="9" w:unhideWhenUsed="1" w:qFormat="1"/>
@@ -1758,7 +1959,7 @@
     <w:uiPriority w:val="99"/>
     <w:rsid w:val="00D0346B"/>
   </w:style>
-  <w:style w:type="character" w:styleId="UnresolvedMention">
+  <w:style w:type="character" w:customStyle="1" w:styleId="UnresolvedMention">
     <w:name w:val="Unresolved Mention"/>
     <w:basedOn w:val="DefaultParagraphFont"/>
     <w:uiPriority w:val="99"/>
@@ -1774,6 +1975,7 @@
     <w:uiPriority w:val="39"/>
     <w:rsid w:val="002406BA"/>
     <w:tblPr>
+      <w:tblInd w:w="0" w:type="dxa"/>
       <w:tblBorders>
         <w:top w:val="single" w:sz="4" w:space="0" w:color="auto"/>
         <w:left w:val="single" w:sz="4" w:space="0" w:color="auto"/>
@@ -1782,6 +1984,12 @@
         <w:insideH w:val="single" w:sz="4" w:space="0" w:color="auto"/>
         <w:insideV w:val="single" w:sz="4" w:space="0" w:color="auto"/>
       </w:tblBorders>
+      <w:tblCellMar>
+        <w:top w:w="0" w:type="dxa"/>
+        <w:left w:w="108" w:type="dxa"/>
+        <w:bottom w:w="0" w:type="dxa"/>
+        <w:right w:w="108" w:type="dxa"/>
+      </w:tblCellMar>
     </w:tblPr>
   </w:style>
 </w:styles>

</xml_diff>

<commit_message>
Reorganized Folders According to Specs
</commit_message>
<xml_diff>
--- a/Assignment2/report_rough.docx
+++ b/Assignment2/report_rough.docx
@@ -1,6 +1,6 @@
 
 <file path=word/document.xml><?xml version="1.0" encoding="utf-8"?>
-<w:document xmlns:wpc="http://schemas.microsoft.com/office/word/2010/wordprocessingCanvas" xmlns:mo="http://schemas.microsoft.com/office/mac/office/2008/main" xmlns:mc="http://schemas.openxmlformats.org/markup-compatibility/2006" xmlns:mv="urn:schemas-microsoft-com:mac:vml" xmlns:o="urn:schemas-microsoft-com:office:office" xmlns:r="http://schemas.openxmlformats.org/officeDocument/2006/relationships" xmlns:m="http://schemas.openxmlformats.org/officeDocument/2006/math" xmlns:v="urn:schemas-microsoft-com:vml" xmlns:wp14="http://schemas.microsoft.com/office/word/2010/wordprocessingDrawing" xmlns:wp="http://schemas.openxmlformats.org/drawingml/2006/wordprocessingDrawing" xmlns:w10="urn:schemas-microsoft-com:office:word" xmlns:w="http://schemas.openxmlformats.org/wordprocessingml/2006/main" xmlns:w14="http://schemas.microsoft.com/office/word/2010/wordml" xmlns:w15="http://schemas.microsoft.com/office/word/2012/wordml" xmlns:wpg="http://schemas.microsoft.com/office/word/2010/wordprocessingGroup" xmlns:wpi="http://schemas.microsoft.com/office/word/2010/wordprocessingInk" xmlns:wne="http://schemas.microsoft.com/office/word/2006/wordml" xmlns:wps="http://schemas.microsoft.com/office/word/2010/wordprocessingShape" mc:Ignorable="w14 w15 wp14">
+<w:document xmlns:wpc="http://schemas.microsoft.com/office/word/2010/wordprocessingCanvas" xmlns:cx="http://schemas.microsoft.com/office/drawing/2014/chartex" xmlns:cx1="http://schemas.microsoft.com/office/drawing/2015/9/8/chartex" xmlns:cx2="http://schemas.microsoft.com/office/drawing/2015/10/21/chartex" xmlns:cx3="http://schemas.microsoft.com/office/drawing/2016/5/9/chartex" xmlns:cx4="http://schemas.microsoft.com/office/drawing/2016/5/10/chartex" xmlns:cx5="http://schemas.microsoft.com/office/drawing/2016/5/11/chartex" xmlns:cx6="http://schemas.microsoft.com/office/drawing/2016/5/12/chartex" xmlns:cx7="http://schemas.microsoft.com/office/drawing/2016/5/13/chartex" xmlns:cx8="http://schemas.microsoft.com/office/drawing/2016/5/14/chartex" xmlns:mc="http://schemas.openxmlformats.org/markup-compatibility/2006" xmlns:aink="http://schemas.microsoft.com/office/drawing/2016/ink" xmlns:am3d="http://schemas.microsoft.com/office/drawing/2017/model3d" xmlns:o="urn:schemas-microsoft-com:office:office" xmlns:r="http://schemas.openxmlformats.org/officeDocument/2006/relationships" xmlns:m="http://schemas.openxmlformats.org/officeDocument/2006/math" xmlns:v="urn:schemas-microsoft-com:vml" xmlns:wp14="http://schemas.microsoft.com/office/word/2010/wordprocessingDrawing" xmlns:wp="http://schemas.openxmlformats.org/drawingml/2006/wordprocessingDrawing" xmlns:w10="urn:schemas-microsoft-com:office:word" xmlns:w="http://schemas.openxmlformats.org/wordprocessingml/2006/main" xmlns:w14="http://schemas.microsoft.com/office/word/2010/wordml" xmlns:w15="http://schemas.microsoft.com/office/word/2012/wordml" xmlns:w16cid="http://schemas.microsoft.com/office/word/2016/wordml/cid" xmlns:w16se="http://schemas.microsoft.com/office/word/2015/wordml/symex" xmlns:wpg="http://schemas.microsoft.com/office/word/2010/wordprocessingGroup" xmlns:wpi="http://schemas.microsoft.com/office/word/2010/wordprocessingInk" xmlns:wne="http://schemas.microsoft.com/office/word/2006/wordml" xmlns:wps="http://schemas.microsoft.com/office/word/2010/wordprocessingShape" mc:Ignorable="w14 w15 w16se w16cid wp14">
   <w:body>
     <w:p>
       <w:pPr>
@@ -32,7 +32,14 @@
         <w:rPr>
           <w:rFonts w:ascii="Cambria" w:hAnsi="Cambria"/>
         </w:rPr>
-        <w:t>The first question asked us to generate {w</w:t>
+        <w:t>The first question asked us to generate {</w:t>
+      </w:r>
+      <w:proofErr w:type="spellStart"/>
+      <w:r>
+        <w:rPr>
+          <w:rFonts w:ascii="Cambria" w:hAnsi="Cambria"/>
+        </w:rPr>
+        <w:t>w</w:t>
       </w:r>
       <w:r>
         <w:rPr>
@@ -41,6 +48,7 @@
         </w:rPr>
         <w:t>i</w:t>
       </w:r>
+      <w:proofErr w:type="spellEnd"/>
       <w:r>
         <w:rPr>
           <w:rFonts w:ascii="Cambria" w:hAnsi="Cambria"/>
@@ -120,7 +128,21 @@
         <w:rPr>
           <w:rFonts w:ascii="Cambria" w:hAnsi="Cambria"/>
         </w:rPr>
-        <w:t xml:space="preserve"> (QuadSchemeMidpoint.m)</w:t>
+        <w:t xml:space="preserve"> (</w:t>
+      </w:r>
+      <w:proofErr w:type="spellStart"/>
+      <w:r>
+        <w:rPr>
+          <w:rFonts w:ascii="Cambria" w:hAnsi="Cambria"/>
+        </w:rPr>
+        <w:t>QuadSchemeMidpoint.m</w:t>
+      </w:r>
+      <w:proofErr w:type="spellEnd"/>
+      <w:r>
+        <w:rPr>
+          <w:rFonts w:ascii="Cambria" w:hAnsi="Cambria"/>
+        </w:rPr>
+        <w:t>)</w:t>
       </w:r>
     </w:p>
     <w:p>
@@ -146,13 +168,27 @@
         <w:rPr>
           <w:rFonts w:ascii="Cambria" w:hAnsi="Cambria"/>
         </w:rPr>
-        <w:t xml:space="preserve"> (QuadSchemeTrapezoid.</w:t>
-      </w:r>
-      <w:r>
-        <w:rPr>
-          <w:rFonts w:ascii="Cambria" w:hAnsi="Cambria"/>
-        </w:rPr>
-        <w:t>m)</w:t>
+        <w:t xml:space="preserve"> (</w:t>
+      </w:r>
+      <w:proofErr w:type="spellStart"/>
+      <w:r>
+        <w:rPr>
+          <w:rFonts w:ascii="Cambria" w:hAnsi="Cambria"/>
+        </w:rPr>
+        <w:t>QuadSchemeTrapezoid.</w:t>
+      </w:r>
+      <w:r>
+        <w:rPr>
+          <w:rFonts w:ascii="Cambria" w:hAnsi="Cambria"/>
+        </w:rPr>
+        <w:t>m</w:t>
+      </w:r>
+      <w:proofErr w:type="spellEnd"/>
+      <w:r>
+        <w:rPr>
+          <w:rFonts w:ascii="Cambria" w:hAnsi="Cambria"/>
+        </w:rPr>
+        <w:t>)</w:t>
       </w:r>
     </w:p>
     <w:p>
@@ -174,12 +210,14 @@
         </w:rPr>
         <w:t>Composite Simpson formula (</w:t>
       </w:r>
+      <w:proofErr w:type="spellStart"/>
       <w:r>
         <w:rPr>
           <w:rFonts w:ascii="Cambria" w:hAnsi="Cambria"/>
         </w:rPr>
         <w:t>QuadSchemeSimpson.m</w:t>
       </w:r>
+      <w:proofErr w:type="spellEnd"/>
       <w:r>
         <w:rPr>
           <w:rFonts w:ascii="Cambria" w:hAnsi="Cambria"/>
@@ -209,6 +247,7 @@
         </w:rPr>
         <w:t xml:space="preserve">Implementation of the functions to get </w:t>
       </w:r>
+      <w:proofErr w:type="spellStart"/>
       <w:r>
         <w:rPr>
           <w:rFonts w:ascii="Cambria" w:hAnsi="Cambria"/>
@@ -222,6 +261,7 @@
         </w:rPr>
         <w:t>i</w:t>
       </w:r>
+      <w:proofErr w:type="spellEnd"/>
       <w:r>
         <w:rPr>
           <w:rFonts w:ascii="Cambria" w:hAnsi="Cambria"/>
@@ -254,6 +294,7 @@
         </w:rPr>
         <w:t xml:space="preserve"> Vectors of size-N were pre-generated to hold the </w:t>
       </w:r>
+      <w:proofErr w:type="spellStart"/>
       <w:r>
         <w:rPr>
           <w:rFonts w:ascii="Cambria" w:hAnsi="Cambria"/>
@@ -267,6 +308,7 @@
         </w:rPr>
         <w:t>i</w:t>
       </w:r>
+      <w:proofErr w:type="spellEnd"/>
       <w:r>
         <w:rPr>
           <w:rFonts w:ascii="Cambria" w:hAnsi="Cambria"/>
@@ -286,11 +328,19 @@
         </w:rPr>
         <w:t xml:space="preserve">, then </w:t>
       </w:r>
-      <w:r>
-        <w:rPr>
-          <w:rFonts w:ascii="Cambria" w:hAnsi="Cambria"/>
-        </w:rPr>
-        <w:t>Δx was calculated</w:t>
+      <w:proofErr w:type="spellStart"/>
+      <w:r>
+        <w:rPr>
+          <w:rFonts w:ascii="Cambria" w:hAnsi="Cambria"/>
+        </w:rPr>
+        <w:t>Δx</w:t>
+      </w:r>
+      <w:proofErr w:type="spellEnd"/>
+      <w:r>
+        <w:rPr>
+          <w:rFonts w:ascii="Cambria" w:hAnsi="Cambria"/>
+        </w:rPr>
+        <w:t xml:space="preserve"> was calculated</w:t>
       </w:r>
       <w:r>
         <w:rPr>
@@ -316,6 +366,7 @@
         </w:rPr>
         <w:t>{</w:t>
       </w:r>
+      <w:proofErr w:type="spellStart"/>
       <w:r>
         <w:rPr>
           <w:rFonts w:ascii="Cambria" w:hAnsi="Cambria"/>
@@ -329,11 +380,19 @@
         </w:rPr>
         <w:t>i</w:t>
       </w:r>
-      <w:r>
-        <w:rPr>
-          <w:rFonts w:ascii="Cambria" w:hAnsi="Cambria"/>
-        </w:rPr>
-        <w:t>, x</w:t>
+      <w:proofErr w:type="spellEnd"/>
+      <w:r>
+        <w:rPr>
+          <w:rFonts w:ascii="Cambria" w:hAnsi="Cambria"/>
+        </w:rPr>
+        <w:t xml:space="preserve">, </w:t>
+      </w:r>
+      <w:proofErr w:type="gramStart"/>
+      <w:r>
+        <w:rPr>
+          <w:rFonts w:ascii="Cambria" w:hAnsi="Cambria"/>
+        </w:rPr>
+        <w:t>x</w:t>
       </w:r>
       <w:r>
         <w:rPr>
@@ -353,7 +412,14 @@
         <w:rPr>
           <w:rFonts w:ascii="Cambria" w:hAnsi="Cambria"/>
         </w:rPr>
-        <w:t>} p</w:t>
+        <w:t>}</w:t>
+      </w:r>
+      <w:proofErr w:type="gramEnd"/>
+      <w:r>
+        <w:rPr>
+          <w:rFonts w:ascii="Cambria" w:hAnsi="Cambria"/>
+        </w:rPr>
+        <w:t xml:space="preserve"> p</w:t>
       </w:r>
       <w:r>
         <w:rPr>
@@ -452,7 +518,14 @@
         <w:rPr>
           <w:rFonts w:ascii="Cambria" w:hAnsi="Cambria"/>
         </w:rPr>
-        <w:t>the {w</w:t>
+        <w:t>the {</w:t>
+      </w:r>
+      <w:proofErr w:type="spellStart"/>
+      <w:r>
+        <w:rPr>
+          <w:rFonts w:ascii="Cambria" w:hAnsi="Cambria"/>
+        </w:rPr>
+        <w:t>w</w:t>
       </w:r>
       <w:r>
         <w:rPr>
@@ -461,6 +534,7 @@
         </w:rPr>
         <w:t>i</w:t>
       </w:r>
+      <w:proofErr w:type="spellEnd"/>
       <w:r>
         <w:rPr>
           <w:rFonts w:ascii="Cambria" w:hAnsi="Cambria"/>
@@ -584,6 +658,152 @@
     <w:p>
       <w:pPr>
         <w:spacing w:line="276" w:lineRule="auto"/>
+        <w:rPr>
+          <w:rFonts w:ascii="Cambria" w:hAnsi="Cambria"/>
+        </w:rPr>
+      </w:pPr>
+      <w:r>
+        <w:rPr>
+          <w:rFonts w:ascii="Cambria" w:hAnsi="Cambria"/>
+          <w:b/>
+        </w:rPr>
+        <w:tab/>
+      </w:r>
+      <w:r>
+        <w:rPr>
+          <w:rFonts w:ascii="Cambria" w:hAnsi="Cambria"/>
+        </w:rPr>
+        <w:t xml:space="preserve">Many methods were at work in Question 3, as the question itself </w:t>
+      </w:r>
+      <w:r>
+        <w:rPr>
+          <w:rFonts w:ascii="Cambria" w:hAnsi="Cambria"/>
+        </w:rPr>
+        <w:t xml:space="preserve">had three major components. To create the requested convergence plots for the 3 Newton-Cotes methods for N = 17, 33, 65, 129, 257, 513 (representing the number of subintervals) and determine which method converged the quickest as N grew. The N-values 1-dimension vectors were placed in a vector, and other 1-dimensional vectors were initialized with zeroes to hold the composite integration results and subsequent error calculations. The function f(x) given in the problem was passed into a function handler, and the range of a and b were hard-coded. </w:t>
+      </w:r>
+    </w:p>
+    <w:p>
+      <w:pPr>
+        <w:spacing w:line="276" w:lineRule="auto"/>
+        <w:rPr>
+          <w:rFonts w:ascii="Cambria" w:hAnsi="Cambria"/>
+        </w:rPr>
+      </w:pPr>
+      <w:r>
+        <w:rPr>
+          <w:rFonts w:ascii="Cambria" w:hAnsi="Cambria"/>
+        </w:rPr>
+        <w:tab/>
+        <w:t>A for-loop was used</w:t>
+      </w:r>
+      <w:r>
+        <w:rPr>
+          <w:rFonts w:ascii="Cambria" w:hAnsi="Cambria"/>
+        </w:rPr>
+        <w:t xml:space="preserve"> </w:t>
+      </w:r>
+      <w:r>
+        <w:rPr>
+          <w:rFonts w:ascii="Cambria" w:hAnsi="Cambria"/>
+        </w:rPr>
+        <w:t>to iterate each of the N values in the vector. During each loop, {</w:t>
+      </w:r>
+      <w:proofErr w:type="spellStart"/>
+      <w:r>
+        <w:rPr>
+          <w:rFonts w:ascii="Cambria" w:hAnsi="Cambria"/>
+        </w:rPr>
+        <w:t>w</w:t>
+      </w:r>
+      <w:r>
+        <w:rPr>
+          <w:rFonts w:ascii="Cambria" w:hAnsi="Cambria"/>
+          <w:vertAlign w:val="subscript"/>
+        </w:rPr>
+        <w:t>i</w:t>
+      </w:r>
+      <w:proofErr w:type="spellEnd"/>
+      <w:r>
+        <w:rPr>
+          <w:rFonts w:ascii="Cambria" w:hAnsi="Cambria"/>
+        </w:rPr>
+        <w:t xml:space="preserve">, </w:t>
+      </w:r>
+      <w:r>
+        <w:rPr>
+          <w:rFonts w:ascii="Cambria" w:hAnsi="Cambria"/>
+        </w:rPr>
+        <w:t>x</w:t>
+      </w:r>
+      <w:r>
+        <w:rPr>
+          <w:rFonts w:ascii="Cambria" w:hAnsi="Cambria"/>
+          <w:vertAlign w:val="subscript"/>
+        </w:rPr>
+        <w:t>i</w:t>
+      </w:r>
+      <w:r>
+        <w:rPr>
+          <w:rFonts w:ascii="Cambria" w:hAnsi="Cambria"/>
+        </w:rPr>
+        <w:t>}</w:t>
+      </w:r>
+      <w:r>
+        <w:rPr>
+          <w:rFonts w:ascii="Cambria" w:hAnsi="Cambria"/>
+        </w:rPr>
+        <w:t xml:space="preserve"> pairs were calculated using the three methods implemented in the first question (Composite Midpoint Rule, Composite Trapezoid Rule, and Composite Simpson’s Formula), thereby yielding three sets of </w:t>
+      </w:r>
+      <w:r>
+        <w:rPr>
+          <w:rFonts w:ascii="Cambria" w:hAnsi="Cambria"/>
+        </w:rPr>
+        <w:t>{</w:t>
+      </w:r>
+      <w:proofErr w:type="spellStart"/>
+      <w:r>
+        <w:rPr>
+          <w:rFonts w:ascii="Cambria" w:hAnsi="Cambria"/>
+        </w:rPr>
+        <w:t>w</w:t>
+      </w:r>
+      <w:r>
+        <w:rPr>
+          <w:rFonts w:ascii="Cambria" w:hAnsi="Cambria"/>
+          <w:vertAlign w:val="subscript"/>
+        </w:rPr>
+        <w:t>i</w:t>
+      </w:r>
+      <w:proofErr w:type="spellEnd"/>
+      <w:r>
+        <w:rPr>
+          <w:rFonts w:ascii="Cambria" w:hAnsi="Cambria"/>
+        </w:rPr>
+        <w:t>, x</w:t>
+      </w:r>
+      <w:r>
+        <w:rPr>
+          <w:rFonts w:ascii="Cambria" w:hAnsi="Cambria"/>
+          <w:vertAlign w:val="subscript"/>
+        </w:rPr>
+        <w:t>i</w:t>
+      </w:r>
+      <w:r>
+        <w:rPr>
+          <w:rFonts w:ascii="Cambria" w:hAnsi="Cambria"/>
+        </w:rPr>
+        <w:t>} pairs</w:t>
+      </w:r>
+      <w:r>
+        <w:rPr>
+          <w:rFonts w:ascii="Cambria" w:hAnsi="Cambria"/>
+        </w:rPr>
+        <w:t xml:space="preserve">. </w:t>
+      </w:r>
+    </w:p>
+    <w:p>
+      <w:pPr>
+        <w:spacing w:line="276" w:lineRule="auto"/>
         <w:ind w:firstLine="720"/>
         <w:rPr>
           <w:rFonts w:ascii="Cambria" w:hAnsi="Cambria"/>
@@ -593,19 +813,125 @@
         <w:rPr>
           <w:rFonts w:ascii="Cambria" w:hAnsi="Cambria"/>
         </w:rPr>
-        <w:t xml:space="preserve">Figure 1: </w:t>
-      </w:r>
-      <w:r>
-        <w:rPr>
-          <w:rFonts w:ascii="Cambria" w:hAnsi="Cambria"/>
-        </w:rPr>
-        <w:t>Composite Midpoint Rule Error Convergence</w:t>
+        <w:t xml:space="preserve">All three of the methods share a common integral summation, </w:t>
+      </w:r>
+      <w:r>
+        <w:rPr>
+          <w:rFonts w:ascii="Cambria" w:hAnsi="Cambria"/>
+        </w:rPr>
+        <w:t>∑</w:t>
+      </w:r>
+      <w:proofErr w:type="spellStart"/>
+      <w:r>
+        <w:rPr>
+          <w:rFonts w:ascii="Cambria" w:hAnsi="Cambria"/>
+        </w:rPr>
+        <w:t>w</w:t>
+      </w:r>
+      <w:r>
+        <w:rPr>
+          <w:rFonts w:ascii="Cambria" w:hAnsi="Cambria"/>
+          <w:vertAlign w:val="subscript"/>
+        </w:rPr>
+        <w:t>i</w:t>
+      </w:r>
+      <w:r>
+        <w:rPr>
+          <w:rFonts w:ascii="Cambria" w:hAnsi="Cambria"/>
+        </w:rPr>
+        <w:t>f</w:t>
+      </w:r>
+      <w:proofErr w:type="spellEnd"/>
+      <w:r>
+        <w:rPr>
+          <w:rFonts w:ascii="Cambria" w:hAnsi="Cambria"/>
+        </w:rPr>
+        <w:t>(</w:t>
+      </w:r>
+      <w:r>
+        <w:rPr>
+          <w:rFonts w:ascii="Cambria" w:hAnsi="Cambria"/>
+        </w:rPr>
+        <w:t>x</w:t>
+      </w:r>
+      <w:r>
+        <w:rPr>
+          <w:rFonts w:ascii="Cambria" w:hAnsi="Cambria"/>
+          <w:vertAlign w:val="subscript"/>
+        </w:rPr>
+        <w:t>i</w:t>
+      </w:r>
+      <w:r>
+        <w:rPr>
+          <w:rFonts w:ascii="Cambria" w:hAnsi="Cambria"/>
+        </w:rPr>
+        <w:t xml:space="preserve">), so I made a helper function called </w:t>
+      </w:r>
+      <w:proofErr w:type="spellStart"/>
+      <w:r>
+        <w:rPr>
+          <w:rFonts w:ascii="Cambria" w:hAnsi="Cambria"/>
+        </w:rPr>
+        <w:t>weightPairSum</w:t>
+      </w:r>
+      <w:proofErr w:type="spellEnd"/>
+      <w:r>
+        <w:rPr>
+          <w:rFonts w:ascii="Cambria" w:hAnsi="Cambria"/>
+        </w:rPr>
+        <w:t xml:space="preserve"> to assist with the ‘piecewise’ integral summation. This function essentially took the </w:t>
+      </w:r>
+      <w:r>
+        <w:rPr>
+          <w:rFonts w:ascii="Cambria" w:hAnsi="Cambria"/>
+        </w:rPr>
+        <w:t>{</w:t>
+      </w:r>
+      <w:proofErr w:type="spellStart"/>
+      <w:r>
+        <w:rPr>
+          <w:rFonts w:ascii="Cambria" w:hAnsi="Cambria"/>
+        </w:rPr>
+        <w:t>w</w:t>
+      </w:r>
+      <w:r>
+        <w:rPr>
+          <w:rFonts w:ascii="Cambria" w:hAnsi="Cambria"/>
+          <w:vertAlign w:val="subscript"/>
+        </w:rPr>
+        <w:t>i</w:t>
+      </w:r>
+      <w:proofErr w:type="spellEnd"/>
+      <w:r>
+        <w:rPr>
+          <w:rFonts w:ascii="Cambria" w:hAnsi="Cambria"/>
+        </w:rPr>
+        <w:t>, x</w:t>
+      </w:r>
+      <w:r>
+        <w:rPr>
+          <w:rFonts w:ascii="Cambria" w:hAnsi="Cambria"/>
+          <w:vertAlign w:val="subscript"/>
+        </w:rPr>
+        <w:t>i</w:t>
+      </w:r>
+      <w:r>
+        <w:rPr>
+          <w:rFonts w:ascii="Cambria" w:hAnsi="Cambria"/>
+        </w:rPr>
+        <w:t>} pairs</w:t>
+      </w:r>
+      <w:r>
+        <w:rPr>
+          <w:rFonts w:ascii="Cambria" w:hAnsi="Cambria"/>
+        </w:rPr>
+        <w:t xml:space="preserve"> for each of the three methods and the f(x) function, returning the composite integration calculation for each respective method. </w:t>
       </w:r>
     </w:p>
     <w:p>
       <w:pPr>
         <w:spacing w:line="276" w:lineRule="auto"/>
-        <w:jc w:val="center"/>
+        <w:ind w:firstLine="720"/>
         <w:rPr>
           <w:rFonts w:ascii="Cambria" w:hAnsi="Cambria"/>
         </w:rPr>
@@ -615,10 +941,118 @@
           <w:rFonts w:ascii="Cambria" w:hAnsi="Cambria"/>
         </w:rPr>
         <w:lastRenderedPageBreak/>
+        <w:t xml:space="preserve">To determine how accurate each Newton-Cotes integration method was, they needed to be compared to the exact integration of f(x). Thus, the exact integral </w:t>
+      </w:r>
+      <w:proofErr w:type="spellStart"/>
+      <w:r>
+        <w:rPr>
+          <w:rFonts w:ascii="Cambria" w:hAnsi="Cambria"/>
+        </w:rPr>
+        <w:t>of f</w:t>
+      </w:r>
+      <w:proofErr w:type="spellEnd"/>
+      <w:r>
+        <w:rPr>
+          <w:rFonts w:ascii="Cambria" w:hAnsi="Cambria"/>
+        </w:rPr>
+        <w:t>(x) over [a b] was calculated</w:t>
+      </w:r>
+      <w:r>
+        <w:rPr>
+          <w:rFonts w:ascii="Cambria" w:hAnsi="Cambria"/>
+        </w:rPr>
+        <w:t xml:space="preserve"> and placed in an N-spaced vector; N does not affect the exact integral value, but we need all vectors to span over the same N for plotting, thus the same integral value was duplicated number of N-times to fit a vector of appropriate length.</w:t>
+      </w:r>
+      <w:r>
+        <w:rPr>
+          <w:rFonts w:ascii="Cambria" w:hAnsi="Cambria"/>
+        </w:rPr>
+        <w:t xml:space="preserve"> Errors for each Newton-Cotes was calculated by subtracting the integration obtained by the method from the true integral value for every N-value.</w:t>
+      </w:r>
+      <w:r>
+        <w:rPr>
+          <w:rFonts w:ascii="Cambria" w:hAnsi="Cambria"/>
+        </w:rPr>
+        <w:t xml:space="preserve"> </w:t>
+      </w:r>
+    </w:p>
+    <w:p>
+      <w:pPr>
+        <w:spacing w:line="276" w:lineRule="auto"/>
+        <w:ind w:firstLine="720"/>
+        <w:rPr>
+          <w:rFonts w:ascii="Cambria" w:hAnsi="Cambria"/>
+        </w:rPr>
+      </w:pPr>
+      <w:r>
+        <w:rPr>
+          <w:rFonts w:ascii="Cambria" w:hAnsi="Cambria"/>
+        </w:rPr>
+        <w:t xml:space="preserve">Six figures were plotted: each of the three Newton-Cotes methods were plotted against the true integration as well as their respective errors. </w:t>
+      </w:r>
+      <w:r>
+        <w:rPr>
+          <w:rFonts w:ascii="Cambria" w:hAnsi="Cambria"/>
+        </w:rPr>
+        <w:t>The</w:t>
+      </w:r>
+      <w:r>
+        <w:rPr>
+          <w:rFonts w:ascii="Cambria" w:hAnsi="Cambria"/>
+        </w:rPr>
+        <w:t xml:space="preserve"> error plots were easier to distinguish how quickly each method converged to zero; the closer the error was to zero, the more accurate the composite integration method was. </w:t>
+      </w:r>
+    </w:p>
+    <w:p>
+      <w:pPr>
+        <w:spacing w:line="276" w:lineRule="auto"/>
+        <w:rPr>
+          <w:rFonts w:ascii="Cambria" w:hAnsi="Cambria"/>
+        </w:rPr>
+      </w:pPr>
+      <w:r>
+        <w:rPr>
+          <w:rFonts w:ascii="Cambria" w:hAnsi="Cambria"/>
+        </w:rPr>
+        <w:tab/>
+      </w:r>
+    </w:p>
+    <w:p>
+      <w:pPr>
+        <w:spacing w:line="276" w:lineRule="auto"/>
+        <w:rPr>
+          <w:rFonts w:ascii="Cambria" w:hAnsi="Cambria"/>
+          <w:vertAlign w:val="superscript"/>
+        </w:rPr>
+      </w:pPr>
+    </w:p>
+    <w:p>
+      <w:pPr>
+        <w:spacing w:line="276" w:lineRule="auto"/>
+        <w:ind w:firstLine="720"/>
+        <w:rPr>
+          <w:rFonts w:ascii="Cambria" w:hAnsi="Cambria"/>
+        </w:rPr>
+      </w:pPr>
+      <w:r>
+        <w:rPr>
+          <w:rFonts w:ascii="Cambria" w:hAnsi="Cambria"/>
+          <w:b/>
+          <w:noProof/>
+          <w:u w:val="single"/>
+        </w:rPr>
         <w:drawing>
-          <wp:inline distT="0" distB="0" distL="0" distR="0" wp14:anchorId="623BA5F3" wp14:editId="009F6214">
-            <wp:extent cx="5080635" cy="3810476"/>
+          <wp:anchor distT="0" distB="0" distL="114300" distR="114300" simplePos="0" relativeHeight="251659264" behindDoc="0" locked="0" layoutInCell="1" allowOverlap="1" wp14:anchorId="623BA5F3" wp14:editId="6928B16A">
+            <wp:simplePos x="0" y="0"/>
+            <wp:positionH relativeFrom="margin">
+              <wp:align>center</wp:align>
+            </wp:positionH>
+            <wp:positionV relativeFrom="paragraph">
+              <wp:posOffset>220345</wp:posOffset>
+            </wp:positionV>
+            <wp:extent cx="6743700" cy="5057775"/>
             <wp:effectExtent l="0" t="0" r="0" b="0"/>
+            <wp:wrapTopAndBottom/>
             <wp:docPr id="1" name="Picture 1"/>
             <wp:cNvGraphicFramePr>
               <a:graphicFrameLocks xmlns:a="http://schemas.openxmlformats.org/drawingml/2006/main" noChangeAspect="1"/>
@@ -631,7 +1065,13 @@
                     <pic:cNvPicPr/>
                   </pic:nvPicPr>
                   <pic:blipFill>
-                    <a:blip r:embed="rId7"/>
+                    <a:blip r:embed="rId7">
+                      <a:extLst>
+                        <a:ext uri="{28A0092B-C50C-407E-A947-70E740481C1C}">
+                          <a14:useLocalDpi xmlns:a14="http://schemas.microsoft.com/office/drawing/2010/main" val="0"/>
+                        </a:ext>
+                      </a:extLst>
+                    </a:blip>
                     <a:stretch>
                       <a:fillRect/>
                     </a:stretch>
@@ -639,7 +1079,7 @@
                   <pic:spPr>
                     <a:xfrm>
                       <a:off x="0" y="0"/>
-                      <a:ext cx="5099992" cy="3824994"/>
+                      <a:ext cx="6743700" cy="5057775"/>
                     </a:xfrm>
                     <a:prstGeom prst="rect">
                       <a:avLst/>
@@ -648,28 +1088,34 @@
                 </pic:pic>
               </a:graphicData>
             </a:graphic>
-          </wp:inline>
+            <wp14:sizeRelH relativeFrom="page">
+              <wp14:pctWidth>0</wp14:pctWidth>
+            </wp14:sizeRelH>
+            <wp14:sizeRelV relativeFrom="page">
+              <wp14:pctHeight>0</wp14:pctHeight>
+            </wp14:sizeRelV>
+          </wp:anchor>
         </w:drawing>
       </w:r>
-    </w:p>
-    <w:p>
-      <w:pPr>
-        <w:spacing w:line="276" w:lineRule="auto"/>
-        <w:rPr>
-          <w:rFonts w:ascii="Cambria" w:hAnsi="Cambria"/>
-        </w:rPr>
-      </w:pPr>
-      <w:r>
-        <w:rPr>
-          <w:rFonts w:ascii="Cambria" w:hAnsi="Cambria"/>
-        </w:rPr>
-        <w:t xml:space="preserve">Figure 2: </w:t>
-      </w:r>
-      <w:r>
-        <w:rPr>
-          <w:rFonts w:ascii="Cambria" w:hAnsi="Cambria"/>
-        </w:rPr>
-        <w:t>Composite Trapezoid Rule Error Convergence</w:t>
+      <w:r>
+        <w:rPr>
+          <w:rFonts w:ascii="Cambria" w:hAnsi="Cambria"/>
+          <w:b/>
+          <w:u w:val="single"/>
+        </w:rPr>
+        <w:t>Figure 1:</w:t>
+      </w:r>
+      <w:r>
+        <w:rPr>
+          <w:rFonts w:ascii="Cambria" w:hAnsi="Cambria"/>
+        </w:rPr>
+        <w:t xml:space="preserve"> </w:t>
+      </w:r>
+      <w:r>
+        <w:rPr>
+          <w:rFonts w:ascii="Cambria" w:hAnsi="Cambria"/>
+        </w:rPr>
+        <w:t>Composite Midpoint Rule Error Convergence</w:t>
       </w:r>
     </w:p>
     <w:p>
@@ -680,14 +1126,94 @@
           <w:rFonts w:ascii="Cambria" w:hAnsi="Cambria"/>
         </w:rPr>
       </w:pPr>
-      <w:r>
-        <w:rPr>
-          <w:rFonts w:ascii="Cambria" w:hAnsi="Cambria"/>
+    </w:p>
+    <w:p>
+      <w:pPr>
+        <w:spacing w:line="276" w:lineRule="auto"/>
+        <w:rPr>
+          <w:rFonts w:ascii="Cambria" w:hAnsi="Cambria"/>
+          <w:sz w:val="21"/>
+          <w:vertAlign w:val="superscript"/>
+        </w:rPr>
+      </w:pPr>
+      <w:r>
+        <w:rPr>
+          <w:rFonts w:ascii="Cambria" w:hAnsi="Cambria"/>
+          <w:sz w:val="21"/>
+        </w:rPr>
+        <w:lastRenderedPageBreak/>
+        <w:t>*the y-axis’s scale that’s clipped by the plot’s title is supposed to read: 0 x 10</w:t>
+      </w:r>
+      <w:r>
+        <w:rPr>
+          <w:rFonts w:ascii="Cambria" w:hAnsi="Cambria"/>
+          <w:sz w:val="21"/>
+          <w:vertAlign w:val="superscript"/>
+        </w:rPr>
+        <w:t>-4</w:t>
+      </w:r>
+    </w:p>
+    <w:p>
+      <w:pPr>
+        <w:spacing w:line="276" w:lineRule="auto"/>
+        <w:rPr>
+          <w:rFonts w:ascii="Cambria" w:hAnsi="Cambria"/>
+        </w:rPr>
+      </w:pPr>
+    </w:p>
+    <w:p>
+      <w:pPr>
+        <w:spacing w:line="276" w:lineRule="auto"/>
+        <w:rPr>
+          <w:rFonts w:ascii="Cambria" w:hAnsi="Cambria"/>
+        </w:rPr>
+      </w:pPr>
+      <w:r>
+        <w:rPr>
+          <w:rFonts w:ascii="Cambria" w:hAnsi="Cambria"/>
+          <w:b/>
+          <w:u w:val="single"/>
+        </w:rPr>
+        <w:t>Figure 2:</w:t>
+      </w:r>
+      <w:r>
+        <w:rPr>
+          <w:rFonts w:ascii="Cambria" w:hAnsi="Cambria"/>
+        </w:rPr>
+        <w:t xml:space="preserve"> </w:t>
+      </w:r>
+      <w:r>
+        <w:rPr>
+          <w:rFonts w:ascii="Cambria" w:hAnsi="Cambria"/>
+        </w:rPr>
+        <w:t>Composite Trapezoid Rule Error Convergence</w:t>
+      </w:r>
+    </w:p>
+    <w:p>
+      <w:pPr>
+        <w:spacing w:line="276" w:lineRule="auto"/>
+        <w:jc w:val="center"/>
+        <w:rPr>
+          <w:rFonts w:ascii="Cambria" w:hAnsi="Cambria"/>
+        </w:rPr>
+      </w:pPr>
+      <w:r>
+        <w:rPr>
+          <w:rFonts w:ascii="Cambria" w:hAnsi="Cambria"/>
+          <w:noProof/>
         </w:rPr>
         <w:drawing>
-          <wp:inline distT="0" distB="0" distL="0" distR="0" wp14:anchorId="47D821A9" wp14:editId="21632C3C">
-            <wp:extent cx="5173980" cy="3880485"/>
+          <wp:anchor distT="0" distB="0" distL="114300" distR="114300" simplePos="0" relativeHeight="251658240" behindDoc="0" locked="0" layoutInCell="1" allowOverlap="1" wp14:anchorId="47D821A9" wp14:editId="67CB9AF6">
+            <wp:simplePos x="0" y="0"/>
+            <wp:positionH relativeFrom="margin">
+              <wp:align>center</wp:align>
+            </wp:positionH>
+            <wp:positionV relativeFrom="paragraph">
+              <wp:posOffset>0</wp:posOffset>
+            </wp:positionV>
+            <wp:extent cx="7086600" cy="5314315"/>
             <wp:effectExtent l="0" t="0" r="0" b="0"/>
+            <wp:wrapTopAndBottom/>
             <wp:docPr id="2" name="Picture 2"/>
             <wp:cNvGraphicFramePr>
               <a:graphicFrameLocks xmlns:a="http://schemas.openxmlformats.org/drawingml/2006/main" noChangeAspect="1"/>
@@ -700,7 +1226,13 @@
                     <pic:cNvPicPr/>
                   </pic:nvPicPr>
                   <pic:blipFill>
-                    <a:blip r:embed="rId8"/>
+                    <a:blip r:embed="rId8">
+                      <a:extLst>
+                        <a:ext uri="{28A0092B-C50C-407E-A947-70E740481C1C}">
+                          <a14:useLocalDpi xmlns:a14="http://schemas.microsoft.com/office/drawing/2010/main" val="0"/>
+                        </a:ext>
+                      </a:extLst>
+                    </a:blip>
                     <a:stretch>
                       <a:fillRect/>
                     </a:stretch>
@@ -708,7 +1240,7 @@
                   <pic:spPr>
                     <a:xfrm>
                       <a:off x="0" y="0"/>
-                      <a:ext cx="5372133" cy="4029100"/>
+                      <a:ext cx="7086600" cy="5314315"/>
                     </a:xfrm>
                     <a:prstGeom prst="rect">
                       <a:avLst/>
@@ -717,7 +1249,13 @@
                 </pic:pic>
               </a:graphicData>
             </a:graphic>
-          </wp:inline>
+            <wp14:sizeRelH relativeFrom="page">
+              <wp14:pctWidth>0</wp14:pctWidth>
+            </wp14:sizeRelH>
+            <wp14:sizeRelV relativeFrom="page">
+              <wp14:pctHeight>0</wp14:pctHeight>
+            </wp14:sizeRelV>
+          </wp:anchor>
         </w:drawing>
       </w:r>
     </w:p>
@@ -726,8 +1264,25 @@
         <w:spacing w:line="276" w:lineRule="auto"/>
         <w:rPr>
           <w:rFonts w:ascii="Cambria" w:hAnsi="Cambria"/>
-        </w:rPr>
-      </w:pPr>
+          <w:sz w:val="21"/>
+          <w:vertAlign w:val="superscript"/>
+        </w:rPr>
+      </w:pPr>
+      <w:r>
+        <w:rPr>
+          <w:rFonts w:ascii="Cambria" w:hAnsi="Cambria"/>
+          <w:sz w:val="21"/>
+        </w:rPr>
+        <w:t>*the y-axis’s scale that’s clipped by the plot’s title is supposed to read: 0 x 10</w:t>
+      </w:r>
+      <w:r>
+        <w:rPr>
+          <w:rFonts w:ascii="Cambria" w:hAnsi="Cambria"/>
+          <w:sz w:val="21"/>
+          <w:vertAlign w:val="superscript"/>
+        </w:rPr>
+        <w:t>-4</w:t>
+      </w:r>
     </w:p>
     <w:p>
       <w:pPr>
@@ -736,12 +1291,35 @@
           <w:rFonts w:ascii="Cambria" w:hAnsi="Cambria"/>
         </w:rPr>
       </w:pPr>
-      <w:r>
-        <w:rPr>
-          <w:rFonts w:ascii="Cambria" w:hAnsi="Cambria"/>
-        </w:rPr>
-        <w:lastRenderedPageBreak/>
-        <w:t>Figure 3: Composite Simpson Formula Error Convergence</w:t>
+    </w:p>
+    <w:p>
+      <w:pPr>
+        <w:spacing w:line="276" w:lineRule="auto"/>
+        <w:rPr>
+          <w:rFonts w:ascii="Cambria" w:hAnsi="Cambria"/>
+        </w:rPr>
+      </w:pPr>
+      <w:bookmarkStart w:id="0" w:name="_GoBack"/>
+      <w:r>
+        <w:rPr>
+          <w:rFonts w:ascii="Cambria" w:hAnsi="Cambria"/>
+          <w:b/>
+          <w:u w:val="single"/>
+        </w:rPr>
+        <w:t>Figure 3:</w:t>
+      </w:r>
+      <w:r>
+        <w:rPr>
+          <w:rFonts w:ascii="Cambria" w:hAnsi="Cambria"/>
+        </w:rPr>
+        <w:t xml:space="preserve"> </w:t>
+      </w:r>
+      <w:bookmarkEnd w:id="0"/>
+      <w:r>
+        <w:rPr>
+          <w:rFonts w:ascii="Cambria" w:hAnsi="Cambria"/>
+        </w:rPr>
+        <w:t>Composite Simpson Formula Error Convergence</w:t>
       </w:r>
     </w:p>
     <w:p>
@@ -755,11 +1333,21 @@
       <w:r>
         <w:rPr>
           <w:rFonts w:ascii="Cambria" w:hAnsi="Cambria"/>
-        </w:rPr>
+          <w:noProof/>
+        </w:rPr>
+        <w:lastRenderedPageBreak/>
         <w:drawing>
-          <wp:inline distT="0" distB="0" distL="0" distR="0" wp14:anchorId="42A4BFAF" wp14:editId="404F7BD2">
-            <wp:extent cx="5235787" cy="3926840"/>
+          <wp:anchor distT="0" distB="0" distL="114300" distR="114300" simplePos="0" relativeHeight="251660288" behindDoc="0" locked="0" layoutInCell="1" allowOverlap="1" wp14:anchorId="42A4BFAF" wp14:editId="339C4633">
+            <wp:simplePos x="0" y="0"/>
+            <wp:positionH relativeFrom="margin">
+              <wp:align>center</wp:align>
+            </wp:positionH>
+            <wp:positionV relativeFrom="paragraph">
+              <wp:posOffset>70485</wp:posOffset>
+            </wp:positionV>
+            <wp:extent cx="6781800" cy="5086350"/>
             <wp:effectExtent l="0" t="0" r="0" b="0"/>
+            <wp:wrapTopAndBottom/>
             <wp:docPr id="3" name="Picture 3"/>
             <wp:cNvGraphicFramePr>
               <a:graphicFrameLocks xmlns:a="http://schemas.openxmlformats.org/drawingml/2006/main" noChangeAspect="1"/>
@@ -772,7 +1360,13 @@
                     <pic:cNvPicPr/>
                   </pic:nvPicPr>
                   <pic:blipFill>
-                    <a:blip r:embed="rId9"/>
+                    <a:blip r:embed="rId9">
+                      <a:extLst>
+                        <a:ext uri="{28A0092B-C50C-407E-A947-70E740481C1C}">
+                          <a14:useLocalDpi xmlns:a14="http://schemas.microsoft.com/office/drawing/2010/main" val="0"/>
+                        </a:ext>
+                      </a:extLst>
+                    </a:blip>
                     <a:stretch>
                       <a:fillRect/>
                     </a:stretch>
@@ -780,7 +1374,7 @@
                   <pic:spPr>
                     <a:xfrm>
                       <a:off x="0" y="0"/>
-                      <a:ext cx="5272270" cy="3954203"/>
+                      <a:ext cx="6781800" cy="5086350"/>
                     </a:xfrm>
                     <a:prstGeom prst="rect">
                       <a:avLst/>
@@ -789,193 +1383,2518 @@
                 </pic:pic>
               </a:graphicData>
             </a:graphic>
+            <wp14:sizeRelH relativeFrom="page">
+              <wp14:pctWidth>0</wp14:pctWidth>
+            </wp14:sizeRelH>
+            <wp14:sizeRelV relativeFrom="page">
+              <wp14:pctHeight>0</wp14:pctHeight>
+            </wp14:sizeRelV>
+          </wp:anchor>
+        </w:drawing>
+      </w:r>
+    </w:p>
+    <w:p>
+      <w:pPr>
+        <w:spacing w:line="276" w:lineRule="auto"/>
+        <w:rPr>
+          <w:rFonts w:ascii="Cambria" w:hAnsi="Cambria"/>
+          <w:sz w:val="21"/>
+          <w:vertAlign w:val="superscript"/>
+        </w:rPr>
+      </w:pPr>
+      <w:r>
+        <w:rPr>
+          <w:rFonts w:ascii="Cambria" w:hAnsi="Cambria"/>
+          <w:sz w:val="21"/>
+        </w:rPr>
+        <w:t>*the y-axis’s scale that’s clipped by the plot’s title is supposed to read: 0 x 10</w:t>
+      </w:r>
+      <w:r>
+        <w:rPr>
+          <w:rFonts w:ascii="Cambria" w:hAnsi="Cambria"/>
+          <w:sz w:val="21"/>
+          <w:vertAlign w:val="superscript"/>
+        </w:rPr>
+        <w:t>-4</w:t>
+      </w:r>
+    </w:p>
+    <w:p>
+      <w:pPr>
+        <w:spacing w:line="276" w:lineRule="auto"/>
+        <w:rPr>
+          <w:rFonts w:ascii="Cambria" w:hAnsi="Cambria"/>
+        </w:rPr>
+      </w:pPr>
+    </w:p>
+    <w:p>
+      <w:pPr>
+        <w:spacing w:line="276" w:lineRule="auto"/>
+        <w:rPr>
+          <w:rFonts w:ascii="Cambria" w:hAnsi="Cambria"/>
+        </w:rPr>
+      </w:pPr>
+      <w:r>
+        <w:rPr>
+          <w:rFonts w:ascii="Cambria" w:hAnsi="Cambria"/>
+          <w:b/>
+          <w:u w:val="single"/>
+        </w:rPr>
+        <w:t>Table 1:</w:t>
+      </w:r>
+      <w:r>
+        <w:rPr>
+          <w:rFonts w:ascii="Cambria" w:hAnsi="Cambria"/>
+        </w:rPr>
+        <w:t xml:space="preserve"> </w:t>
+      </w:r>
+      <w:r>
+        <w:rPr>
+          <w:rFonts w:ascii="Cambria" w:hAnsi="Cambria"/>
+        </w:rPr>
+        <w:t xml:space="preserve">Error Values for Composite Newton-Cotes methods with </w:t>
+      </w:r>
+      <w:r>
+        <w:rPr>
+          <w:rFonts w:ascii="Cambria" w:hAnsi="Cambria"/>
+        </w:rPr>
+        <w:t>R</w:t>
+      </w:r>
+      <w:r>
+        <w:rPr>
+          <w:rFonts w:ascii="Cambria" w:hAnsi="Cambria"/>
+        </w:rPr>
+        <w:t>espect to N</w:t>
+      </w:r>
+    </w:p>
+    <w:tbl>
+      <w:tblPr>
+        <w:tblStyle w:val="TableGrid"/>
+        <w:tblW w:w="9350" w:type="dxa"/>
+        <w:tblLook w:val="04A0" w:firstRow="1" w:lastRow="0" w:firstColumn="1" w:lastColumn="0" w:noHBand="0" w:noVBand="1"/>
+      </w:tblPr>
+      <w:tblGrid>
+        <w:gridCol w:w="745"/>
+        <w:gridCol w:w="2869"/>
+        <w:gridCol w:w="2866"/>
+        <w:gridCol w:w="2870"/>
+      </w:tblGrid>
+      <w:tr>
+        <w:tc>
+          <w:tcPr>
+            <w:tcW w:w="745" w:type="dxa"/>
+            <w:shd w:val="clear" w:color="auto" w:fill="AEAAAA" w:themeFill="background2" w:themeFillShade="BF"/>
+          </w:tcPr>
+          <w:p>
+            <w:pPr>
+              <w:spacing w:line="276" w:lineRule="auto"/>
+              <w:jc w:val="center"/>
+              <w:rPr>
+                <w:rFonts w:ascii="Cambria" w:hAnsi="Cambria"/>
+                <w:b/>
+              </w:rPr>
+            </w:pPr>
+            <w:r>
+              <w:rPr>
+                <w:rFonts w:ascii="Cambria" w:hAnsi="Cambria"/>
+                <w:b/>
+              </w:rPr>
+              <w:t>N</w:t>
+            </w:r>
+          </w:p>
+        </w:tc>
+        <w:tc>
+          <w:tcPr>
+            <w:tcW w:w="2869" w:type="dxa"/>
+            <w:shd w:val="clear" w:color="auto" w:fill="AEAAAA" w:themeFill="background2" w:themeFillShade="BF"/>
+          </w:tcPr>
+          <w:p>
+            <w:pPr>
+              <w:spacing w:line="276" w:lineRule="auto"/>
+              <w:rPr>
+                <w:rFonts w:ascii="Cambria" w:hAnsi="Cambria"/>
+                <w:b/>
+              </w:rPr>
+            </w:pPr>
+            <w:r>
+              <w:rPr>
+                <w:rFonts w:ascii="Cambria" w:hAnsi="Cambria"/>
+                <w:b/>
+              </w:rPr>
+              <w:t>Midpoint Error</w:t>
+            </w:r>
+          </w:p>
+        </w:tc>
+        <w:tc>
+          <w:tcPr>
+            <w:tcW w:w="2866" w:type="dxa"/>
+            <w:shd w:val="clear" w:color="auto" w:fill="AEAAAA" w:themeFill="background2" w:themeFillShade="BF"/>
+          </w:tcPr>
+          <w:p>
+            <w:pPr>
+              <w:spacing w:line="276" w:lineRule="auto"/>
+              <w:rPr>
+                <w:rFonts w:ascii="Cambria" w:hAnsi="Cambria"/>
+                <w:b/>
+              </w:rPr>
+            </w:pPr>
+            <w:r>
+              <w:rPr>
+                <w:rFonts w:ascii="Cambria" w:hAnsi="Cambria"/>
+                <w:b/>
+              </w:rPr>
+              <w:t>Trapezoid Error</w:t>
+            </w:r>
+          </w:p>
+        </w:tc>
+        <w:tc>
+          <w:tcPr>
+            <w:tcW w:w="2870" w:type="dxa"/>
+            <w:shd w:val="clear" w:color="auto" w:fill="AEAAAA" w:themeFill="background2" w:themeFillShade="BF"/>
+          </w:tcPr>
+          <w:p>
+            <w:pPr>
+              <w:spacing w:line="276" w:lineRule="auto"/>
+              <w:rPr>
+                <w:rFonts w:ascii="Cambria" w:hAnsi="Cambria"/>
+                <w:b/>
+              </w:rPr>
+            </w:pPr>
+            <w:r>
+              <w:rPr>
+                <w:rFonts w:ascii="Cambria" w:hAnsi="Cambria"/>
+                <w:b/>
+              </w:rPr>
+              <w:t xml:space="preserve">Simpson’s </w:t>
+            </w:r>
+            <w:r>
+              <w:rPr>
+                <w:rFonts w:ascii="Cambria" w:hAnsi="Cambria"/>
+                <w:b/>
+              </w:rPr>
+              <w:t>Error</w:t>
+            </w:r>
+          </w:p>
+        </w:tc>
+      </w:tr>
+      <w:tr>
+        <w:tc>
+          <w:tcPr>
+            <w:tcW w:w="745" w:type="dxa"/>
+          </w:tcPr>
+          <w:p>
+            <w:pPr>
+              <w:spacing w:line="276" w:lineRule="auto"/>
+              <w:jc w:val="center"/>
+              <w:rPr>
+                <w:rFonts w:ascii="Source Code Pro" w:hAnsi="Source Code Pro"/>
+              </w:rPr>
+            </w:pPr>
+            <w:r>
+              <w:rPr>
+                <w:rFonts w:ascii="Source Code Pro" w:hAnsi="Source Code Pro"/>
+              </w:rPr>
+              <w:t>17</w:t>
+            </w:r>
+          </w:p>
+        </w:tc>
+        <w:tc>
+          <w:tcPr>
+            <w:tcW w:w="2869" w:type="dxa"/>
+          </w:tcPr>
+          <w:p>
+            <w:pPr>
+              <w:spacing w:line="276" w:lineRule="auto"/>
+              <w:rPr>
+                <w:rFonts w:ascii="Source Code Pro" w:hAnsi="Source Code Pro"/>
+              </w:rPr>
+            </w:pPr>
+            <w:r>
+              <w:rPr>
+                <w:rFonts w:ascii="Source Code Pro" w:hAnsi="Source Code Pro"/>
+              </w:rPr>
+              <w:t>-0.000390633268067</w:t>
+            </w:r>
+          </w:p>
+        </w:tc>
+        <w:tc>
+          <w:tcPr>
+            <w:tcW w:w="2866" w:type="dxa"/>
+          </w:tcPr>
+          <w:p>
+            <w:pPr>
+              <w:spacing w:line="276" w:lineRule="auto"/>
+              <w:rPr>
+                <w:rFonts w:ascii="Source Code Pro" w:hAnsi="Source Code Pro"/>
+              </w:rPr>
+            </w:pPr>
+            <w:r>
+              <w:rPr>
+                <w:rFonts w:ascii="Source Code Pro" w:hAnsi="Source Code Pro"/>
+              </w:rPr>
+              <w:t>0.000573053429959</w:t>
+            </w:r>
+          </w:p>
+        </w:tc>
+        <w:tc>
+          <w:tcPr>
+            <w:tcW w:w="2870" w:type="dxa"/>
+          </w:tcPr>
+          <w:p>
+            <w:pPr>
+              <w:spacing w:line="276" w:lineRule="auto"/>
+              <w:rPr>
+                <w:rFonts w:ascii="Source Code Pro" w:hAnsi="Source Code Pro"/>
+              </w:rPr>
+            </w:pPr>
+            <w:r>
+              <w:rPr>
+                <w:rFonts w:ascii="Source Code Pro" w:hAnsi="Source Code Pro"/>
+              </w:rPr>
+              <w:t>-0.000114515002546</w:t>
+            </w:r>
+          </w:p>
+        </w:tc>
+      </w:tr>
+      <w:tr>
+        <w:tc>
+          <w:tcPr>
+            <w:tcW w:w="745" w:type="dxa"/>
+          </w:tcPr>
+          <w:p>
+            <w:pPr>
+              <w:spacing w:line="276" w:lineRule="auto"/>
+              <w:jc w:val="center"/>
+              <w:rPr>
+                <w:rFonts w:ascii="Source Code Pro" w:hAnsi="Source Code Pro"/>
+              </w:rPr>
+            </w:pPr>
+            <w:r>
+              <w:rPr>
+                <w:rFonts w:ascii="Source Code Pro" w:hAnsi="Source Code Pro"/>
+              </w:rPr>
+              <w:t>33</w:t>
+            </w:r>
+          </w:p>
+        </w:tc>
+        <w:tc>
+          <w:tcPr>
+            <w:tcW w:w="2869" w:type="dxa"/>
+          </w:tcPr>
+          <w:p>
+            <w:pPr>
+              <w:spacing w:line="276" w:lineRule="auto"/>
+              <w:rPr>
+                <w:rFonts w:ascii="Source Code Pro" w:hAnsi="Source Code Pro"/>
+              </w:rPr>
+            </w:pPr>
+            <w:r>
+              <w:rPr>
+                <w:rFonts w:ascii="Source Code Pro" w:hAnsi="Source Code Pro"/>
+              </w:rPr>
+              <w:t>-2.34078647070e-05</w:t>
+            </w:r>
+          </w:p>
+        </w:tc>
+        <w:tc>
+          <w:tcPr>
+            <w:tcW w:w="2866" w:type="dxa"/>
+          </w:tcPr>
+          <w:p>
+            <w:pPr>
+              <w:spacing w:line="276" w:lineRule="auto"/>
+              <w:rPr>
+                <w:rFonts w:ascii="Source Code Pro" w:hAnsi="Source Code Pro"/>
+              </w:rPr>
+            </w:pPr>
+            <w:r>
+              <w:rPr>
+                <w:rFonts w:ascii="Source Code Pro" w:hAnsi="Source Code Pro"/>
+              </w:rPr>
+              <w:t>3.01931351884e-05</w:t>
+            </w:r>
+          </w:p>
+        </w:tc>
+        <w:tc>
+          <w:tcPr>
+            <w:tcW w:w="2870" w:type="dxa"/>
+          </w:tcPr>
+          <w:p>
+            <w:pPr>
+              <w:spacing w:line="276" w:lineRule="auto"/>
+              <w:rPr>
+                <w:rFonts w:ascii="Source Code Pro" w:hAnsi="Source Code Pro"/>
+              </w:rPr>
+            </w:pPr>
+            <w:r>
+              <w:rPr>
+                <w:rFonts w:ascii="Source Code Pro" w:hAnsi="Source Code Pro"/>
+              </w:rPr>
+              <w:t>-6.73544644502e-06</w:t>
+            </w:r>
+          </w:p>
+        </w:tc>
+      </w:tr>
+      <w:tr>
+        <w:tc>
+          <w:tcPr>
+            <w:tcW w:w="745" w:type="dxa"/>
+          </w:tcPr>
+          <w:p>
+            <w:pPr>
+              <w:spacing w:line="276" w:lineRule="auto"/>
+              <w:jc w:val="center"/>
+              <w:rPr>
+                <w:rFonts w:ascii="Source Code Pro" w:hAnsi="Source Code Pro"/>
+              </w:rPr>
+            </w:pPr>
+            <w:r>
+              <w:rPr>
+                <w:rFonts w:ascii="Source Code Pro" w:hAnsi="Source Code Pro"/>
+              </w:rPr>
+              <w:t>65</w:t>
+            </w:r>
+          </w:p>
+        </w:tc>
+        <w:tc>
+          <w:tcPr>
+            <w:tcW w:w="2869" w:type="dxa"/>
+          </w:tcPr>
+          <w:p>
+            <w:pPr>
+              <w:spacing w:line="276" w:lineRule="auto"/>
+              <w:rPr>
+                <w:rFonts w:ascii="Source Code Pro" w:hAnsi="Source Code Pro"/>
+              </w:rPr>
+            </w:pPr>
+            <w:r>
+              <w:rPr>
+                <w:rFonts w:ascii="Source Code Pro" w:hAnsi="Source Code Pro"/>
+              </w:rPr>
+              <w:t>-1.49151675898e-06</w:t>
+            </w:r>
+          </w:p>
+        </w:tc>
+        <w:tc>
+          <w:tcPr>
+            <w:tcW w:w="2866" w:type="dxa"/>
+          </w:tcPr>
+          <w:p>
+            <w:pPr>
+              <w:spacing w:line="276" w:lineRule="auto"/>
+              <w:rPr>
+                <w:rFonts w:ascii="Source Code Pro" w:hAnsi="Source Code Pro"/>
+              </w:rPr>
+            </w:pPr>
+            <w:r>
+              <w:rPr>
+                <w:rFonts w:ascii="Source Code Pro" w:hAnsi="Source Code Pro"/>
+              </w:rPr>
+              <w:t>1.8118856095</w:t>
+            </w:r>
+            <w:r>
+              <w:rPr>
+                <w:rFonts w:ascii="Source Code Pro" w:hAnsi="Source Code Pro"/>
+              </w:rPr>
+              <w:t>5</w:t>
+            </w:r>
+            <w:r>
+              <w:rPr>
+                <w:rFonts w:ascii="Source Code Pro" w:hAnsi="Source Code Pro"/>
+              </w:rPr>
+              <w:t>e-06</w:t>
+            </w:r>
+          </w:p>
+        </w:tc>
+        <w:tc>
+          <w:tcPr>
+            <w:tcW w:w="2870" w:type="dxa"/>
+          </w:tcPr>
+          <w:p>
+            <w:pPr>
+              <w:spacing w:line="276" w:lineRule="auto"/>
+              <w:rPr>
+                <w:rFonts w:ascii="Source Code Pro" w:hAnsi="Source Code Pro"/>
+              </w:rPr>
+            </w:pPr>
+            <w:r>
+              <w:rPr>
+                <w:rFonts w:ascii="Source Code Pro" w:hAnsi="Source Code Pro"/>
+              </w:rPr>
+              <w:t>-4.26933215003e-07</w:t>
+            </w:r>
+          </w:p>
+        </w:tc>
+      </w:tr>
+      <w:tr>
+        <w:tc>
+          <w:tcPr>
+            <w:tcW w:w="745" w:type="dxa"/>
+          </w:tcPr>
+          <w:p>
+            <w:pPr>
+              <w:spacing w:line="276" w:lineRule="auto"/>
+              <w:jc w:val="center"/>
+              <w:rPr>
+                <w:rFonts w:ascii="Source Code Pro" w:hAnsi="Source Code Pro"/>
+              </w:rPr>
+            </w:pPr>
+            <w:r>
+              <w:rPr>
+                <w:rFonts w:ascii="Source Code Pro" w:hAnsi="Source Code Pro"/>
+              </w:rPr>
+              <w:t>129</w:t>
+            </w:r>
+          </w:p>
+        </w:tc>
+        <w:tc>
+          <w:tcPr>
+            <w:tcW w:w="2869" w:type="dxa"/>
+          </w:tcPr>
+          <w:p>
+            <w:pPr>
+              <w:spacing w:line="276" w:lineRule="auto"/>
+              <w:rPr>
+                <w:rFonts w:ascii="Source Code Pro" w:hAnsi="Source Code Pro"/>
+              </w:rPr>
+            </w:pPr>
+            <w:r>
+              <w:rPr>
+                <w:rFonts w:ascii="Source Code Pro" w:hAnsi="Source Code Pro"/>
+              </w:rPr>
+              <w:t>-9.5118953602</w:t>
+            </w:r>
+            <w:r>
+              <w:rPr>
+                <w:rFonts w:ascii="Source Code Pro" w:hAnsi="Source Code Pro"/>
+              </w:rPr>
+              <w:t>5</w:t>
+            </w:r>
+            <w:r>
+              <w:rPr>
+                <w:rFonts w:ascii="Source Code Pro" w:hAnsi="Source Code Pro"/>
+              </w:rPr>
+              <w:t>e-08</w:t>
+            </w:r>
+          </w:p>
+        </w:tc>
+        <w:tc>
+          <w:tcPr>
+            <w:tcW w:w="2866" w:type="dxa"/>
+          </w:tcPr>
+          <w:p>
+            <w:pPr>
+              <w:spacing w:line="276" w:lineRule="auto"/>
+              <w:rPr>
+                <w:rFonts w:ascii="Source Code Pro" w:hAnsi="Source Code Pro"/>
+              </w:rPr>
+            </w:pPr>
+            <w:r>
+              <w:rPr>
+                <w:rFonts w:ascii="Source Code Pro" w:hAnsi="Source Code Pro"/>
+              </w:rPr>
+              <w:t>1.12110846828e-07</w:t>
+            </w:r>
+          </w:p>
+        </w:tc>
+        <w:tc>
+          <w:tcPr>
+            <w:tcW w:w="2870" w:type="dxa"/>
+          </w:tcPr>
+          <w:p>
+            <w:pPr>
+              <w:spacing w:line="276" w:lineRule="auto"/>
+              <w:rPr>
+                <w:rFonts w:ascii="Source Code Pro" w:hAnsi="Source Code Pro"/>
+              </w:rPr>
+            </w:pPr>
+            <w:r>
+              <w:rPr>
+                <w:rFonts w:ascii="Source Code Pro" w:hAnsi="Source Code Pro"/>
+              </w:rPr>
+              <w:t>-2.7189592799</w:t>
+            </w:r>
+            <w:r>
+              <w:rPr>
+                <w:rFonts w:ascii="Source Code Pro" w:hAnsi="Source Code Pro"/>
+              </w:rPr>
+              <w:t>5</w:t>
+            </w:r>
+            <w:r>
+              <w:rPr>
+                <w:rFonts w:ascii="Source Code Pro" w:hAnsi="Source Code Pro"/>
+              </w:rPr>
+              <w:t>e-08</w:t>
+            </w:r>
+          </w:p>
+        </w:tc>
+      </w:tr>
+      <w:tr>
+        <w:tc>
+          <w:tcPr>
+            <w:tcW w:w="745" w:type="dxa"/>
+          </w:tcPr>
+          <w:p>
+            <w:pPr>
+              <w:spacing w:line="276" w:lineRule="auto"/>
+              <w:jc w:val="center"/>
+              <w:rPr>
+                <w:rFonts w:ascii="Source Code Pro" w:hAnsi="Source Code Pro"/>
+              </w:rPr>
+            </w:pPr>
+            <w:r>
+              <w:rPr>
+                <w:rFonts w:ascii="Source Code Pro" w:hAnsi="Source Code Pro"/>
+              </w:rPr>
+              <w:t>257</w:t>
+            </w:r>
+          </w:p>
+        </w:tc>
+        <w:tc>
+          <w:tcPr>
+            <w:tcW w:w="2869" w:type="dxa"/>
+          </w:tcPr>
+          <w:p>
+            <w:pPr>
+              <w:spacing w:line="276" w:lineRule="auto"/>
+              <w:rPr>
+                <w:rFonts w:ascii="Source Code Pro" w:hAnsi="Source Code Pro"/>
+              </w:rPr>
+            </w:pPr>
+            <w:r>
+              <w:rPr>
+                <w:rFonts w:ascii="Source Code Pro" w:hAnsi="Source Code Pro"/>
+              </w:rPr>
+              <w:t>-6.02159477836e-09</w:t>
+            </w:r>
+          </w:p>
+        </w:tc>
+        <w:tc>
+          <w:tcPr>
+            <w:tcW w:w="2866" w:type="dxa"/>
+          </w:tcPr>
+          <w:p>
+            <w:pPr>
+              <w:spacing w:line="276" w:lineRule="auto"/>
+              <w:rPr>
+                <w:rFonts w:ascii="Source Code Pro" w:hAnsi="Source Code Pro"/>
+              </w:rPr>
+            </w:pPr>
+            <w:r>
+              <w:rPr>
+                <w:rFonts w:ascii="Source Code Pro" w:hAnsi="Source Code Pro"/>
+              </w:rPr>
+              <w:t>6.9894028342</w:t>
+            </w:r>
+            <w:r>
+              <w:rPr>
+                <w:rFonts w:ascii="Source Code Pro" w:hAnsi="Source Code Pro"/>
+              </w:rPr>
+              <w:t>8</w:t>
+            </w:r>
+            <w:r>
+              <w:rPr>
+                <w:rFonts w:ascii="Source Code Pro" w:hAnsi="Source Code Pro"/>
+              </w:rPr>
+              <w:t>e-09</w:t>
+            </w:r>
+          </w:p>
+        </w:tc>
+        <w:tc>
+          <w:tcPr>
+            <w:tcW w:w="2870" w:type="dxa"/>
+          </w:tcPr>
+          <w:p>
+            <w:pPr>
+              <w:spacing w:line="276" w:lineRule="auto"/>
+              <w:rPr>
+                <w:rFonts w:ascii="Source Code Pro" w:hAnsi="Source Code Pro"/>
+              </w:rPr>
+            </w:pPr>
+            <w:r>
+              <w:rPr>
+                <w:rFonts w:ascii="Source Code Pro" w:hAnsi="Source Code Pro"/>
+              </w:rPr>
+              <w:t>-1.72065917070e-09</w:t>
+            </w:r>
+          </w:p>
+        </w:tc>
+      </w:tr>
+      <w:tr>
+        <w:tc>
+          <w:tcPr>
+            <w:tcW w:w="745" w:type="dxa"/>
+          </w:tcPr>
+          <w:p>
+            <w:pPr>
+              <w:spacing w:line="276" w:lineRule="auto"/>
+              <w:jc w:val="center"/>
+              <w:rPr>
+                <w:rFonts w:ascii="Source Code Pro" w:hAnsi="Source Code Pro"/>
+              </w:rPr>
+            </w:pPr>
+            <w:r>
+              <w:rPr>
+                <w:rFonts w:ascii="Source Code Pro" w:hAnsi="Source Code Pro"/>
+              </w:rPr>
+              <w:t>513</w:t>
+            </w:r>
+          </w:p>
+        </w:tc>
+        <w:tc>
+          <w:tcPr>
+            <w:tcW w:w="2869" w:type="dxa"/>
+          </w:tcPr>
+          <w:p>
+            <w:pPr>
+              <w:spacing w:line="276" w:lineRule="auto"/>
+              <w:rPr>
+                <w:rFonts w:ascii="Source Code Pro" w:hAnsi="Source Code Pro"/>
+              </w:rPr>
+            </w:pPr>
+            <w:r>
+              <w:rPr>
+                <w:rFonts w:ascii="Source Code Pro" w:hAnsi="Source Code Pro"/>
+              </w:rPr>
+              <w:t>-3.790230351</w:t>
+            </w:r>
+            <w:r>
+              <w:rPr>
+                <w:rFonts w:ascii="Source Code Pro" w:hAnsi="Source Code Pro"/>
+              </w:rPr>
+              <w:t>80</w:t>
+            </w:r>
+            <w:r>
+              <w:rPr>
+                <w:rFonts w:ascii="Source Code Pro" w:hAnsi="Source Code Pro"/>
+              </w:rPr>
+              <w:t>e-10</w:t>
+            </w:r>
+          </w:p>
+        </w:tc>
+        <w:tc>
+          <w:tcPr>
+            <w:tcW w:w="2866" w:type="dxa"/>
+          </w:tcPr>
+          <w:p>
+            <w:pPr>
+              <w:spacing w:line="276" w:lineRule="auto"/>
+              <w:rPr>
+                <w:rFonts w:ascii="Source Code Pro" w:hAnsi="Source Code Pro"/>
+              </w:rPr>
+            </w:pPr>
+            <w:r>
+              <w:rPr>
+                <w:rFonts w:ascii="Source Code Pro" w:hAnsi="Source Code Pro"/>
+              </w:rPr>
+              <w:t>4.36558345029e-10</w:t>
+            </w:r>
+          </w:p>
+        </w:tc>
+        <w:tc>
+          <w:tcPr>
+            <w:tcW w:w="2870" w:type="dxa"/>
+          </w:tcPr>
+          <w:p>
+            <w:pPr>
+              <w:spacing w:line="276" w:lineRule="auto"/>
+              <w:rPr>
+                <w:rFonts w:ascii="Source Code Pro" w:hAnsi="Source Code Pro"/>
+              </w:rPr>
+            </w:pPr>
+            <w:r>
+              <w:rPr>
+                <w:rFonts w:ascii="Source Code Pro" w:hAnsi="Source Code Pro"/>
+              </w:rPr>
+              <w:t>-1.08295594714e-10</w:t>
+            </w:r>
+          </w:p>
+        </w:tc>
+      </w:tr>
+    </w:tbl>
+    <w:p>
+      <w:pPr>
+        <w:spacing w:line="276" w:lineRule="auto"/>
+        <w:rPr>
+          <w:rFonts w:ascii="Cambria" w:hAnsi="Cambria"/>
+        </w:rPr>
+      </w:pPr>
+    </w:p>
+    <w:p>
+      <w:pPr>
+        <w:spacing w:line="276" w:lineRule="auto"/>
+        <w:ind w:firstLine="720"/>
+        <w:rPr>
+          <w:rFonts w:ascii="Cambria" w:hAnsi="Cambria"/>
+        </w:rPr>
+      </w:pPr>
+      <w:r>
+        <w:rPr>
+          <w:rFonts w:ascii="Cambria" w:hAnsi="Cambria"/>
+        </w:rPr>
+        <w:t>As demonstrated visually by Figures 1</w:t>
+      </w:r>
+      <w:r>
+        <w:rPr>
+          <w:rFonts w:ascii="Cambria" w:hAnsi="Cambria"/>
+        </w:rPr>
+        <w:t xml:space="preserve"> </w:t>
+      </w:r>
+      <w:r>
+        <w:rPr>
+          <w:rFonts w:ascii="Cambria" w:hAnsi="Cambria"/>
+        </w:rPr>
+        <w:t xml:space="preserve">to 3 </w:t>
+      </w:r>
+      <w:r>
+        <w:rPr>
+          <w:rFonts w:ascii="Cambria" w:hAnsi="Cambria"/>
+        </w:rPr>
+        <w:t xml:space="preserve">(the error plots) </w:t>
+      </w:r>
+      <w:r>
+        <w:rPr>
+          <w:rFonts w:ascii="Cambria" w:hAnsi="Cambria"/>
+        </w:rPr>
+        <w:t>above</w:t>
+      </w:r>
+      <w:r>
+        <w:rPr>
+          <w:rFonts w:ascii="Cambria" w:hAnsi="Cambria"/>
+        </w:rPr>
+        <w:t xml:space="preserve"> and confirmed numerically by Table 1, </w:t>
+      </w:r>
+      <w:r>
+        <w:rPr>
+          <w:rFonts w:ascii="Cambria" w:hAnsi="Cambria"/>
+        </w:rPr>
+        <w:t>Simpson’s formula converged the fastest of the three Newton</w:t>
+      </w:r>
+      <w:r>
+        <w:rPr>
+          <w:rFonts w:ascii="Cambria" w:hAnsi="Cambria"/>
+        </w:rPr>
+        <w:t xml:space="preserve">-Cotes </w:t>
+      </w:r>
+      <w:r>
+        <w:rPr>
+          <w:rFonts w:ascii="Cambria" w:hAnsi="Cambria"/>
+        </w:rPr>
+        <w:lastRenderedPageBreak/>
+        <w:t xml:space="preserve">methods. </w:t>
+      </w:r>
+      <w:r>
+        <w:rPr>
+          <w:rFonts w:ascii="Cambria" w:hAnsi="Cambria"/>
+        </w:rPr>
+        <w:t xml:space="preserve">This is probably </w:t>
+      </w:r>
+      <w:r>
+        <w:rPr>
+          <w:rFonts w:ascii="Cambria" w:hAnsi="Cambria"/>
+        </w:rPr>
+        <w:t xml:space="preserve">due to the Trapezoidal rule being an average of the left and right </w:t>
+      </w:r>
+      <w:r>
+        <w:rPr>
+          <w:rFonts w:ascii="Cambria" w:hAnsi="Cambria"/>
+        </w:rPr>
+        <w:t>Riemann Sums</w:t>
+      </w:r>
+      <w:r>
+        <w:rPr>
+          <w:rFonts w:ascii="Cambria" w:hAnsi="Cambria"/>
+        </w:rPr>
+        <w:t xml:space="preserve">; </w:t>
+      </w:r>
+      <w:r>
+        <w:rPr>
+          <w:rFonts w:ascii="Cambria" w:hAnsi="Cambria"/>
+        </w:rPr>
+        <w:t xml:space="preserve">as a result, the Composite Trapezoid Rule performs </w:t>
+      </w:r>
+      <w:r>
+        <w:rPr>
+          <w:rFonts w:ascii="Cambria" w:hAnsi="Cambria"/>
+        </w:rPr>
+        <w:t>poorly when it comes to approximating very curvy equations</w:t>
+      </w:r>
+      <w:r>
+        <w:rPr>
+          <w:rFonts w:ascii="Cambria" w:hAnsi="Cambria"/>
+        </w:rPr>
+        <w:t>, like ours which involves a few sine and cosines</w:t>
+      </w:r>
+      <w:r>
+        <w:rPr>
+          <w:rFonts w:ascii="Cambria" w:hAnsi="Cambria"/>
+        </w:rPr>
+        <w:t>.</w:t>
+      </w:r>
+      <w:r>
+        <w:rPr>
+          <w:rFonts w:ascii="Cambria" w:hAnsi="Cambria"/>
+        </w:rPr>
+        <w:t xml:space="preserve"> The same idea occurs with the Composite Midpoint Rule as it samples the midpoint between two subintervals and uses that lone point as the basis of interpolation. </w:t>
+      </w:r>
+      <w:r>
+        <w:rPr>
+          <w:rFonts w:ascii="Cambria" w:hAnsi="Cambria"/>
+        </w:rPr>
+        <w:t xml:space="preserve"> </w:t>
+      </w:r>
+    </w:p>
+    <w:p>
+      <w:pPr>
+        <w:spacing w:line="276" w:lineRule="auto"/>
+        <w:ind w:firstLine="720"/>
+        <w:rPr>
+          <w:rFonts w:ascii="Cambria" w:hAnsi="Cambria"/>
+        </w:rPr>
+      </w:pPr>
+      <w:r>
+        <w:rPr>
+          <w:rFonts w:ascii="Cambria" w:hAnsi="Cambria"/>
+        </w:rPr>
+        <w:t xml:space="preserve">Simpson’s Rule, however, </w:t>
+      </w:r>
+      <w:r>
+        <w:rPr>
+          <w:rFonts w:ascii="Cambria" w:hAnsi="Cambria"/>
+        </w:rPr>
+        <w:t>places a parabola across every two subintervals</w:t>
+      </w:r>
+      <w:r>
+        <w:rPr>
+          <w:rFonts w:ascii="Cambria" w:hAnsi="Cambria"/>
+        </w:rPr>
+        <w:t xml:space="preserve"> on top of the fact that it also utilizes</w:t>
+      </w:r>
+      <w:r>
+        <w:rPr>
+          <w:rFonts w:ascii="Cambria" w:hAnsi="Cambria"/>
+        </w:rPr>
+        <w:t xml:space="preserve"> at least twice the number of subintervals compared to the other two</w:t>
+      </w:r>
+      <w:r>
+        <w:rPr>
+          <w:rFonts w:ascii="Cambria" w:hAnsi="Cambria"/>
+        </w:rPr>
+        <w:t>.</w:t>
+      </w:r>
+      <w:r>
+        <w:rPr>
+          <w:rFonts w:ascii="Cambria" w:hAnsi="Cambria"/>
+        </w:rPr>
+        <w:t xml:space="preserve"> </w:t>
+      </w:r>
+      <w:r>
+        <w:rPr>
+          <w:rFonts w:ascii="Cambria" w:hAnsi="Cambria"/>
+        </w:rPr>
+        <w:t xml:space="preserve">Generally, using more subintervals to approximate integrals yields a more accurate result, and such is the case we see here. </w:t>
+      </w:r>
+    </w:p>
+    <w:p>
+      <w:pPr>
+        <w:spacing w:line="276" w:lineRule="auto"/>
+        <w:rPr>
+          <w:rFonts w:ascii="Cambria" w:hAnsi="Cambria"/>
+        </w:rPr>
+      </w:pPr>
+    </w:p>
+    <w:p>
+      <w:pPr>
+        <w:spacing w:line="276" w:lineRule="auto"/>
+        <w:rPr>
+          <w:rFonts w:ascii="Cambria" w:hAnsi="Cambria"/>
+        </w:rPr>
+      </w:pPr>
+      <w:r>
+        <w:rPr>
+          <w:rFonts w:ascii="Cambria" w:hAnsi="Cambria"/>
+        </w:rPr>
+        <w:tab/>
+      </w:r>
+      <w:r>
+        <w:rPr>
+          <w:rFonts w:ascii="Cambria" w:hAnsi="Cambria"/>
+        </w:rPr>
+        <w:t>The next component of Question 3 was to</w:t>
+      </w:r>
+      <w:r>
+        <w:rPr>
+          <w:rFonts w:ascii="Cambria" w:hAnsi="Cambria"/>
+        </w:rPr>
+        <w:t xml:space="preserve"> estimate the </w:t>
+      </w:r>
+      <w:r>
+        <w:rPr>
+          <w:rFonts w:ascii="Cambria" w:hAnsi="Cambria"/>
+        </w:rPr>
+        <w:t xml:space="preserve">explicit errors for the Trapezoid Rule and Simpson’s Formula, which was done through estimating the appropriate derivatives. </w:t>
+      </w:r>
+    </w:p>
+    <w:p>
+      <w:pPr>
+        <w:spacing w:line="276" w:lineRule="auto"/>
+        <w:ind w:firstLine="720"/>
+        <w:rPr>
+          <w:rFonts w:ascii="Cambria" w:hAnsi="Cambria"/>
+        </w:rPr>
+      </w:pPr>
+      <w:r>
+        <w:rPr>
+          <w:rFonts w:ascii="Cambria" w:hAnsi="Cambria"/>
+        </w:rPr>
+        <w:t xml:space="preserve">To estimate the derivative f’’(ζ) for the Composite Trapezoid Rule, for each N-value, the second derivative of f(x) was obtained by passing f(x) into the </w:t>
+      </w:r>
+      <w:proofErr w:type="gramStart"/>
+      <w:r>
+        <w:rPr>
+          <w:rFonts w:ascii="Cambria" w:hAnsi="Cambria"/>
+        </w:rPr>
+        <w:t>diff(</w:t>
+      </w:r>
+      <w:proofErr w:type="gramEnd"/>
+      <w:r>
+        <w:rPr>
+          <w:rFonts w:ascii="Cambria" w:hAnsi="Cambria"/>
+        </w:rPr>
+        <w:t xml:space="preserve">) routine and setting the </w:t>
+      </w:r>
+      <w:r>
+        <w:rPr>
+          <w:rFonts w:ascii="Cambria" w:hAnsi="Cambria"/>
+        </w:rPr>
+        <w:t>n</w:t>
+      </w:r>
+      <w:r>
+        <w:rPr>
+          <w:rFonts w:ascii="Cambria" w:hAnsi="Cambria"/>
+          <w:vertAlign w:val="superscript"/>
+        </w:rPr>
+        <w:t>th</w:t>
+      </w:r>
+      <w:r>
+        <w:rPr>
+          <w:rFonts w:ascii="Cambria" w:hAnsi="Cambria"/>
+        </w:rPr>
+        <w:t xml:space="preserve"> </w:t>
+      </w:r>
+      <w:r>
+        <w:rPr>
+          <w:rFonts w:ascii="Cambria" w:hAnsi="Cambria"/>
+        </w:rPr>
+        <w:t xml:space="preserve"> derivative to 2. Then f’’(x) was calculated across the domain of a to b; the maximum f’’(x) was obtained, and </w:t>
+      </w:r>
+      <w:proofErr w:type="gramStart"/>
+      <w:r>
+        <w:rPr>
+          <w:rFonts w:ascii="Cambria" w:hAnsi="Cambria"/>
+        </w:rPr>
+        <w:t>it’s</w:t>
+      </w:r>
+      <w:proofErr w:type="gramEnd"/>
+      <w:r>
+        <w:rPr>
+          <w:rFonts w:ascii="Cambria" w:hAnsi="Cambria"/>
+        </w:rPr>
+        <w:t xml:space="preserve"> respective x value was verified to fall between a and b. This maximum f’’(x) value thus became the derivative estimation f’’(ζ) for the Composite Trapezoid Rule. Obtaining f</w:t>
+      </w:r>
+      <w:r>
+        <w:rPr>
+          <w:rFonts w:ascii="Cambria" w:hAnsi="Cambria"/>
+          <w:vertAlign w:val="superscript"/>
+        </w:rPr>
+        <w:t>(4)</w:t>
+      </w:r>
+      <w:r>
+        <w:rPr>
+          <w:rFonts w:ascii="Cambria" w:hAnsi="Cambria"/>
+        </w:rPr>
+        <w:t>(φ), the derivative estimation for Composite Simpson’s, used the exact same methodology, except we were operating with the 4</w:t>
+      </w:r>
+      <w:r>
+        <w:rPr>
+          <w:rFonts w:ascii="Cambria" w:hAnsi="Cambria"/>
+          <w:vertAlign w:val="superscript"/>
+        </w:rPr>
+        <w:t>th</w:t>
+      </w:r>
+      <w:r>
+        <w:rPr>
+          <w:rFonts w:ascii="Cambria" w:hAnsi="Cambria"/>
+        </w:rPr>
+        <w:t>, not the 2</w:t>
+      </w:r>
+      <w:r>
+        <w:rPr>
+          <w:rFonts w:ascii="Cambria" w:hAnsi="Cambria"/>
+          <w:vertAlign w:val="superscript"/>
+        </w:rPr>
+        <w:t>nd</w:t>
+      </w:r>
+      <w:r>
+        <w:rPr>
+          <w:rFonts w:ascii="Cambria" w:hAnsi="Cambria"/>
+        </w:rPr>
+        <w:t>, derivative of f(x).</w:t>
+      </w:r>
+      <w:r>
+        <w:rPr>
+          <w:rFonts w:ascii="Cambria" w:hAnsi="Cambria"/>
+        </w:rPr>
+        <w:t xml:space="preserve"> </w:t>
+      </w:r>
+    </w:p>
+    <w:p>
+      <w:pPr>
+        <w:autoSpaceDE w:val="0"/>
+        <w:autoSpaceDN w:val="0"/>
+        <w:adjustRightInd w:val="0"/>
+        <w:ind w:firstLine="720"/>
+        <w:rPr>
+          <w:rFonts w:ascii="Source Code Pro" w:hAnsi="Source Code Pro" w:cs="Courier New"/>
+        </w:rPr>
+      </w:pPr>
+      <w:r>
+        <w:rPr>
+          <w:rFonts w:ascii="Cambria" w:hAnsi="Cambria"/>
+        </w:rPr>
+        <w:t>In our case, the derivative estimations results were</w:t>
+      </w:r>
+      <w:r>
+        <w:rPr>
+          <w:rFonts w:ascii="Source Code Pro" w:hAnsi="Source Code Pro" w:cs="Courier New"/>
+        </w:rPr>
+        <w:t>:</w:t>
+      </w:r>
+      <w:r>
+        <w:rPr>
+          <w:rFonts w:ascii="Source Code Pro" w:hAnsi="Source Code Pro" w:cs="Courier New"/>
+        </w:rPr>
+        <w:t xml:space="preserve"> </w:t>
+      </w:r>
+    </w:p>
+    <w:p>
+      <w:pPr>
+        <w:autoSpaceDE w:val="0"/>
+        <w:autoSpaceDN w:val="0"/>
+        <w:adjustRightInd w:val="0"/>
+        <w:ind w:left="720" w:firstLine="720"/>
+        <w:rPr>
+          <w:rFonts w:ascii="Source Code Pro" w:hAnsi="Source Code Pro" w:cs="Courier New"/>
+          <w:color w:val="000000"/>
+        </w:rPr>
+      </w:pPr>
+      <w:r>
+        <w:rPr>
+          <w:rFonts w:ascii="Source Code Pro" w:hAnsi="Source Code Pro" w:cs="Courier New"/>
+        </w:rPr>
+        <w:t>f’’(</w:t>
+      </w:r>
+      <w:r>
+        <w:rPr>
+          <w:rFonts w:ascii="Courier New" w:hAnsi="Courier New" w:cs="Courier New"/>
+        </w:rPr>
+        <w:t>ζ</w:t>
+      </w:r>
+      <w:r>
+        <w:rPr>
+          <w:rFonts w:ascii="Source Code Pro" w:hAnsi="Source Code Pro" w:cs="Courier New"/>
+        </w:rPr>
+        <w:t>)</w:t>
+      </w:r>
+      <w:r>
+        <w:rPr>
+          <w:rFonts w:ascii="Source Code Pro" w:hAnsi="Source Code Pro" w:cs="Courier New"/>
+        </w:rPr>
+        <w:t xml:space="preserve"> = </w:t>
+      </w:r>
+      <w:r>
+        <w:rPr>
+          <w:rFonts w:ascii="Source Code Pro" w:hAnsi="Source Code Pro" w:cs="Courier New"/>
+          <w:color w:val="000000"/>
+        </w:rPr>
+        <w:t>f2_eta</w:t>
+      </w:r>
+      <w:r>
+        <w:rPr>
+          <w:rFonts w:ascii="Source Code Pro" w:hAnsi="Source Code Pro" w:cs="Courier New"/>
+          <w:color w:val="000000"/>
+        </w:rPr>
+        <w:t xml:space="preserve"> = 8.6612</w:t>
+      </w:r>
+    </w:p>
+    <w:p>
+      <w:pPr>
+        <w:autoSpaceDE w:val="0"/>
+        <w:autoSpaceDN w:val="0"/>
+        <w:adjustRightInd w:val="0"/>
+        <w:ind w:left="720" w:firstLine="720"/>
+        <w:rPr>
+          <w:rFonts w:ascii="Source Code Pro" w:hAnsi="Source Code Pro" w:cs="Courier New"/>
+        </w:rPr>
+      </w:pPr>
+      <w:r>
+        <w:rPr>
+          <w:rFonts w:ascii="Source Code Pro" w:hAnsi="Source Code Pro"/>
+        </w:rPr>
+        <w:t>f</w:t>
+      </w:r>
+      <w:r>
+        <w:rPr>
+          <w:rFonts w:ascii="Source Code Pro" w:hAnsi="Source Code Pro"/>
+          <w:vertAlign w:val="superscript"/>
+        </w:rPr>
+        <w:t>(4)</w:t>
+      </w:r>
+      <w:r>
+        <w:rPr>
+          <w:rFonts w:ascii="Source Code Pro" w:hAnsi="Source Code Pro"/>
+        </w:rPr>
+        <w:t>(</w:t>
+      </w:r>
+      <w:r>
+        <w:rPr>
+          <w:rFonts w:ascii="Courier New" w:hAnsi="Courier New" w:cs="Courier New"/>
+        </w:rPr>
+        <w:t>φ</w:t>
+      </w:r>
+      <w:r>
+        <w:rPr>
+          <w:rFonts w:ascii="Source Code Pro" w:hAnsi="Source Code Pro"/>
+        </w:rPr>
+        <w:t>)</w:t>
+      </w:r>
+      <w:r>
+        <w:rPr>
+          <w:rFonts w:ascii="Source Code Pro" w:hAnsi="Source Code Pro"/>
+        </w:rPr>
+        <w:t xml:space="preserve"> = f4_eta = 384.7914</w:t>
+      </w:r>
+    </w:p>
+    <w:p>
+      <w:pPr>
+        <w:spacing w:line="276" w:lineRule="auto"/>
+        <w:ind w:firstLine="720"/>
+        <w:rPr>
+          <w:rFonts w:ascii="Cambria" w:hAnsi="Cambria"/>
+        </w:rPr>
+      </w:pPr>
+    </w:p>
+    <w:p>
+      <w:pPr>
+        <w:spacing w:line="276" w:lineRule="auto"/>
+        <w:rPr>
+          <w:rFonts w:ascii="Cambria" w:hAnsi="Cambria"/>
+        </w:rPr>
+      </w:pPr>
+      <w:r>
+        <w:rPr>
+          <w:rFonts w:ascii="Cambria" w:hAnsi="Cambria"/>
+        </w:rPr>
+        <w:tab/>
+      </w:r>
+      <w:proofErr w:type="spellStart"/>
+      <w:r>
+        <w:rPr>
+          <w:rFonts w:ascii="Cambria" w:hAnsi="Cambria"/>
+        </w:rPr>
+        <w:t>Δx</w:t>
+      </w:r>
+      <w:proofErr w:type="spellEnd"/>
+      <w:r>
+        <w:rPr>
+          <w:rFonts w:ascii="Cambria" w:hAnsi="Cambria"/>
+        </w:rPr>
+        <w:t xml:space="preserve"> values were calculated for both Composite Simpson’s and Composite Trapezoid. The derivative estimations and </w:t>
+      </w:r>
+      <w:proofErr w:type="spellStart"/>
+      <w:r>
+        <w:rPr>
+          <w:rFonts w:ascii="Cambria" w:hAnsi="Cambria"/>
+        </w:rPr>
+        <w:t>Δx</w:t>
+      </w:r>
+      <w:proofErr w:type="spellEnd"/>
+      <w:r>
+        <w:rPr>
+          <w:rFonts w:ascii="Cambria" w:hAnsi="Cambria"/>
+        </w:rPr>
+        <w:t xml:space="preserve"> were then plugged into the explicit error formulas for each respective method, and the explicit error obtained</w:t>
+      </w:r>
+      <w:r>
+        <w:rPr>
+          <w:rFonts w:ascii="Cambria" w:hAnsi="Cambria"/>
+        </w:rPr>
+        <w:t xml:space="preserve">. </w:t>
+      </w:r>
+    </w:p>
+    <w:p>
+      <w:pPr>
+        <w:spacing w:line="276" w:lineRule="auto"/>
+        <w:rPr>
+          <w:rFonts w:ascii="Cambria" w:hAnsi="Cambria"/>
+        </w:rPr>
+      </w:pPr>
+      <w:r>
+        <w:rPr>
+          <w:rFonts w:ascii="Cambria" w:hAnsi="Cambria"/>
+        </w:rPr>
+        <w:tab/>
+        <w:t xml:space="preserve">Calculating the errors via Richardson’s Extrapolation was an extension of what has already been calculated. Due to Richardson’s Extrapolation using both </w:t>
+      </w:r>
+      <w:proofErr w:type="spellStart"/>
+      <w:r>
+        <w:rPr>
+          <w:rFonts w:ascii="Cambria" w:hAnsi="Cambria"/>
+        </w:rPr>
+        <w:t>Δx</w:t>
+      </w:r>
+      <w:proofErr w:type="spellEnd"/>
+      <w:r>
+        <w:rPr>
+          <w:rFonts w:ascii="Cambria" w:hAnsi="Cambria"/>
+        </w:rPr>
+        <w:t xml:space="preserve"> and </w:t>
+      </w:r>
+      <w:proofErr w:type="spellStart"/>
+      <w:r>
+        <w:rPr>
+          <w:rFonts w:ascii="Cambria" w:hAnsi="Cambria"/>
+        </w:rPr>
+        <w:t>Δx</w:t>
+      </w:r>
+      <w:proofErr w:type="spellEnd"/>
+      <w:r>
+        <w:rPr>
+          <w:rFonts w:ascii="Cambria" w:hAnsi="Cambria"/>
+        </w:rPr>
+        <w:t xml:space="preserve">/2, we needed to calculate the composite integration of 2*N using the Simpson’s and Trapezoid, as a half-step in x is equivalent to doubling the number of subintervals; we already calculated the composite integration of N in the previous component of this question. Obtaining the 2*N integration used the same methods in the previous component: calculating the appropriate </w:t>
+      </w:r>
+      <w:r>
+        <w:rPr>
+          <w:rFonts w:ascii="Cambria" w:hAnsi="Cambria"/>
+        </w:rPr>
+        <w:t>{</w:t>
+      </w:r>
+      <w:proofErr w:type="spellStart"/>
+      <w:r>
+        <w:rPr>
+          <w:rFonts w:ascii="Cambria" w:hAnsi="Cambria"/>
+        </w:rPr>
+        <w:t>w</w:t>
+      </w:r>
+      <w:r>
+        <w:rPr>
+          <w:rFonts w:ascii="Cambria" w:hAnsi="Cambria"/>
+          <w:vertAlign w:val="subscript"/>
+        </w:rPr>
+        <w:t>i</w:t>
+      </w:r>
+      <w:proofErr w:type="spellEnd"/>
+      <w:r>
+        <w:rPr>
+          <w:rFonts w:ascii="Cambria" w:hAnsi="Cambria"/>
+        </w:rPr>
+        <w:t>, x</w:t>
+      </w:r>
+      <w:r>
+        <w:rPr>
+          <w:rFonts w:ascii="Cambria" w:hAnsi="Cambria"/>
+          <w:vertAlign w:val="subscript"/>
+        </w:rPr>
+        <w:t>i</w:t>
+      </w:r>
+      <w:r>
+        <w:rPr>
+          <w:rFonts w:ascii="Cambria" w:hAnsi="Cambria"/>
+        </w:rPr>
+        <w:t>} pairs</w:t>
+      </w:r>
+      <w:r>
+        <w:rPr>
+          <w:rFonts w:ascii="Cambria" w:hAnsi="Cambria"/>
+        </w:rPr>
+        <w:t xml:space="preserve"> using the functions developed in Question </w:t>
+      </w:r>
+      <w:r>
+        <w:rPr>
+          <w:rFonts w:ascii="Cambria" w:hAnsi="Cambria"/>
+        </w:rPr>
+        <w:t>1, then</w:t>
+      </w:r>
+      <w:r>
+        <w:rPr>
+          <w:rFonts w:ascii="Cambria" w:hAnsi="Cambria"/>
+        </w:rPr>
+        <w:t xml:space="preserve"> </w:t>
+      </w:r>
+      <w:r>
+        <w:rPr>
+          <w:rFonts w:ascii="Cambria" w:hAnsi="Cambria"/>
+        </w:rPr>
+        <w:t xml:space="preserve">feeding the generated </w:t>
+      </w:r>
+      <w:r>
+        <w:rPr>
+          <w:rFonts w:ascii="Cambria" w:hAnsi="Cambria"/>
+        </w:rPr>
+        <w:t>{</w:t>
+      </w:r>
+      <w:proofErr w:type="spellStart"/>
+      <w:r>
+        <w:rPr>
+          <w:rFonts w:ascii="Cambria" w:hAnsi="Cambria"/>
+        </w:rPr>
+        <w:t>w</w:t>
+      </w:r>
+      <w:r>
+        <w:rPr>
+          <w:rFonts w:ascii="Cambria" w:hAnsi="Cambria"/>
+          <w:vertAlign w:val="subscript"/>
+        </w:rPr>
+        <w:t>i</w:t>
+      </w:r>
+      <w:proofErr w:type="spellEnd"/>
+      <w:r>
+        <w:rPr>
+          <w:rFonts w:ascii="Cambria" w:hAnsi="Cambria"/>
+        </w:rPr>
+        <w:t>, x</w:t>
+      </w:r>
+      <w:r>
+        <w:rPr>
+          <w:rFonts w:ascii="Cambria" w:hAnsi="Cambria"/>
+          <w:vertAlign w:val="subscript"/>
+        </w:rPr>
+        <w:t>i</w:t>
+      </w:r>
+      <w:r>
+        <w:rPr>
+          <w:rFonts w:ascii="Cambria" w:hAnsi="Cambria"/>
+        </w:rPr>
+        <w:t>} pairs</w:t>
+      </w:r>
+      <w:r>
+        <w:rPr>
+          <w:rFonts w:ascii="Cambria" w:hAnsi="Cambria"/>
+        </w:rPr>
+        <w:t xml:space="preserve"> into the </w:t>
+      </w:r>
+      <w:proofErr w:type="spellStart"/>
+      <w:r>
+        <w:rPr>
+          <w:rFonts w:ascii="Cambria" w:hAnsi="Cambria"/>
+        </w:rPr>
+        <w:t>weightPairSum</w:t>
+      </w:r>
+      <w:proofErr w:type="spellEnd"/>
+      <w:r>
+        <w:rPr>
+          <w:rFonts w:ascii="Cambria" w:hAnsi="Cambria"/>
+        </w:rPr>
+        <w:t xml:space="preserve"> function. </w:t>
+      </w:r>
+    </w:p>
+    <w:p>
+      <w:pPr>
+        <w:spacing w:line="276" w:lineRule="auto"/>
+        <w:rPr>
+          <w:rFonts w:ascii="Cambria" w:hAnsi="Cambria"/>
+        </w:rPr>
+      </w:pPr>
+      <w:r>
+        <w:rPr>
+          <w:rFonts w:ascii="Cambria" w:hAnsi="Cambria"/>
+        </w:rPr>
+        <w:tab/>
+        <w:t xml:space="preserve">Calculating Richardson’s Extrapolation error was only a matter of plugging the integral calculation using N and integral calculation of 2*N for a Newton-Cotes method into </w:t>
+      </w:r>
+      <w:r>
+        <w:rPr>
+          <w:rFonts w:ascii="Cambria" w:hAnsi="Cambria"/>
+        </w:rPr>
+        <w:lastRenderedPageBreak/>
+        <w:t xml:space="preserve">the error formula, which I’ve hard coded into a separate function called </w:t>
+      </w:r>
+      <w:proofErr w:type="spellStart"/>
+      <w:proofErr w:type="gramStart"/>
+      <w:r>
+        <w:rPr>
+          <w:rFonts w:ascii="Cambria" w:hAnsi="Cambria"/>
+        </w:rPr>
+        <w:t>RichardsonExtrap</w:t>
+      </w:r>
+      <w:proofErr w:type="spellEnd"/>
+      <w:r>
+        <w:rPr>
+          <w:rFonts w:ascii="Cambria" w:hAnsi="Cambria"/>
+        </w:rPr>
+        <w:t>(</w:t>
+      </w:r>
+      <w:proofErr w:type="gramEnd"/>
+      <w:r>
+        <w:rPr>
+          <w:rFonts w:ascii="Cambria" w:hAnsi="Cambria"/>
+        </w:rPr>
+        <w:t xml:space="preserve">). </w:t>
+      </w:r>
+    </w:p>
+    <w:p>
+      <w:pPr>
+        <w:spacing w:line="276" w:lineRule="auto"/>
+        <w:rPr>
+          <w:rFonts w:ascii="Cambria" w:hAnsi="Cambria"/>
+        </w:rPr>
+      </w:pPr>
+    </w:p>
+    <w:p>
+      <w:pPr>
+        <w:spacing w:line="276" w:lineRule="auto"/>
+        <w:rPr>
+          <w:rFonts w:ascii="Cambria" w:hAnsi="Cambria"/>
+        </w:rPr>
+      </w:pPr>
+      <w:r>
+        <w:rPr>
+          <w:rFonts w:ascii="Cambria" w:hAnsi="Cambria"/>
+          <w:b/>
+          <w:u w:val="single"/>
+        </w:rPr>
+        <w:t>Table 2:</w:t>
+      </w:r>
+      <w:r>
+        <w:rPr>
+          <w:rFonts w:ascii="Cambria" w:hAnsi="Cambria"/>
+        </w:rPr>
+        <w:t xml:space="preserve"> </w:t>
+      </w:r>
+      <w:r>
+        <w:rPr>
+          <w:rFonts w:ascii="Cambria" w:hAnsi="Cambria"/>
+        </w:rPr>
+        <w:t xml:space="preserve">Error Values for Composite </w:t>
+      </w:r>
+      <w:r>
+        <w:rPr>
+          <w:rFonts w:ascii="Cambria" w:hAnsi="Cambria"/>
+        </w:rPr>
+        <w:t xml:space="preserve">Trapezoid and Composite Simpson’s Formula </w:t>
+      </w:r>
+      <w:r>
+        <w:rPr>
+          <w:rFonts w:ascii="Cambria" w:hAnsi="Cambria"/>
+        </w:rPr>
+        <w:t>methods</w:t>
+      </w:r>
+      <w:r>
+        <w:rPr>
+          <w:rFonts w:ascii="Cambria" w:hAnsi="Cambria"/>
+        </w:rPr>
+        <w:t xml:space="preserve"> using both Explicit Error and Richardson’s Extrapolation Error Formulas</w:t>
+      </w:r>
+      <w:r>
+        <w:rPr>
+          <w:rFonts w:ascii="Cambria" w:hAnsi="Cambria"/>
+        </w:rPr>
+        <w:t xml:space="preserve"> with </w:t>
+      </w:r>
+      <w:r>
+        <w:rPr>
+          <w:rFonts w:ascii="Cambria" w:hAnsi="Cambria"/>
+        </w:rPr>
+        <w:t>R</w:t>
+      </w:r>
+      <w:r>
+        <w:rPr>
+          <w:rFonts w:ascii="Cambria" w:hAnsi="Cambria"/>
+        </w:rPr>
+        <w:t>espect to N</w:t>
+      </w:r>
+    </w:p>
+    <w:tbl>
+      <w:tblPr>
+        <w:tblStyle w:val="TableGrid"/>
+        <w:tblW w:w="10683" w:type="dxa"/>
+        <w:tblInd w:w="-815" w:type="dxa"/>
+        <w:tblLook w:val="04A0" w:firstRow="1" w:lastRow="0" w:firstColumn="1" w:lastColumn="0" w:noHBand="0" w:noVBand="1"/>
+      </w:tblPr>
+      <w:tblGrid>
+        <w:gridCol w:w="792"/>
+        <w:gridCol w:w="2472"/>
+        <w:gridCol w:w="2473"/>
+        <w:gridCol w:w="2473"/>
+        <w:gridCol w:w="2473"/>
+      </w:tblGrid>
+      <w:tr>
+        <w:tc>
+          <w:tcPr>
+            <w:tcW w:w="792" w:type="dxa"/>
+            <w:shd w:val="clear" w:color="auto" w:fill="AEAAAA" w:themeFill="background2" w:themeFillShade="BF"/>
+          </w:tcPr>
+          <w:p>
+            <w:pPr>
+              <w:spacing w:line="276" w:lineRule="auto"/>
+              <w:jc w:val="center"/>
+              <w:rPr>
+                <w:rFonts w:ascii="Cambria" w:hAnsi="Cambria"/>
+                <w:b/>
+              </w:rPr>
+            </w:pPr>
+          </w:p>
+        </w:tc>
+        <w:tc>
+          <w:tcPr>
+            <w:tcW w:w="4945" w:type="dxa"/>
+            <w:gridSpan w:val="2"/>
+            <w:shd w:val="clear" w:color="auto" w:fill="AEAAAA" w:themeFill="background2" w:themeFillShade="BF"/>
+          </w:tcPr>
+          <w:p>
+            <w:pPr>
+              <w:spacing w:line="276" w:lineRule="auto"/>
+              <w:jc w:val="center"/>
+              <w:rPr>
+                <w:rFonts w:ascii="Cambria" w:hAnsi="Cambria"/>
+                <w:b/>
+              </w:rPr>
+            </w:pPr>
+            <w:r>
+              <w:rPr>
+                <w:rFonts w:ascii="Cambria" w:hAnsi="Cambria"/>
+                <w:b/>
+              </w:rPr>
+              <w:t>Explicit Error</w:t>
+            </w:r>
+          </w:p>
+        </w:tc>
+        <w:tc>
+          <w:tcPr>
+            <w:tcW w:w="4946" w:type="dxa"/>
+            <w:gridSpan w:val="2"/>
+            <w:shd w:val="clear" w:color="auto" w:fill="AEAAAA" w:themeFill="background2" w:themeFillShade="BF"/>
+          </w:tcPr>
+          <w:p>
+            <w:pPr>
+              <w:spacing w:line="276" w:lineRule="auto"/>
+              <w:jc w:val="center"/>
+              <w:rPr>
+                <w:rFonts w:ascii="Cambria" w:hAnsi="Cambria"/>
+                <w:b/>
+              </w:rPr>
+            </w:pPr>
+            <w:r>
+              <w:rPr>
+                <w:rFonts w:ascii="Cambria" w:hAnsi="Cambria"/>
+                <w:b/>
+              </w:rPr>
+              <w:t>Richardson’s Extrapolation</w:t>
+            </w:r>
+          </w:p>
+        </w:tc>
+      </w:tr>
+      <w:tr>
+        <w:tc>
+          <w:tcPr>
+            <w:tcW w:w="792" w:type="dxa"/>
+            <w:shd w:val="clear" w:color="auto" w:fill="AEAAAA" w:themeFill="background2" w:themeFillShade="BF"/>
+          </w:tcPr>
+          <w:p>
+            <w:pPr>
+              <w:spacing w:line="276" w:lineRule="auto"/>
+              <w:jc w:val="center"/>
+              <w:rPr>
+                <w:rFonts w:ascii="Cambria" w:hAnsi="Cambria"/>
+                <w:b/>
+              </w:rPr>
+            </w:pPr>
+            <w:r>
+              <w:rPr>
+                <w:rFonts w:ascii="Cambria" w:hAnsi="Cambria"/>
+                <w:b/>
+              </w:rPr>
+              <w:t>N</w:t>
+            </w:r>
+          </w:p>
+        </w:tc>
+        <w:tc>
+          <w:tcPr>
+            <w:tcW w:w="2472" w:type="dxa"/>
+            <w:shd w:val="clear" w:color="auto" w:fill="AEAAAA" w:themeFill="background2" w:themeFillShade="BF"/>
+          </w:tcPr>
+          <w:p>
+            <w:pPr>
+              <w:spacing w:line="276" w:lineRule="auto"/>
+              <w:jc w:val="center"/>
+              <w:rPr>
+                <w:rFonts w:ascii="Cambria" w:hAnsi="Cambria"/>
+                <w:b/>
+              </w:rPr>
+            </w:pPr>
+            <w:r>
+              <w:rPr>
+                <w:rFonts w:ascii="Cambria" w:hAnsi="Cambria"/>
+                <w:b/>
+              </w:rPr>
+              <w:t>Trapezoid Rule</w:t>
+            </w:r>
+          </w:p>
+        </w:tc>
+        <w:tc>
+          <w:tcPr>
+            <w:tcW w:w="2473" w:type="dxa"/>
+            <w:shd w:val="clear" w:color="auto" w:fill="AEAAAA" w:themeFill="background2" w:themeFillShade="BF"/>
+          </w:tcPr>
+          <w:p>
+            <w:pPr>
+              <w:spacing w:line="276" w:lineRule="auto"/>
+              <w:jc w:val="center"/>
+              <w:rPr>
+                <w:rFonts w:ascii="Cambria" w:hAnsi="Cambria"/>
+                <w:b/>
+              </w:rPr>
+            </w:pPr>
+            <w:r>
+              <w:rPr>
+                <w:rFonts w:ascii="Cambria" w:hAnsi="Cambria"/>
+                <w:b/>
+              </w:rPr>
+              <w:t>Simpson’s Formula</w:t>
+            </w:r>
+          </w:p>
+        </w:tc>
+        <w:tc>
+          <w:tcPr>
+            <w:tcW w:w="2473" w:type="dxa"/>
+            <w:shd w:val="clear" w:color="auto" w:fill="AEAAAA" w:themeFill="background2" w:themeFillShade="BF"/>
+          </w:tcPr>
+          <w:p>
+            <w:pPr>
+              <w:spacing w:line="276" w:lineRule="auto"/>
+              <w:jc w:val="center"/>
+              <w:rPr>
+                <w:rFonts w:ascii="Cambria" w:hAnsi="Cambria"/>
+                <w:b/>
+              </w:rPr>
+            </w:pPr>
+            <w:r>
+              <w:rPr>
+                <w:rFonts w:ascii="Cambria" w:hAnsi="Cambria"/>
+                <w:b/>
+              </w:rPr>
+              <w:t>Trapezoid Rule</w:t>
+            </w:r>
+          </w:p>
+        </w:tc>
+        <w:tc>
+          <w:tcPr>
+            <w:tcW w:w="2473" w:type="dxa"/>
+            <w:shd w:val="clear" w:color="auto" w:fill="AEAAAA" w:themeFill="background2" w:themeFillShade="BF"/>
+          </w:tcPr>
+          <w:p>
+            <w:pPr>
+              <w:spacing w:line="276" w:lineRule="auto"/>
+              <w:jc w:val="center"/>
+              <w:rPr>
+                <w:rFonts w:ascii="Cambria" w:hAnsi="Cambria"/>
+                <w:b/>
+              </w:rPr>
+            </w:pPr>
+            <w:r>
+              <w:rPr>
+                <w:rFonts w:ascii="Cambria" w:hAnsi="Cambria"/>
+                <w:b/>
+              </w:rPr>
+              <w:t>Simpson’s Formula</w:t>
+            </w:r>
+          </w:p>
+        </w:tc>
+      </w:tr>
+      <w:tr>
+        <w:tc>
+          <w:tcPr>
+            <w:tcW w:w="792" w:type="dxa"/>
+          </w:tcPr>
+          <w:p>
+            <w:pPr>
+              <w:spacing w:line="276" w:lineRule="auto"/>
+              <w:jc w:val="center"/>
+              <w:rPr>
+                <w:rFonts w:ascii="Source Code Pro" w:hAnsi="Source Code Pro"/>
+              </w:rPr>
+            </w:pPr>
+            <w:r>
+              <w:rPr>
+                <w:rFonts w:ascii="Source Code Pro" w:hAnsi="Source Code Pro"/>
+              </w:rPr>
+              <w:t>17</w:t>
+            </w:r>
+          </w:p>
+        </w:tc>
+        <w:tc>
+          <w:tcPr>
+            <w:tcW w:w="2472" w:type="dxa"/>
+          </w:tcPr>
+          <w:p>
+            <w:pPr>
+              <w:spacing w:line="276" w:lineRule="auto"/>
+              <w:rPr>
+                <w:rFonts w:ascii="Source Code Pro" w:hAnsi="Source Code Pro"/>
+              </w:rPr>
+            </w:pPr>
+            <w:r>
+              <w:rPr>
+                <w:rFonts w:ascii="Source Code Pro" w:hAnsi="Source Code Pro"/>
+              </w:rPr>
+              <w:t>0.699353861566</w:t>
+            </w:r>
+            <w:r>
+              <w:rPr>
+                <w:rFonts w:ascii="Source Code Pro" w:hAnsi="Source Code Pro"/>
+              </w:rPr>
+              <w:t>1</w:t>
+            </w:r>
+          </w:p>
+        </w:tc>
+        <w:tc>
+          <w:tcPr>
+            <w:tcW w:w="2473" w:type="dxa"/>
+          </w:tcPr>
+          <w:p>
+            <w:pPr>
+              <w:spacing w:line="276" w:lineRule="auto"/>
+              <w:rPr>
+                <w:rFonts w:ascii="Source Code Pro" w:hAnsi="Source Code Pro"/>
+              </w:rPr>
+            </w:pPr>
+            <w:r>
+              <w:rPr>
+                <w:rFonts w:ascii="Source Code Pro" w:hAnsi="Source Code Pro"/>
+              </w:rPr>
+              <w:t>0.000979076380</w:t>
+            </w:r>
+            <w:r>
+              <w:rPr>
+                <w:rFonts w:ascii="Source Code Pro" w:hAnsi="Source Code Pro"/>
+              </w:rPr>
+              <w:t>2</w:t>
+            </w:r>
+          </w:p>
+        </w:tc>
+        <w:tc>
+          <w:tcPr>
+            <w:tcW w:w="2473" w:type="dxa"/>
+          </w:tcPr>
+          <w:p>
+            <w:pPr>
+              <w:spacing w:line="276" w:lineRule="auto"/>
+              <w:rPr>
+                <w:rFonts w:ascii="Source Code Pro" w:hAnsi="Source Code Pro"/>
+              </w:rPr>
+            </w:pPr>
+            <w:r>
+              <w:rPr>
+                <w:rFonts w:ascii="Source Code Pro" w:hAnsi="Source Code Pro"/>
+              </w:rPr>
+              <w:t>0.000728592053</w:t>
+            </w:r>
+            <w:r>
+              <w:rPr>
+                <w:rFonts w:ascii="Source Code Pro" w:hAnsi="Source Code Pro"/>
+              </w:rPr>
+              <w:t>1</w:t>
+            </w:r>
+          </w:p>
+        </w:tc>
+        <w:tc>
+          <w:tcPr>
+            <w:tcW w:w="2473" w:type="dxa"/>
+          </w:tcPr>
+          <w:p>
+            <w:pPr>
+              <w:spacing w:line="276" w:lineRule="auto"/>
+              <w:rPr>
+                <w:rFonts w:ascii="Source Code Pro" w:hAnsi="Source Code Pro"/>
+              </w:rPr>
+            </w:pPr>
+            <w:r>
+              <w:rPr>
+                <w:rFonts w:ascii="Source Code Pro" w:hAnsi="Source Code Pro"/>
+              </w:rPr>
+              <w:t>-0.000144746249</w:t>
+            </w:r>
+          </w:p>
+        </w:tc>
+      </w:tr>
+      <w:tr>
+        <w:tc>
+          <w:tcPr>
+            <w:tcW w:w="792" w:type="dxa"/>
+          </w:tcPr>
+          <w:p>
+            <w:pPr>
+              <w:spacing w:line="276" w:lineRule="auto"/>
+              <w:jc w:val="center"/>
+              <w:rPr>
+                <w:rFonts w:ascii="Source Code Pro" w:hAnsi="Source Code Pro"/>
+              </w:rPr>
+            </w:pPr>
+            <w:r>
+              <w:rPr>
+                <w:rFonts w:ascii="Source Code Pro" w:hAnsi="Source Code Pro"/>
+              </w:rPr>
+              <w:t>33</w:t>
+            </w:r>
+          </w:p>
+        </w:tc>
+        <w:tc>
+          <w:tcPr>
+            <w:tcW w:w="2472" w:type="dxa"/>
+          </w:tcPr>
+          <w:p>
+            <w:pPr>
+              <w:spacing w:line="276" w:lineRule="auto"/>
+              <w:rPr>
+                <w:rFonts w:ascii="Source Code Pro" w:hAnsi="Source Code Pro"/>
+              </w:rPr>
+            </w:pPr>
+            <w:r>
+              <w:rPr>
+                <w:rFonts w:ascii="Source Code Pro" w:hAnsi="Source Code Pro"/>
+              </w:rPr>
+              <w:t>0.1748384653915</w:t>
+            </w:r>
+          </w:p>
+        </w:tc>
+        <w:tc>
+          <w:tcPr>
+            <w:tcW w:w="2473" w:type="dxa"/>
+          </w:tcPr>
+          <w:p>
+            <w:pPr>
+              <w:spacing w:line="276" w:lineRule="auto"/>
+              <w:rPr>
+                <w:rFonts w:ascii="Source Code Pro" w:hAnsi="Source Code Pro"/>
+              </w:rPr>
+            </w:pPr>
+            <w:r>
+              <w:rPr>
+                <w:rFonts w:ascii="Source Code Pro" w:hAnsi="Source Code Pro"/>
+              </w:rPr>
+              <w:t>6.895352924e-05</w:t>
+            </w:r>
+          </w:p>
+        </w:tc>
+        <w:tc>
+          <w:tcPr>
+            <w:tcW w:w="2473" w:type="dxa"/>
+          </w:tcPr>
+          <w:p>
+            <w:pPr>
+              <w:spacing w:line="276" w:lineRule="auto"/>
+              <w:rPr>
+                <w:rFonts w:ascii="Source Code Pro" w:hAnsi="Source Code Pro"/>
+              </w:rPr>
+            </w:pPr>
+            <w:r>
+              <w:rPr>
+                <w:rFonts w:ascii="Source Code Pro" w:hAnsi="Source Code Pro"/>
+              </w:rPr>
+              <w:t>3.798786843e-05</w:t>
+            </w:r>
+          </w:p>
+        </w:tc>
+        <w:tc>
+          <w:tcPr>
+            <w:tcW w:w="2473" w:type="dxa"/>
+          </w:tcPr>
+          <w:p>
+            <w:pPr>
+              <w:spacing w:line="276" w:lineRule="auto"/>
+              <w:rPr>
+                <w:rFonts w:ascii="Source Code Pro" w:hAnsi="Source Code Pro"/>
+              </w:rPr>
+            </w:pPr>
+            <w:r>
+              <w:rPr>
+                <w:rFonts w:ascii="Source Code Pro" w:hAnsi="Source Code Pro"/>
+              </w:rPr>
+              <w:t>-8.4453357</w:t>
+            </w:r>
+            <w:r>
+              <w:rPr>
+                <w:rFonts w:ascii="Source Code Pro" w:hAnsi="Source Code Pro"/>
+              </w:rPr>
+              <w:t>4</w:t>
+            </w:r>
+            <w:r>
+              <w:rPr>
+                <w:rFonts w:ascii="Source Code Pro" w:hAnsi="Source Code Pro"/>
+              </w:rPr>
+              <w:t>e-06</w:t>
+            </w:r>
+          </w:p>
+        </w:tc>
+      </w:tr>
+      <w:tr>
+        <w:tc>
+          <w:tcPr>
+            <w:tcW w:w="792" w:type="dxa"/>
+          </w:tcPr>
+          <w:p>
+            <w:pPr>
+              <w:spacing w:line="276" w:lineRule="auto"/>
+              <w:jc w:val="center"/>
+              <w:rPr>
+                <w:rFonts w:ascii="Source Code Pro" w:hAnsi="Source Code Pro"/>
+              </w:rPr>
+            </w:pPr>
+            <w:r>
+              <w:rPr>
+                <w:rFonts w:ascii="Source Code Pro" w:hAnsi="Source Code Pro"/>
+              </w:rPr>
+              <w:t>65</w:t>
+            </w:r>
+          </w:p>
+        </w:tc>
+        <w:tc>
+          <w:tcPr>
+            <w:tcW w:w="2472" w:type="dxa"/>
+          </w:tcPr>
+          <w:p>
+            <w:pPr>
+              <w:spacing w:line="276" w:lineRule="auto"/>
+              <w:rPr>
+                <w:rFonts w:ascii="Source Code Pro" w:hAnsi="Source Code Pro"/>
+              </w:rPr>
+            </w:pPr>
+            <w:r>
+              <w:rPr>
+                <w:rFonts w:ascii="Source Code Pro" w:hAnsi="Source Code Pro"/>
+              </w:rPr>
+              <w:t>0.0437096163478</w:t>
+            </w:r>
+          </w:p>
+        </w:tc>
+        <w:tc>
+          <w:tcPr>
+            <w:tcW w:w="2473" w:type="dxa"/>
+          </w:tcPr>
+          <w:p>
+            <w:pPr>
+              <w:spacing w:line="276" w:lineRule="auto"/>
+              <w:rPr>
+                <w:rFonts w:ascii="Source Code Pro" w:hAnsi="Source Code Pro"/>
+              </w:rPr>
+            </w:pPr>
+            <w:r>
+              <w:rPr>
+                <w:rFonts w:ascii="Source Code Pro" w:hAnsi="Source Code Pro"/>
+              </w:rPr>
+              <w:t>4.580984607e-06</w:t>
+            </w:r>
+          </w:p>
+        </w:tc>
+        <w:tc>
+          <w:tcPr>
+            <w:tcW w:w="2473" w:type="dxa"/>
+          </w:tcPr>
+          <w:p>
+            <w:pPr>
+              <w:spacing w:line="276" w:lineRule="auto"/>
+              <w:rPr>
+                <w:rFonts w:ascii="Source Code Pro" w:hAnsi="Source Code Pro"/>
+              </w:rPr>
+            </w:pPr>
+            <w:r>
+              <w:rPr>
+                <w:rFonts w:ascii="Source Code Pro" w:hAnsi="Source Code Pro"/>
+              </w:rPr>
+              <w:t>2.270955285e-06</w:t>
+            </w:r>
+          </w:p>
+        </w:tc>
+        <w:tc>
+          <w:tcPr>
+            <w:tcW w:w="2473" w:type="dxa"/>
+          </w:tcPr>
+          <w:p>
+            <w:pPr>
+              <w:spacing w:line="276" w:lineRule="auto"/>
+              <w:rPr>
+                <w:rFonts w:ascii="Source Code Pro" w:hAnsi="Source Code Pro"/>
+              </w:rPr>
+            </w:pPr>
+            <w:r>
+              <w:rPr>
+                <w:rFonts w:ascii="Source Code Pro" w:hAnsi="Source Code Pro"/>
+              </w:rPr>
+              <w:t>-5.34096383e-07</w:t>
+            </w:r>
+          </w:p>
+        </w:tc>
+      </w:tr>
+      <w:tr>
+        <w:tc>
+          <w:tcPr>
+            <w:tcW w:w="792" w:type="dxa"/>
+          </w:tcPr>
+          <w:p>
+            <w:pPr>
+              <w:spacing w:line="276" w:lineRule="auto"/>
+              <w:jc w:val="center"/>
+              <w:rPr>
+                <w:rFonts w:ascii="Source Code Pro" w:hAnsi="Source Code Pro"/>
+              </w:rPr>
+            </w:pPr>
+            <w:r>
+              <w:rPr>
+                <w:rFonts w:ascii="Source Code Pro" w:hAnsi="Source Code Pro"/>
+              </w:rPr>
+              <w:t>129</w:t>
+            </w:r>
+          </w:p>
+        </w:tc>
+        <w:tc>
+          <w:tcPr>
+            <w:tcW w:w="2472" w:type="dxa"/>
+          </w:tcPr>
+          <w:p>
+            <w:pPr>
+              <w:spacing w:line="276" w:lineRule="auto"/>
+              <w:rPr>
+                <w:rFonts w:ascii="Source Code Pro" w:hAnsi="Source Code Pro"/>
+              </w:rPr>
+            </w:pPr>
+            <w:r>
+              <w:rPr>
+                <w:rFonts w:ascii="Source Code Pro" w:hAnsi="Source Code Pro"/>
+              </w:rPr>
+              <w:t>0.01092740408</w:t>
+            </w:r>
+            <w:r>
+              <w:rPr>
+                <w:rFonts w:ascii="Source Code Pro" w:hAnsi="Source Code Pro"/>
+              </w:rPr>
+              <w:t>70</w:t>
+            </w:r>
+          </w:p>
+        </w:tc>
+        <w:tc>
+          <w:tcPr>
+            <w:tcW w:w="2473" w:type="dxa"/>
+          </w:tcPr>
+          <w:p>
+            <w:pPr>
+              <w:spacing w:line="276" w:lineRule="auto"/>
+              <w:rPr>
+                <w:rFonts w:ascii="Source Code Pro" w:hAnsi="Source Code Pro"/>
+              </w:rPr>
+            </w:pPr>
+            <w:r>
+              <w:rPr>
+                <w:rFonts w:ascii="Source Code Pro" w:hAnsi="Source Code Pro"/>
+              </w:rPr>
+              <w:t>2.95293180</w:t>
+            </w:r>
+            <w:r>
+              <w:rPr>
+                <w:rFonts w:ascii="Source Code Pro" w:hAnsi="Source Code Pro"/>
+              </w:rPr>
+              <w:t>8</w:t>
+            </w:r>
+            <w:r>
+              <w:rPr>
+                <w:rFonts w:ascii="Source Code Pro" w:hAnsi="Source Code Pro"/>
+              </w:rPr>
+              <w:t>e-07</w:t>
+            </w:r>
+          </w:p>
+        </w:tc>
+        <w:tc>
+          <w:tcPr>
+            <w:tcW w:w="2473" w:type="dxa"/>
+          </w:tcPr>
+          <w:p>
+            <w:pPr>
+              <w:spacing w:line="276" w:lineRule="auto"/>
+              <w:rPr>
+                <w:rFonts w:ascii="Source Code Pro" w:hAnsi="Source Code Pro"/>
+              </w:rPr>
+            </w:pPr>
+            <w:r>
+              <w:rPr>
+                <w:rFonts w:ascii="Source Code Pro" w:hAnsi="Source Code Pro"/>
+              </w:rPr>
+              <w:t>1.40306189</w:t>
+            </w:r>
+            <w:r>
+              <w:rPr>
+                <w:rFonts w:ascii="Source Code Pro" w:hAnsi="Source Code Pro"/>
+              </w:rPr>
+              <w:t>2</w:t>
+            </w:r>
+            <w:r>
+              <w:rPr>
+                <w:rFonts w:ascii="Source Code Pro" w:hAnsi="Source Code Pro"/>
+              </w:rPr>
+              <w:t>e-07</w:t>
+            </w:r>
+          </w:p>
+        </w:tc>
+        <w:tc>
+          <w:tcPr>
+            <w:tcW w:w="2473" w:type="dxa"/>
+          </w:tcPr>
+          <w:p>
+            <w:pPr>
+              <w:spacing w:line="276" w:lineRule="auto"/>
+              <w:rPr>
+                <w:rFonts w:ascii="Source Code Pro" w:hAnsi="Source Code Pro"/>
+              </w:rPr>
+            </w:pPr>
+            <w:r>
+              <w:rPr>
+                <w:rFonts w:ascii="Source Code Pro" w:hAnsi="Source Code Pro"/>
+              </w:rPr>
+              <w:t>-3.39939620e-08</w:t>
+            </w:r>
+          </w:p>
+        </w:tc>
+      </w:tr>
+      <w:tr>
+        <w:tc>
+          <w:tcPr>
+            <w:tcW w:w="792" w:type="dxa"/>
+          </w:tcPr>
+          <w:p>
+            <w:pPr>
+              <w:spacing w:line="276" w:lineRule="auto"/>
+              <w:jc w:val="center"/>
+              <w:rPr>
+                <w:rFonts w:ascii="Source Code Pro" w:hAnsi="Source Code Pro"/>
+              </w:rPr>
+            </w:pPr>
+            <w:r>
+              <w:rPr>
+                <w:rFonts w:ascii="Source Code Pro" w:hAnsi="Source Code Pro"/>
+              </w:rPr>
+              <w:t>257</w:t>
+            </w:r>
+          </w:p>
+        </w:tc>
+        <w:tc>
+          <w:tcPr>
+            <w:tcW w:w="2472" w:type="dxa"/>
+          </w:tcPr>
+          <w:p>
+            <w:pPr>
+              <w:spacing w:line="276" w:lineRule="auto"/>
+              <w:rPr>
+                <w:rFonts w:ascii="Source Code Pro" w:hAnsi="Source Code Pro"/>
+              </w:rPr>
+            </w:pPr>
+            <w:r>
+              <w:rPr>
+                <w:rFonts w:ascii="Source Code Pro" w:hAnsi="Source Code Pro"/>
+              </w:rPr>
+              <w:t>0.0027318510217</w:t>
+            </w:r>
+          </w:p>
+        </w:tc>
+        <w:tc>
+          <w:tcPr>
+            <w:tcW w:w="2473" w:type="dxa"/>
+          </w:tcPr>
+          <w:p>
+            <w:pPr>
+              <w:spacing w:line="276" w:lineRule="auto"/>
+              <w:rPr>
+                <w:rFonts w:ascii="Source Code Pro" w:hAnsi="Source Code Pro"/>
+              </w:rPr>
+            </w:pPr>
+            <w:r>
+              <w:rPr>
+                <w:rFonts w:ascii="Source Code Pro" w:hAnsi="Source Code Pro"/>
+              </w:rPr>
+              <w:t>1.874475488e-08</w:t>
+            </w:r>
+          </w:p>
+        </w:tc>
+        <w:tc>
+          <w:tcPr>
+            <w:tcW w:w="2473" w:type="dxa"/>
+          </w:tcPr>
+          <w:p>
+            <w:pPr>
+              <w:spacing w:line="276" w:lineRule="auto"/>
+              <w:rPr>
+                <w:rFonts w:ascii="Source Code Pro" w:hAnsi="Source Code Pro"/>
+              </w:rPr>
+            </w:pPr>
+            <w:r>
+              <w:rPr>
+                <w:rFonts w:ascii="Source Code Pro" w:hAnsi="Source Code Pro"/>
+              </w:rPr>
+              <w:t>8.74164266</w:t>
+            </w:r>
+            <w:r>
+              <w:rPr>
+                <w:rFonts w:ascii="Source Code Pro" w:hAnsi="Source Code Pro"/>
+              </w:rPr>
+              <w:t>9</w:t>
+            </w:r>
+            <w:r>
+              <w:rPr>
+                <w:rFonts w:ascii="Source Code Pro" w:hAnsi="Source Code Pro"/>
+              </w:rPr>
+              <w:t>e-09</w:t>
+            </w:r>
+          </w:p>
+        </w:tc>
+        <w:tc>
+          <w:tcPr>
+            <w:tcW w:w="2473" w:type="dxa"/>
+          </w:tcPr>
+          <w:p>
+            <w:pPr>
+              <w:spacing w:line="276" w:lineRule="auto"/>
+              <w:rPr>
+                <w:rFonts w:ascii="Source Code Pro" w:hAnsi="Source Code Pro"/>
+              </w:rPr>
+            </w:pPr>
+            <w:r>
+              <w:rPr>
+                <w:rFonts w:ascii="Source Code Pro" w:hAnsi="Source Code Pro"/>
+              </w:rPr>
+              <w:t>-2.1509372</w:t>
+            </w:r>
+            <w:r>
+              <w:rPr>
+                <w:rFonts w:ascii="Source Code Pro" w:hAnsi="Source Code Pro"/>
+              </w:rPr>
+              <w:t>1</w:t>
+            </w:r>
+            <w:r>
+              <w:rPr>
+                <w:rFonts w:ascii="Source Code Pro" w:hAnsi="Source Code Pro"/>
+              </w:rPr>
+              <w:t>e-09</w:t>
+            </w:r>
+          </w:p>
+        </w:tc>
+      </w:tr>
+      <w:tr>
+        <w:tc>
+          <w:tcPr>
+            <w:tcW w:w="792" w:type="dxa"/>
+          </w:tcPr>
+          <w:p>
+            <w:pPr>
+              <w:spacing w:line="276" w:lineRule="auto"/>
+              <w:jc w:val="center"/>
+              <w:rPr>
+                <w:rFonts w:ascii="Source Code Pro" w:hAnsi="Source Code Pro"/>
+              </w:rPr>
+            </w:pPr>
+            <w:r>
+              <w:rPr>
+                <w:rFonts w:ascii="Source Code Pro" w:hAnsi="Source Code Pro"/>
+              </w:rPr>
+              <w:t>513</w:t>
+            </w:r>
+          </w:p>
+        </w:tc>
+        <w:tc>
+          <w:tcPr>
+            <w:tcW w:w="2472" w:type="dxa"/>
+          </w:tcPr>
+          <w:p>
+            <w:pPr>
+              <w:spacing w:line="276" w:lineRule="auto"/>
+              <w:rPr>
+                <w:rFonts w:ascii="Source Code Pro" w:hAnsi="Source Code Pro"/>
+              </w:rPr>
+            </w:pPr>
+            <w:r>
+              <w:rPr>
+                <w:rFonts w:ascii="Source Code Pro" w:hAnsi="Source Code Pro"/>
+              </w:rPr>
+              <w:t>0.0006829627554</w:t>
+            </w:r>
+          </w:p>
+        </w:tc>
+        <w:tc>
+          <w:tcPr>
+            <w:tcW w:w="2473" w:type="dxa"/>
+          </w:tcPr>
+          <w:p>
+            <w:pPr>
+              <w:spacing w:line="276" w:lineRule="auto"/>
+              <w:rPr>
+                <w:rFonts w:ascii="Source Code Pro" w:hAnsi="Source Code Pro"/>
+              </w:rPr>
+            </w:pPr>
+            <w:r>
+              <w:rPr>
+                <w:rFonts w:ascii="Source Code Pro" w:hAnsi="Source Code Pro"/>
+              </w:rPr>
+              <w:t>1.18070879</w:t>
+            </w:r>
+            <w:r>
+              <w:rPr>
+                <w:rFonts w:ascii="Source Code Pro" w:hAnsi="Source Code Pro"/>
+              </w:rPr>
+              <w:t>6</w:t>
+            </w:r>
+            <w:r>
+              <w:rPr>
+                <w:rFonts w:ascii="Source Code Pro" w:hAnsi="Source Code Pro"/>
+              </w:rPr>
+              <w:t>e-09</w:t>
+            </w:r>
+          </w:p>
+        </w:tc>
+        <w:tc>
+          <w:tcPr>
+            <w:tcW w:w="2473" w:type="dxa"/>
+          </w:tcPr>
+          <w:p>
+            <w:pPr>
+              <w:spacing w:line="276" w:lineRule="auto"/>
+              <w:rPr>
+                <w:rFonts w:ascii="Source Code Pro" w:hAnsi="Source Code Pro"/>
+              </w:rPr>
+            </w:pPr>
+            <w:r>
+              <w:rPr>
+                <w:rFonts w:ascii="Source Code Pro" w:hAnsi="Source Code Pro"/>
+              </w:rPr>
+              <w:t>5.458543247e-10</w:t>
+            </w:r>
+          </w:p>
+        </w:tc>
+        <w:tc>
+          <w:tcPr>
+            <w:tcW w:w="2473" w:type="dxa"/>
+          </w:tcPr>
+          <w:p>
+            <w:pPr>
+              <w:spacing w:line="276" w:lineRule="auto"/>
+              <w:rPr>
+                <w:rFonts w:ascii="Source Code Pro" w:hAnsi="Source Code Pro"/>
+              </w:rPr>
+            </w:pPr>
+            <w:r>
+              <w:rPr>
+                <w:rFonts w:ascii="Source Code Pro" w:hAnsi="Source Code Pro"/>
+              </w:rPr>
+              <w:t>-1.3536668</w:t>
+            </w:r>
+            <w:r>
+              <w:rPr>
+                <w:rFonts w:ascii="Source Code Pro" w:hAnsi="Source Code Pro"/>
+              </w:rPr>
+              <w:t>1</w:t>
+            </w:r>
+            <w:r>
+              <w:rPr>
+                <w:rFonts w:ascii="Source Code Pro" w:hAnsi="Source Code Pro"/>
+              </w:rPr>
+              <w:t>e-10</w:t>
+            </w:r>
+          </w:p>
+        </w:tc>
+      </w:tr>
+    </w:tbl>
+    <w:p>
+      <w:pPr>
+        <w:spacing w:line="276" w:lineRule="auto"/>
+        <w:rPr>
+          <w:rFonts w:ascii="Cambria" w:hAnsi="Cambria"/>
+        </w:rPr>
+      </w:pPr>
+    </w:p>
+    <w:p>
+      <w:pPr>
+        <w:spacing w:line="276" w:lineRule="auto"/>
+        <w:rPr>
+          <w:rFonts w:ascii="Cambria" w:hAnsi="Cambria"/>
+        </w:rPr>
+      </w:pPr>
+      <w:r>
+        <w:rPr>
+          <w:rFonts w:ascii="Cambria" w:hAnsi="Cambria"/>
+        </w:rPr>
+        <w:t xml:space="preserve">Figure X: </w:t>
+      </w:r>
+    </w:p>
+    <w:p>
+      <w:pPr>
+        <w:spacing w:line="276" w:lineRule="auto"/>
+        <w:jc w:val="center"/>
+        <w:rPr>
+          <w:rFonts w:ascii="Cambria" w:hAnsi="Cambria"/>
+        </w:rPr>
+      </w:pPr>
+      <w:r>
+        <w:rPr>
+          <w:rFonts w:ascii="Cambria" w:hAnsi="Cambria"/>
+          <w:noProof/>
+        </w:rPr>
+        <w:drawing>
+          <wp:inline distT="0" distB="0" distL="0" distR="0" wp14:anchorId="6EE7D3E2" wp14:editId="055A6DD8">
+            <wp:extent cx="4994078" cy="3743325"/>
+            <wp:effectExtent l="0" t="0" r="0" b="0"/>
+            <wp:docPr id="4" name="Picture 4"/>
+            <wp:cNvGraphicFramePr>
+              <a:graphicFrameLocks xmlns:a="http://schemas.openxmlformats.org/drawingml/2006/main" noChangeAspect="1"/>
+            </wp:cNvGraphicFramePr>
+            <a:graphic xmlns:a="http://schemas.openxmlformats.org/drawingml/2006/main">
+              <a:graphicData uri="http://schemas.openxmlformats.org/drawingml/2006/picture">
+                <pic:pic xmlns:pic="http://schemas.openxmlformats.org/drawingml/2006/picture">
+                  <pic:nvPicPr>
+                    <pic:cNvPr id="0" name="Picture 1"/>
+                    <pic:cNvPicPr>
+                      <a:picLocks noChangeAspect="1" noChangeArrowheads="1"/>
+                    </pic:cNvPicPr>
+                  </pic:nvPicPr>
+                  <pic:blipFill>
+                    <a:blip r:embed="rId10">
+                      <a:extLst>
+                        <a:ext uri="{28A0092B-C50C-407E-A947-70E740481C1C}">
+                          <a14:useLocalDpi xmlns:a14="http://schemas.microsoft.com/office/drawing/2010/main" val="0"/>
+                        </a:ext>
+                      </a:extLst>
+                    </a:blip>
+                    <a:srcRect/>
+                    <a:stretch>
+                      <a:fillRect/>
+                    </a:stretch>
+                  </pic:blipFill>
+                  <pic:spPr bwMode="auto">
+                    <a:xfrm>
+                      <a:off x="0" y="0"/>
+                      <a:ext cx="5000121" cy="3747854"/>
+                    </a:xfrm>
+                    <a:prstGeom prst="rect">
+                      <a:avLst/>
+                    </a:prstGeom>
+                    <a:noFill/>
+                    <a:ln>
+                      <a:noFill/>
+                    </a:ln>
+                  </pic:spPr>
+                </pic:pic>
+              </a:graphicData>
+            </a:graphic>
           </wp:inline>
         </w:drawing>
       </w:r>
     </w:p>
-    <w:p>
-      <w:pPr>
-        <w:spacing w:line="276" w:lineRule="auto"/>
-        <w:jc w:val="center"/>
-        <w:rPr>
-          <w:rFonts w:ascii="Cambria" w:hAnsi="Cambria"/>
-        </w:rPr>
-      </w:pPr>
-    </w:p>
-    <w:p>
-      <w:pPr>
-        <w:spacing w:line="276" w:lineRule="auto"/>
-        <w:ind w:firstLine="720"/>
-        <w:rPr>
-          <w:rFonts w:ascii="Cambria" w:hAnsi="Cambria"/>
-        </w:rPr>
-      </w:pPr>
-      <w:r>
-        <w:rPr>
-          <w:rFonts w:ascii="Cambria" w:hAnsi="Cambria"/>
-        </w:rPr>
-        <w:t>As demonstrated visually by Figures 1</w:t>
-      </w:r>
-      <w:r>
-        <w:rPr>
-          <w:rFonts w:ascii="Cambria" w:hAnsi="Cambria"/>
-        </w:rPr>
-        <w:t xml:space="preserve"> </w:t>
-      </w:r>
-      <w:r>
-        <w:rPr>
-          <w:rFonts w:ascii="Cambria" w:hAnsi="Cambria"/>
-        </w:rPr>
-        <w:t xml:space="preserve">to 3 </w:t>
-      </w:r>
-      <w:r>
-        <w:rPr>
-          <w:rFonts w:ascii="Cambria" w:hAnsi="Cambria"/>
-        </w:rPr>
-        <w:t>above</w:t>
-      </w:r>
-      <w:r>
-        <w:rPr>
-          <w:rFonts w:ascii="Cambria" w:hAnsi="Cambria"/>
-        </w:rPr>
-        <w:t xml:space="preserve">, </w:t>
-      </w:r>
-      <w:r>
-        <w:rPr>
-          <w:rFonts w:ascii="Cambria" w:hAnsi="Cambria"/>
-        </w:rPr>
-        <w:t>Simpson’s formula converged the fastest of the three Newton</w:t>
-      </w:r>
-      <w:r>
-        <w:rPr>
-          <w:rFonts w:ascii="Cambria" w:hAnsi="Cambria"/>
-        </w:rPr>
-        <w:t xml:space="preserve">-Cotes methods. </w:t>
-      </w:r>
-      <w:r>
-        <w:rPr>
-          <w:rFonts w:ascii="Cambria" w:hAnsi="Cambria"/>
-        </w:rPr>
-        <w:t xml:space="preserve">This is probably </w:t>
-      </w:r>
-      <w:r>
-        <w:rPr>
-          <w:rFonts w:ascii="Cambria" w:hAnsi="Cambria"/>
-        </w:rPr>
-        <w:t xml:space="preserve">due to the Trapezoidal rule being an average of the left and right </w:t>
-      </w:r>
-      <w:r>
-        <w:rPr>
-          <w:rFonts w:ascii="Cambria" w:hAnsi="Cambria"/>
-        </w:rPr>
-        <w:t>Riemann Sums</w:t>
-      </w:r>
-      <w:r>
-        <w:rPr>
-          <w:rFonts w:ascii="Cambria" w:hAnsi="Cambria"/>
-        </w:rPr>
-        <w:t xml:space="preserve">; </w:t>
-      </w:r>
-      <w:r>
-        <w:rPr>
-          <w:rFonts w:ascii="Cambria" w:hAnsi="Cambria"/>
-        </w:rPr>
-        <w:t xml:space="preserve">as a result, the Composite Trapezoid Rule performs </w:t>
-      </w:r>
-      <w:r>
-        <w:rPr>
-          <w:rFonts w:ascii="Cambria" w:hAnsi="Cambria"/>
-        </w:rPr>
-        <w:t>poorly when it comes to approximating very curvy equations</w:t>
-      </w:r>
-      <w:r>
-        <w:rPr>
-          <w:rFonts w:ascii="Cambria" w:hAnsi="Cambria"/>
-        </w:rPr>
-        <w:t>, like ours which involves a few sine and cosines</w:t>
-      </w:r>
-      <w:r>
-        <w:rPr>
-          <w:rFonts w:ascii="Cambria" w:hAnsi="Cambria"/>
-        </w:rPr>
-        <w:t>.</w:t>
-      </w:r>
-      <w:r>
-        <w:rPr>
-          <w:rFonts w:ascii="Cambria" w:hAnsi="Cambria"/>
-        </w:rPr>
-        <w:t xml:space="preserve"> The same idea occurs with the Composite Midpoint Rule as it samples the midpoint between two subintervals and uses that lone point as the basis of interpolation. </w:t>
-      </w:r>
-      <w:r>
-        <w:rPr>
-          <w:rFonts w:ascii="Cambria" w:hAnsi="Cambria"/>
-        </w:rPr>
-        <w:t xml:space="preserve"> </w:t>
-      </w:r>
-    </w:p>
-    <w:p>
-      <w:pPr>
-        <w:spacing w:line="276" w:lineRule="auto"/>
-        <w:ind w:firstLine="720"/>
-        <w:rPr>
-          <w:rFonts w:ascii="Cambria" w:hAnsi="Cambria"/>
-        </w:rPr>
-      </w:pPr>
-      <w:r>
-        <w:rPr>
-          <w:rFonts w:ascii="Cambria" w:hAnsi="Cambria"/>
-        </w:rPr>
-        <w:t xml:space="preserve">Simpson’s Rule, however, </w:t>
-      </w:r>
-      <w:r>
-        <w:rPr>
-          <w:rFonts w:ascii="Cambria" w:hAnsi="Cambria"/>
-        </w:rPr>
-        <w:t>places a parabola across every two subintervals</w:t>
-      </w:r>
-      <w:r>
-        <w:rPr>
-          <w:rFonts w:ascii="Cambria" w:hAnsi="Cambria"/>
-        </w:rPr>
-        <w:t xml:space="preserve"> and also has at least twice the number of subintervals compared to the other two</w:t>
-      </w:r>
-      <w:bookmarkStart w:id="0" w:name="_GoBack"/>
-      <w:bookmarkEnd w:id="0"/>
-      <w:r>
-        <w:rPr>
-          <w:rFonts w:ascii="Cambria" w:hAnsi="Cambria"/>
-        </w:rPr>
-        <w:t>; T</w:t>
-      </w:r>
-      <w:r>
-        <w:rPr>
-          <w:rFonts w:ascii="Cambria" w:hAnsi="Cambria"/>
-        </w:rPr>
-        <w:t xml:space="preserve">his ends up being more complex and yields a </w:t>
-      </w:r>
-      <w:r>
-        <w:rPr>
-          <w:rFonts w:ascii="Cambria" w:hAnsi="Cambria"/>
-        </w:rPr>
-        <w:t>more accurate result</w:t>
-      </w:r>
-      <w:r>
-        <w:rPr>
-          <w:rFonts w:ascii="Cambria" w:hAnsi="Cambria"/>
-        </w:rPr>
-        <w:t xml:space="preserve">. </w:t>
-      </w:r>
-    </w:p>
-    <w:p>
-      <w:pPr>
-        <w:spacing w:line="276" w:lineRule="auto"/>
-        <w:rPr>
-          <w:rFonts w:ascii="Cambria" w:hAnsi="Cambria"/>
-        </w:rPr>
-      </w:pPr>
-    </w:p>
     <w:sectPr>
-      <w:headerReference w:type="default" r:id="rId10"/>
+      <w:headerReference w:type="default" r:id="rId11"/>
       <w:pgSz w:w="12240" w:h="15840"/>
       <w:pgMar w:top="1440" w:right="1440" w:bottom="1440" w:left="1440" w:header="720" w:footer="720" w:gutter="0"/>
       <w:cols w:space="720"/>
@@ -986,7 +3905,7 @@
 </file>
 
 <file path=word/endnotes.xml><?xml version="1.0" encoding="utf-8"?>
-<w:endnotes xmlns:wpc="http://schemas.microsoft.com/office/word/2010/wordprocessingCanvas" xmlns:mo="http://schemas.microsoft.com/office/mac/office/2008/main" xmlns:mc="http://schemas.openxmlformats.org/markup-compatibility/2006" xmlns:mv="urn:schemas-microsoft-com:mac:vml" xmlns:o="urn:schemas-microsoft-com:office:office" xmlns:r="http://schemas.openxmlformats.org/officeDocument/2006/relationships" xmlns:m="http://schemas.openxmlformats.org/officeDocument/2006/math" xmlns:v="urn:schemas-microsoft-com:vml" xmlns:wp14="http://schemas.microsoft.com/office/word/2010/wordprocessingDrawing" xmlns:wp="http://schemas.openxmlformats.org/drawingml/2006/wordprocessingDrawing" xmlns:w10="urn:schemas-microsoft-com:office:word" xmlns:w="http://schemas.openxmlformats.org/wordprocessingml/2006/main" xmlns:w14="http://schemas.microsoft.com/office/word/2010/wordml" xmlns:w15="http://schemas.microsoft.com/office/word/2012/wordml" xmlns:wpg="http://schemas.microsoft.com/office/word/2010/wordprocessingGroup" xmlns:wpi="http://schemas.microsoft.com/office/word/2010/wordprocessingInk" xmlns:wne="http://schemas.microsoft.com/office/word/2006/wordml" xmlns:wps="http://schemas.microsoft.com/office/word/2010/wordprocessingShape" mc:Ignorable="w14 w15 wp14">
+<w:endnotes xmlns:wpc="http://schemas.microsoft.com/office/word/2010/wordprocessingCanvas" xmlns:cx="http://schemas.microsoft.com/office/drawing/2014/chartex" xmlns:cx1="http://schemas.microsoft.com/office/drawing/2015/9/8/chartex" xmlns:cx2="http://schemas.microsoft.com/office/drawing/2015/10/21/chartex" xmlns:cx3="http://schemas.microsoft.com/office/drawing/2016/5/9/chartex" xmlns:cx4="http://schemas.microsoft.com/office/drawing/2016/5/10/chartex" xmlns:cx5="http://schemas.microsoft.com/office/drawing/2016/5/11/chartex" xmlns:cx6="http://schemas.microsoft.com/office/drawing/2016/5/12/chartex" xmlns:cx7="http://schemas.microsoft.com/office/drawing/2016/5/13/chartex" xmlns:cx8="http://schemas.microsoft.com/office/drawing/2016/5/14/chartex" xmlns:mc="http://schemas.openxmlformats.org/markup-compatibility/2006" xmlns:aink="http://schemas.microsoft.com/office/drawing/2016/ink" xmlns:am3d="http://schemas.microsoft.com/office/drawing/2017/model3d" xmlns:o="urn:schemas-microsoft-com:office:office" xmlns:r="http://schemas.openxmlformats.org/officeDocument/2006/relationships" xmlns:m="http://schemas.openxmlformats.org/officeDocument/2006/math" xmlns:v="urn:schemas-microsoft-com:vml" xmlns:wp14="http://schemas.microsoft.com/office/word/2010/wordprocessingDrawing" xmlns:wp="http://schemas.openxmlformats.org/drawingml/2006/wordprocessingDrawing" xmlns:w10="urn:schemas-microsoft-com:office:word" xmlns:w="http://schemas.openxmlformats.org/wordprocessingml/2006/main" xmlns:w14="http://schemas.microsoft.com/office/word/2010/wordml" xmlns:w15="http://schemas.microsoft.com/office/word/2012/wordml" xmlns:w16cid="http://schemas.microsoft.com/office/word/2016/wordml/cid" xmlns:w16se="http://schemas.microsoft.com/office/word/2015/wordml/symex" xmlns:wpg="http://schemas.microsoft.com/office/word/2010/wordprocessingGroup" xmlns:wpi="http://schemas.microsoft.com/office/word/2010/wordprocessingInk" xmlns:wne="http://schemas.microsoft.com/office/word/2006/wordml" xmlns:wps="http://schemas.microsoft.com/office/word/2010/wordprocessingShape" mc:Ignorable="w14 w15 w16se w16cid wp14">
   <w:endnote w:type="separator" w:id="-1">
     <w:p>
       <w:r>
@@ -1005,7 +3924,7 @@
 </file>
 
 <file path=word/footnotes.xml><?xml version="1.0" encoding="utf-8"?>
-<w:footnotes xmlns:wpc="http://schemas.microsoft.com/office/word/2010/wordprocessingCanvas" xmlns:mo="http://schemas.microsoft.com/office/mac/office/2008/main" xmlns:mc="http://schemas.openxmlformats.org/markup-compatibility/2006" xmlns:mv="urn:schemas-microsoft-com:mac:vml" xmlns:o="urn:schemas-microsoft-com:office:office" xmlns:r="http://schemas.openxmlformats.org/officeDocument/2006/relationships" xmlns:m="http://schemas.openxmlformats.org/officeDocument/2006/math" xmlns:v="urn:schemas-microsoft-com:vml" xmlns:wp14="http://schemas.microsoft.com/office/word/2010/wordprocessingDrawing" xmlns:wp="http://schemas.openxmlformats.org/drawingml/2006/wordprocessingDrawing" xmlns:w10="urn:schemas-microsoft-com:office:word" xmlns:w="http://schemas.openxmlformats.org/wordprocessingml/2006/main" xmlns:w14="http://schemas.microsoft.com/office/word/2010/wordml" xmlns:w15="http://schemas.microsoft.com/office/word/2012/wordml" xmlns:wpg="http://schemas.microsoft.com/office/word/2010/wordprocessingGroup" xmlns:wpi="http://schemas.microsoft.com/office/word/2010/wordprocessingInk" xmlns:wne="http://schemas.microsoft.com/office/word/2006/wordml" xmlns:wps="http://schemas.microsoft.com/office/word/2010/wordprocessingShape" mc:Ignorable="w14 w15 wp14">
+<w:footnotes xmlns:wpc="http://schemas.microsoft.com/office/word/2010/wordprocessingCanvas" xmlns:cx="http://schemas.microsoft.com/office/drawing/2014/chartex" xmlns:cx1="http://schemas.microsoft.com/office/drawing/2015/9/8/chartex" xmlns:cx2="http://schemas.microsoft.com/office/drawing/2015/10/21/chartex" xmlns:cx3="http://schemas.microsoft.com/office/drawing/2016/5/9/chartex" xmlns:cx4="http://schemas.microsoft.com/office/drawing/2016/5/10/chartex" xmlns:cx5="http://schemas.microsoft.com/office/drawing/2016/5/11/chartex" xmlns:cx6="http://schemas.microsoft.com/office/drawing/2016/5/12/chartex" xmlns:cx7="http://schemas.microsoft.com/office/drawing/2016/5/13/chartex" xmlns:cx8="http://schemas.microsoft.com/office/drawing/2016/5/14/chartex" xmlns:mc="http://schemas.openxmlformats.org/markup-compatibility/2006" xmlns:aink="http://schemas.microsoft.com/office/drawing/2016/ink" xmlns:am3d="http://schemas.microsoft.com/office/drawing/2017/model3d" xmlns:o="urn:schemas-microsoft-com:office:office" xmlns:r="http://schemas.openxmlformats.org/officeDocument/2006/relationships" xmlns:m="http://schemas.openxmlformats.org/officeDocument/2006/math" xmlns:v="urn:schemas-microsoft-com:vml" xmlns:wp14="http://schemas.microsoft.com/office/word/2010/wordprocessingDrawing" xmlns:wp="http://schemas.openxmlformats.org/drawingml/2006/wordprocessingDrawing" xmlns:w10="urn:schemas-microsoft-com:office:word" xmlns:w="http://schemas.openxmlformats.org/wordprocessingml/2006/main" xmlns:w14="http://schemas.microsoft.com/office/word/2010/wordml" xmlns:w15="http://schemas.microsoft.com/office/word/2012/wordml" xmlns:w16cid="http://schemas.microsoft.com/office/word/2016/wordml/cid" xmlns:w16se="http://schemas.microsoft.com/office/word/2015/wordml/symex" xmlns:wpg="http://schemas.microsoft.com/office/word/2010/wordprocessingGroup" xmlns:wpi="http://schemas.microsoft.com/office/word/2010/wordprocessingInk" xmlns:wne="http://schemas.microsoft.com/office/word/2006/wordml" xmlns:wps="http://schemas.microsoft.com/office/word/2010/wordprocessingShape" mc:Ignorable="w14 w15 w16se w16cid wp14">
   <w:footnote w:type="separator" w:id="-1">
     <w:p>
       <w:r>
@@ -1024,7 +3943,7 @@
 </file>
 
 <file path=word/header1.xml><?xml version="1.0" encoding="utf-8"?>
-<w:hdr xmlns:wpc="http://schemas.microsoft.com/office/word/2010/wordprocessingCanvas" xmlns:mo="http://schemas.microsoft.com/office/mac/office/2008/main" xmlns:mc="http://schemas.openxmlformats.org/markup-compatibility/2006" xmlns:mv="urn:schemas-microsoft-com:mac:vml" xmlns:o="urn:schemas-microsoft-com:office:office" xmlns:r="http://schemas.openxmlformats.org/officeDocument/2006/relationships" xmlns:m="http://schemas.openxmlformats.org/officeDocument/2006/math" xmlns:v="urn:schemas-microsoft-com:vml" xmlns:wp14="http://schemas.microsoft.com/office/word/2010/wordprocessingDrawing" xmlns:wp="http://schemas.openxmlformats.org/drawingml/2006/wordprocessingDrawing" xmlns:w10="urn:schemas-microsoft-com:office:word" xmlns:w="http://schemas.openxmlformats.org/wordprocessingml/2006/main" xmlns:w14="http://schemas.microsoft.com/office/word/2010/wordml" xmlns:w15="http://schemas.microsoft.com/office/word/2012/wordml" xmlns:wpg="http://schemas.microsoft.com/office/word/2010/wordprocessingGroup" xmlns:wpi="http://schemas.microsoft.com/office/word/2010/wordprocessingInk" xmlns:wne="http://schemas.microsoft.com/office/word/2006/wordml" xmlns:wps="http://schemas.microsoft.com/office/word/2010/wordprocessingShape" mc:Ignorable="w14 w15 wp14">
+<w:hdr xmlns:wpc="http://schemas.microsoft.com/office/word/2010/wordprocessingCanvas" xmlns:cx="http://schemas.microsoft.com/office/drawing/2014/chartex" xmlns:cx1="http://schemas.microsoft.com/office/drawing/2015/9/8/chartex" xmlns:cx2="http://schemas.microsoft.com/office/drawing/2015/10/21/chartex" xmlns:cx3="http://schemas.microsoft.com/office/drawing/2016/5/9/chartex" xmlns:cx4="http://schemas.microsoft.com/office/drawing/2016/5/10/chartex" xmlns:cx5="http://schemas.microsoft.com/office/drawing/2016/5/11/chartex" xmlns:cx6="http://schemas.microsoft.com/office/drawing/2016/5/12/chartex" xmlns:cx7="http://schemas.microsoft.com/office/drawing/2016/5/13/chartex" xmlns:cx8="http://schemas.microsoft.com/office/drawing/2016/5/14/chartex" xmlns:mc="http://schemas.openxmlformats.org/markup-compatibility/2006" xmlns:aink="http://schemas.microsoft.com/office/drawing/2016/ink" xmlns:am3d="http://schemas.microsoft.com/office/drawing/2017/model3d" xmlns:o="urn:schemas-microsoft-com:office:office" xmlns:r="http://schemas.openxmlformats.org/officeDocument/2006/relationships" xmlns:m="http://schemas.openxmlformats.org/officeDocument/2006/math" xmlns:v="urn:schemas-microsoft-com:vml" xmlns:wp14="http://schemas.microsoft.com/office/word/2010/wordprocessingDrawing" xmlns:wp="http://schemas.openxmlformats.org/drawingml/2006/wordprocessingDrawing" xmlns:w10="urn:schemas-microsoft-com:office:word" xmlns:w="http://schemas.openxmlformats.org/wordprocessingml/2006/main" xmlns:w14="http://schemas.microsoft.com/office/word/2010/wordml" xmlns:w15="http://schemas.microsoft.com/office/word/2012/wordml" xmlns:w16cid="http://schemas.microsoft.com/office/word/2016/wordml/cid" xmlns:w16se="http://schemas.microsoft.com/office/word/2015/wordml/symex" xmlns:wpg="http://schemas.microsoft.com/office/word/2010/wordprocessingGroup" xmlns:wpi="http://schemas.microsoft.com/office/word/2010/wordprocessingInk" xmlns:wne="http://schemas.microsoft.com/office/word/2006/wordml" xmlns:wps="http://schemas.microsoft.com/office/word/2010/wordprocessingShape" mc:Ignorable="w14 w15 w16se w16cid wp14">
   <w:p>
     <w:pPr>
       <w:pStyle w:val="Header"/>
@@ -1062,8 +3981,8 @@
 </file>
 
 <file path=word/numbering.xml><?xml version="1.0" encoding="utf-8"?>
-<w:numbering xmlns:wpc="http://schemas.microsoft.com/office/word/2010/wordprocessingCanvas" xmlns:mo="http://schemas.microsoft.com/office/mac/office/2008/main" xmlns:mc="http://schemas.openxmlformats.org/markup-compatibility/2006" xmlns:mv="urn:schemas-microsoft-com:mac:vml" xmlns:o="urn:schemas-microsoft-com:office:office" xmlns:r="http://schemas.openxmlformats.org/officeDocument/2006/relationships" xmlns:m="http://schemas.openxmlformats.org/officeDocument/2006/math" xmlns:v="urn:schemas-microsoft-com:vml" xmlns:wp14="http://schemas.microsoft.com/office/word/2010/wordprocessingDrawing" xmlns:wp="http://schemas.openxmlformats.org/drawingml/2006/wordprocessingDrawing" xmlns:w10="urn:schemas-microsoft-com:office:word" xmlns:w="http://schemas.openxmlformats.org/wordprocessingml/2006/main" xmlns:w14="http://schemas.microsoft.com/office/word/2010/wordml" xmlns:w15="http://schemas.microsoft.com/office/word/2012/wordml" xmlns:wpg="http://schemas.microsoft.com/office/word/2010/wordprocessingGroup" xmlns:wpi="http://schemas.microsoft.com/office/word/2010/wordprocessingInk" xmlns:wne="http://schemas.microsoft.com/office/word/2006/wordml" xmlns:wps="http://schemas.microsoft.com/office/word/2010/wordprocessingShape" mc:Ignorable="w14 w15 wp14">
-  <w:abstractNum w:abstractNumId="0">
+<w:numbering xmlns:wpc="http://schemas.microsoft.com/office/word/2010/wordprocessingCanvas" xmlns:cx="http://schemas.microsoft.com/office/drawing/2014/chartex" xmlns:cx1="http://schemas.microsoft.com/office/drawing/2015/9/8/chartex" xmlns:cx2="http://schemas.microsoft.com/office/drawing/2015/10/21/chartex" xmlns:cx3="http://schemas.microsoft.com/office/drawing/2016/5/9/chartex" xmlns:cx4="http://schemas.microsoft.com/office/drawing/2016/5/10/chartex" xmlns:cx5="http://schemas.microsoft.com/office/drawing/2016/5/11/chartex" xmlns:cx6="http://schemas.microsoft.com/office/drawing/2016/5/12/chartex" xmlns:cx7="http://schemas.microsoft.com/office/drawing/2016/5/13/chartex" xmlns:cx8="http://schemas.microsoft.com/office/drawing/2016/5/14/chartex" xmlns:mc="http://schemas.openxmlformats.org/markup-compatibility/2006" xmlns:aink="http://schemas.microsoft.com/office/drawing/2016/ink" xmlns:am3d="http://schemas.microsoft.com/office/drawing/2017/model3d" xmlns:o="urn:schemas-microsoft-com:office:office" xmlns:r="http://schemas.openxmlformats.org/officeDocument/2006/relationships" xmlns:m="http://schemas.openxmlformats.org/officeDocument/2006/math" xmlns:v="urn:schemas-microsoft-com:vml" xmlns:wp14="http://schemas.microsoft.com/office/word/2010/wordprocessingDrawing" xmlns:wp="http://schemas.openxmlformats.org/drawingml/2006/wordprocessingDrawing" xmlns:w10="urn:schemas-microsoft-com:office:word" xmlns:w="http://schemas.openxmlformats.org/wordprocessingml/2006/main" xmlns:w14="http://schemas.microsoft.com/office/word/2010/wordml" xmlns:w15="http://schemas.microsoft.com/office/word/2012/wordml" xmlns:w16cid="http://schemas.microsoft.com/office/word/2016/wordml/cid" xmlns:w16se="http://schemas.microsoft.com/office/word/2015/wordml/symex" xmlns:wpg="http://schemas.microsoft.com/office/word/2010/wordprocessingGroup" xmlns:wpi="http://schemas.microsoft.com/office/word/2010/wordprocessingInk" xmlns:wne="http://schemas.microsoft.com/office/word/2006/wordml" xmlns:wps="http://schemas.microsoft.com/office/word/2010/wordprocessingShape" mc:Ignorable="w14 w15 w16se w16cid wp14">
+  <w:abstractNum w:abstractNumId="0" w15:restartNumberingAfterBreak="0">
     <w:nsid w:val="02176AEA"/>
     <w:multiLevelType w:val="hybridMultilevel"/>
     <w:tmpl w:val="9F2E121E"/>
@@ -1149,7 +4068,7 @@
       </w:pPr>
     </w:lvl>
   </w:abstractNum>
-  <w:abstractNum w:abstractNumId="1">
+  <w:abstractNum w:abstractNumId="1" w15:restartNumberingAfterBreak="0">
     <w:nsid w:val="27790411"/>
     <w:multiLevelType w:val="hybridMultilevel"/>
     <w:tmpl w:val="6A7CAC80"/>
@@ -1262,7 +4181,7 @@
       </w:rPr>
     </w:lvl>
   </w:abstractNum>
-  <w:abstractNum w:abstractNumId="2">
+  <w:abstractNum w:abstractNumId="2" w15:restartNumberingAfterBreak="0">
     <w:nsid w:val="4FA06982"/>
     <w:multiLevelType w:val="hybridMultilevel"/>
     <w:tmpl w:val="D8803BD6"/>
@@ -1348,7 +4267,7 @@
       </w:pPr>
     </w:lvl>
   </w:abstractNum>
-  <w:abstractNum w:abstractNumId="3">
+  <w:abstractNum w:abstractNumId="3" w15:restartNumberingAfterBreak="0">
     <w:nsid w:val="5767652B"/>
     <w:multiLevelType w:val="hybridMultilevel"/>
     <w:tmpl w:val="EFD67F76"/>
@@ -1477,7 +4396,7 @@
 </file>
 
 <file path=word/styles.xml><?xml version="1.0" encoding="utf-8"?>
-<w:styles xmlns:mc="http://schemas.openxmlformats.org/markup-compatibility/2006" xmlns:r="http://schemas.openxmlformats.org/officeDocument/2006/relationships" xmlns:w="http://schemas.openxmlformats.org/wordprocessingml/2006/main" xmlns:w14="http://schemas.microsoft.com/office/word/2010/wordml" xmlns:w15="http://schemas.microsoft.com/office/word/2012/wordml" mc:Ignorable="w14 w15">
+<w:styles xmlns:mc="http://schemas.openxmlformats.org/markup-compatibility/2006" xmlns:r="http://schemas.openxmlformats.org/officeDocument/2006/relationships" xmlns:w="http://schemas.openxmlformats.org/wordprocessingml/2006/main" xmlns:w14="http://schemas.microsoft.com/office/word/2010/wordml" xmlns:w15="http://schemas.microsoft.com/office/word/2012/wordml" xmlns:w16cid="http://schemas.microsoft.com/office/word/2016/wordml/cid" xmlns:w16se="http://schemas.microsoft.com/office/word/2015/wordml/symex" mc:Ignorable="w14 w15 w16se w16cid">
   <w:docDefaults>
     <w:rPrDefault>
       <w:rPr>
@@ -1489,7 +4408,7 @@
     </w:rPrDefault>
     <w:pPrDefault/>
   </w:docDefaults>
-  <w:latentStyles w:defLockedState="0" w:defUIPriority="99" w:defSemiHidden="0" w:defUnhideWhenUsed="0" w:defQFormat="0" w:count="382">
+  <w:latentStyles w:defLockedState="0" w:defUIPriority="99" w:defSemiHidden="0" w:defUnhideWhenUsed="0" w:defQFormat="0" w:count="375">
     <w:lsdException w:name="Normal" w:uiPriority="0" w:qFormat="1"/>
     <w:lsdException w:name="heading 1" w:uiPriority="9" w:qFormat="1"/>
     <w:lsdException w:name="heading 2" w:semiHidden="1" w:uiPriority="9" w:unhideWhenUsed="1" w:qFormat="1"/>
@@ -1959,8 +4878,8 @@
     <w:uiPriority w:val="99"/>
     <w:rsid w:val="00D0346B"/>
   </w:style>
-  <w:style w:type="character" w:customStyle="1" w:styleId="UnresolvedMention">
-    <w:name w:val="Unresolved Mention"/>
+  <w:style w:type="character" w:customStyle="1" w:styleId="UnresolvedMention1">
+    <w:name w:val="Unresolved Mention1"/>
     <w:basedOn w:val="DefaultParagraphFont"/>
     <w:uiPriority w:val="99"/>
     <w:rsid w:val="00872E14"/>
@@ -1975,7 +4894,6 @@
     <w:uiPriority w:val="39"/>
     <w:rsid w:val="002406BA"/>
     <w:tblPr>
-      <w:tblInd w:w="0" w:type="dxa"/>
       <w:tblBorders>
         <w:top w:val="single" w:sz="4" w:space="0" w:color="auto"/>
         <w:left w:val="single" w:sz="4" w:space="0" w:color="auto"/>
@@ -1984,12 +4902,6 @@
         <w:insideH w:val="single" w:sz="4" w:space="0" w:color="auto"/>
         <w:insideV w:val="single" w:sz="4" w:space="0" w:color="auto"/>
       </w:tblBorders>
-      <w:tblCellMar>
-        <w:top w:w="0" w:type="dxa"/>
-        <w:left w:w="108" w:type="dxa"/>
-        <w:bottom w:w="0" w:type="dxa"/>
-        <w:right w:w="108" w:type="dxa"/>
-      </w:tblCellMar>
     </w:tblPr>
   </w:style>
 </w:styles>

</xml_diff>

<commit_message>
fck yes im doneeeeee~
</commit_message>
<xml_diff>
--- a/Assignment2/report_rough.docx
+++ b/Assignment2/report_rough.docx
@@ -752,13 +752,7 @@
         <w:rPr>
           <w:rFonts w:ascii="Cambria" w:hAnsi="Cambria"/>
         </w:rPr>
-        <w:t xml:space="preserve"> pairs were calculated using the three methods implemented in the first question (Composite Midpoint Rule, Composite Trapezoid Rule, and Composite Simpson’s Formula), thereby yielding three sets of </w:t>
-      </w:r>
-      <w:r>
-        <w:rPr>
-          <w:rFonts w:ascii="Cambria" w:hAnsi="Cambria"/>
-        </w:rPr>
-        <w:t>{</w:t>
+        <w:t xml:space="preserve"> pairs were calculated using the three methods implemented in the first question (Composite Midpoint Rule, Composite Trapezoid Rule, and Composite Simpson’s Formula), thereby yielding three sets of {</w:t>
       </w:r>
       <w:proofErr w:type="spellStart"/>
       <w:r>
@@ -792,13 +786,7 @@
         <w:rPr>
           <w:rFonts w:ascii="Cambria" w:hAnsi="Cambria"/>
         </w:rPr>
-        <w:t>} pairs</w:t>
-      </w:r>
-      <w:r>
-        <w:rPr>
-          <w:rFonts w:ascii="Cambria" w:hAnsi="Cambria"/>
-        </w:rPr>
-        <w:t xml:space="preserve">. </w:t>
+        <w:t xml:space="preserve">} pairs. </w:t>
       </w:r>
     </w:p>
     <w:p>
@@ -846,13 +834,7 @@
         <w:rPr>
           <w:rFonts w:ascii="Cambria" w:hAnsi="Cambria"/>
         </w:rPr>
-        <w:t>(</w:t>
-      </w:r>
-      <w:r>
-        <w:rPr>
-          <w:rFonts w:ascii="Cambria" w:hAnsi="Cambria"/>
-        </w:rPr>
-        <w:t>x</w:t>
+        <w:t>(x</w:t>
       </w:r>
       <w:r>
         <w:rPr>
@@ -879,13 +861,7 @@
         <w:rPr>
           <w:rFonts w:ascii="Cambria" w:hAnsi="Cambria"/>
         </w:rPr>
-        <w:t xml:space="preserve"> to assist with the ‘piecewise’ integral summation. This function essentially took the </w:t>
-      </w:r>
-      <w:r>
-        <w:rPr>
-          <w:rFonts w:ascii="Cambria" w:hAnsi="Cambria"/>
-        </w:rPr>
-        <w:t>{</w:t>
+        <w:t xml:space="preserve"> to assist with the ‘piecewise’ integral summation. This function essentially took the {</w:t>
       </w:r>
       <w:proofErr w:type="spellStart"/>
       <w:r>
@@ -919,13 +895,7 @@
         <w:rPr>
           <w:rFonts w:ascii="Cambria" w:hAnsi="Cambria"/>
         </w:rPr>
-        <w:t>} pairs</w:t>
-      </w:r>
-      <w:r>
-        <w:rPr>
-          <w:rFonts w:ascii="Cambria" w:hAnsi="Cambria"/>
-        </w:rPr>
-        <w:t xml:space="preserve"> for each of the three methods and the f(x) function, returning the composite integration calculation for each respective method. </w:t>
+        <w:t xml:space="preserve">} pairs for each of the three methods and the f(x) function, returning the composite integration calculation for each respective method. </w:t>
       </w:r>
     </w:p>
     <w:p>
@@ -1001,20 +971,6 @@
           <w:rFonts w:ascii="Cambria" w:hAnsi="Cambria"/>
         </w:rPr>
         <w:t xml:space="preserve"> error plots were easier to distinguish how quickly each method converged to zero; the closer the error was to zero, the more accurate the composite integration method was. </w:t>
-      </w:r>
-    </w:p>
-    <w:p>
-      <w:pPr>
-        <w:spacing w:line="276" w:lineRule="auto"/>
-        <w:rPr>
-          <w:rFonts w:ascii="Cambria" w:hAnsi="Cambria"/>
-        </w:rPr>
-      </w:pPr>
-      <w:r>
-        <w:rPr>
-          <w:rFonts w:ascii="Cambria" w:hAnsi="Cambria"/>
-        </w:rPr>
-        <w:tab/>
       </w:r>
     </w:p>
     <w:p>
@@ -1141,7 +1097,6 @@
           <w:rFonts w:ascii="Cambria" w:hAnsi="Cambria"/>
           <w:sz w:val="21"/>
         </w:rPr>
-        <w:lastRenderedPageBreak/>
         <w:t>*the y-axis’s scale that’s clipped by the plot’s title is supposed to read: 0 x 10</w:t>
       </w:r>
       <w:r>
@@ -1160,20 +1115,13 @@
           <w:rFonts w:ascii="Cambria" w:hAnsi="Cambria"/>
         </w:rPr>
       </w:pPr>
-    </w:p>
-    <w:p>
-      <w:pPr>
-        <w:spacing w:line="276" w:lineRule="auto"/>
-        <w:rPr>
-          <w:rFonts w:ascii="Cambria" w:hAnsi="Cambria"/>
-        </w:rPr>
-      </w:pPr>
       <w:r>
         <w:rPr>
           <w:rFonts w:ascii="Cambria" w:hAnsi="Cambria"/>
           <w:b/>
           <w:u w:val="single"/>
         </w:rPr>
+        <w:lastRenderedPageBreak/>
         <w:t>Figure 2:</w:t>
       </w:r>
       <w:r>
@@ -1297,29 +1245,112 @@
         <w:spacing w:line="276" w:lineRule="auto"/>
         <w:rPr>
           <w:rFonts w:ascii="Cambria" w:hAnsi="Cambria"/>
-        </w:rPr>
-      </w:pPr>
-      <w:bookmarkStart w:id="0" w:name="_GoBack"/>
-      <w:r>
-        <w:rPr>
-          <w:rFonts w:ascii="Cambria" w:hAnsi="Cambria"/>
           <w:b/>
           <w:u w:val="single"/>
         </w:rPr>
+      </w:pPr>
+    </w:p>
+    <w:p>
+      <w:pPr>
+        <w:spacing w:line="276" w:lineRule="auto"/>
+        <w:rPr>
+          <w:rFonts w:ascii="Cambria" w:hAnsi="Cambria"/>
+          <w:b/>
+          <w:u w:val="single"/>
+        </w:rPr>
+      </w:pPr>
+    </w:p>
+    <w:p>
+      <w:pPr>
+        <w:spacing w:line="276" w:lineRule="auto"/>
+        <w:rPr>
+          <w:rFonts w:ascii="Cambria" w:hAnsi="Cambria"/>
+          <w:b/>
+          <w:u w:val="single"/>
+        </w:rPr>
+      </w:pPr>
+    </w:p>
+    <w:p>
+      <w:pPr>
+        <w:spacing w:line="276" w:lineRule="auto"/>
+        <w:rPr>
+          <w:rFonts w:ascii="Cambria" w:hAnsi="Cambria"/>
+          <w:b/>
+          <w:u w:val="single"/>
+        </w:rPr>
+      </w:pPr>
+    </w:p>
+    <w:p>
+      <w:pPr>
+        <w:spacing w:line="276" w:lineRule="auto"/>
+        <w:rPr>
+          <w:rFonts w:ascii="Cambria" w:hAnsi="Cambria"/>
+          <w:b/>
+          <w:u w:val="single"/>
+        </w:rPr>
+      </w:pPr>
+    </w:p>
+    <w:p>
+      <w:pPr>
+        <w:spacing w:line="276" w:lineRule="auto"/>
+        <w:rPr>
+          <w:rFonts w:ascii="Cambria" w:hAnsi="Cambria"/>
+          <w:b/>
+          <w:u w:val="single"/>
+        </w:rPr>
+      </w:pPr>
+    </w:p>
+    <w:p>
+      <w:pPr>
+        <w:spacing w:line="276" w:lineRule="auto"/>
+        <w:rPr>
+          <w:rFonts w:ascii="Cambria" w:hAnsi="Cambria"/>
+          <w:b/>
+          <w:u w:val="single"/>
+        </w:rPr>
+      </w:pPr>
+    </w:p>
+    <w:p>
+      <w:pPr>
+        <w:spacing w:line="276" w:lineRule="auto"/>
+        <w:rPr>
+          <w:rFonts w:ascii="Cambria" w:hAnsi="Cambria"/>
+          <w:b/>
+          <w:u w:val="single"/>
+        </w:rPr>
+      </w:pPr>
+    </w:p>
+    <w:p>
+      <w:pPr>
+        <w:spacing w:line="276" w:lineRule="auto"/>
+        <w:rPr>
+          <w:rFonts w:ascii="Cambria" w:hAnsi="Cambria"/>
+          <w:b/>
+          <w:u w:val="single"/>
+        </w:rPr>
+      </w:pPr>
+    </w:p>
+    <w:p>
+      <w:pPr>
+        <w:spacing w:line="276" w:lineRule="auto"/>
+        <w:rPr>
+          <w:rFonts w:ascii="Cambria" w:hAnsi="Cambria"/>
+        </w:rPr>
+      </w:pPr>
+      <w:r>
+        <w:rPr>
+          <w:rFonts w:ascii="Cambria" w:hAnsi="Cambria"/>
+          <w:b/>
+          <w:u w:val="single"/>
+        </w:rPr>
+        <w:lastRenderedPageBreak/>
         <w:t>Figure 3:</w:t>
       </w:r>
       <w:r>
         <w:rPr>
           <w:rFonts w:ascii="Cambria" w:hAnsi="Cambria"/>
         </w:rPr>
-        <w:t xml:space="preserve"> </w:t>
-      </w:r>
-      <w:bookmarkEnd w:id="0"/>
-      <w:r>
-        <w:rPr>
-          <w:rFonts w:ascii="Cambria" w:hAnsi="Cambria"/>
-        </w:rPr>
-        <w:t>Composite Simpson Formula Error Convergence</w:t>
+        <w:t xml:space="preserve"> Composite Simpson Formula Error Convergence</w:t>
       </w:r>
     </w:p>
     <w:p>
@@ -1335,7 +1366,6 @@
           <w:rFonts w:ascii="Cambria" w:hAnsi="Cambria"/>
           <w:noProof/>
         </w:rPr>
-        <w:lastRenderedPageBreak/>
         <w:drawing>
           <wp:anchor distT="0" distB="0" distL="114300" distR="114300" simplePos="0" relativeHeight="251660288" behindDoc="0" locked="0" layoutInCell="1" allowOverlap="1" wp14:anchorId="42A4BFAF" wp14:editId="339C4633">
             <wp:simplePos x="0" y="0"/>
@@ -2131,6 +2161,7 @@
         <w:rPr>
           <w:rFonts w:ascii="Cambria" w:hAnsi="Cambria"/>
         </w:rPr>
+        <w:lastRenderedPageBreak/>
         <w:t>As demonstrated visually by Figures 1</w:t>
       </w:r>
       <w:r>
@@ -2161,7 +2192,7 @@
         <w:rPr>
           <w:rFonts w:ascii="Cambria" w:hAnsi="Cambria"/>
         </w:rPr>
-        <w:t xml:space="preserve"> and confirmed numerically by Table 1, </w:t>
+        <w:t xml:space="preserve">, </w:t>
       </w:r>
       <w:r>
         <w:rPr>
@@ -2173,14 +2204,19 @@
         <w:rPr>
           <w:rFonts w:ascii="Cambria" w:hAnsi="Cambria"/>
         </w:rPr>
-        <w:t xml:space="preserve">-Cotes </w:t>
-      </w:r>
-      <w:r>
-        <w:rPr>
-          <w:rFonts w:ascii="Cambria" w:hAnsi="Cambria"/>
-        </w:rPr>
-        <w:lastRenderedPageBreak/>
-        <w:t xml:space="preserve">methods. </w:t>
+        <w:t>-Cotes methods</w:t>
+      </w:r>
+      <w:r>
+        <w:rPr>
+          <w:rFonts w:ascii="Cambria" w:hAnsi="Cambria"/>
+        </w:rPr>
+        <w:t xml:space="preserve"> and is in line with the theoretical error calculated in Table 1</w:t>
+      </w:r>
+      <w:r>
+        <w:rPr>
+          <w:rFonts w:ascii="Cambria" w:hAnsi="Cambria"/>
+        </w:rPr>
+        <w:t xml:space="preserve">. </w:t>
       </w:r>
       <w:r>
         <w:rPr>
@@ -2292,6 +2328,12 @@
           <w:rFonts w:ascii="Cambria" w:hAnsi="Cambria"/>
         </w:rPr>
         <w:t xml:space="preserve">Generally, using more subintervals to approximate integrals yields a more accurate result, and such is the case we see here. </w:t>
+      </w:r>
+      <w:r>
+        <w:rPr>
+          <w:rFonts w:ascii="Cambria" w:hAnsi="Cambria"/>
+        </w:rPr>
+        <w:t>These points explain why Simpson’s Formula is superior to the Midpoint and Trapezoid Rules.</w:t>
       </w:r>
     </w:p>
     <w:p>
@@ -2503,13 +2545,7 @@
         <w:rPr>
           <w:rFonts w:ascii="Source Code Pro" w:hAnsi="Source Code Pro" w:cs="Courier New"/>
         </w:rPr>
-        <w:t>)</w:t>
-      </w:r>
-      <w:r>
-        <w:rPr>
-          <w:rFonts w:ascii="Source Code Pro" w:hAnsi="Source Code Pro" w:cs="Courier New"/>
-        </w:rPr>
-        <w:t xml:space="preserve"> = </w:t>
+        <w:t xml:space="preserve">) = </w:t>
       </w:r>
       <w:r>
         <w:rPr>
@@ -2671,13 +2707,14 @@
         <w:rPr>
           <w:rFonts w:ascii="Cambria" w:hAnsi="Cambria"/>
         </w:rPr>
-        <w:t xml:space="preserve">/2, we needed to calculate the composite integration of 2*N using the Simpson’s and Trapezoid, as a half-step in x is equivalent to doubling the number of subintervals; we already calculated the composite integration of N in the previous component of this question. Obtaining the 2*N integration used the same methods in the previous component: calculating the appropriate </w:t>
-      </w:r>
-      <w:r>
-        <w:rPr>
-          <w:rFonts w:ascii="Cambria" w:hAnsi="Cambria"/>
-        </w:rPr>
-        <w:t>{</w:t>
+        <w:t xml:space="preserve">/2, we needed to calculate the composite integration of 2*N using the Simpson’s and Trapezoid, as a half-step in x is equivalent to doubling the number of subintervals; we already calculated the composite integration of N in the previous component of this question. Obtaining the 2*N integration used the same methods in the previous component: calculating the </w:t>
+      </w:r>
+      <w:r>
+        <w:rPr>
+          <w:rFonts w:ascii="Cambria" w:hAnsi="Cambria"/>
+        </w:rPr>
+        <w:lastRenderedPageBreak/>
+        <w:t>appropriate {</w:t>
       </w:r>
       <w:proofErr w:type="spellStart"/>
       <w:r>
@@ -2711,13 +2748,7 @@
         <w:rPr>
           <w:rFonts w:ascii="Cambria" w:hAnsi="Cambria"/>
         </w:rPr>
-        <w:t>} pairs</w:t>
-      </w:r>
-      <w:r>
-        <w:rPr>
-          <w:rFonts w:ascii="Cambria" w:hAnsi="Cambria"/>
-        </w:rPr>
-        <w:t xml:space="preserve"> using the functions developed in Question </w:t>
+        <w:t xml:space="preserve">} pairs using the functions developed in Question </w:t>
       </w:r>
       <w:r>
         <w:rPr>
@@ -2735,13 +2766,7 @@
         <w:rPr>
           <w:rFonts w:ascii="Cambria" w:hAnsi="Cambria"/>
         </w:rPr>
-        <w:t xml:space="preserve">feeding the generated </w:t>
-      </w:r>
-      <w:r>
-        <w:rPr>
-          <w:rFonts w:ascii="Cambria" w:hAnsi="Cambria"/>
-        </w:rPr>
-        <w:t>{</w:t>
+        <w:t>feeding the generated {</w:t>
       </w:r>
       <w:proofErr w:type="spellStart"/>
       <w:r>
@@ -2775,13 +2800,7 @@
         <w:rPr>
           <w:rFonts w:ascii="Cambria" w:hAnsi="Cambria"/>
         </w:rPr>
-        <w:t>} pairs</w:t>
-      </w:r>
-      <w:r>
-        <w:rPr>
-          <w:rFonts w:ascii="Cambria" w:hAnsi="Cambria"/>
-        </w:rPr>
-        <w:t xml:space="preserve"> into the </w:t>
+        <w:t xml:space="preserve">} pairs into the </w:t>
       </w:r>
       <w:proofErr w:type="spellStart"/>
       <w:r>
@@ -2810,14 +2829,7 @@
           <w:rFonts w:ascii="Cambria" w:hAnsi="Cambria"/>
         </w:rPr>
         <w:tab/>
-        <w:t xml:space="preserve">Calculating Richardson’s Extrapolation error was only a matter of plugging the integral calculation using N and integral calculation of 2*N for a Newton-Cotes method into </w:t>
-      </w:r>
-      <w:r>
-        <w:rPr>
-          <w:rFonts w:ascii="Cambria" w:hAnsi="Cambria"/>
-        </w:rPr>
-        <w:lastRenderedPageBreak/>
-        <w:t xml:space="preserve">the error formula, which I’ve hard coded into a separate function called </w:t>
+        <w:t xml:space="preserve">Calculating Richardson’s Extrapolation error was only a matter of plugging the integral calculation using N and integral calculation of 2*N for a Newton-Cotes method into the error formula, which I’ve hard coded into a separate function called </w:t>
       </w:r>
       <w:proofErr w:type="spellStart"/>
       <w:proofErr w:type="gramStart"/>
@@ -2849,6 +2861,21 @@
           <w:rFonts w:ascii="Cambria" w:hAnsi="Cambria"/>
         </w:rPr>
       </w:pPr>
+      <w:r>
+        <w:rPr>
+          <w:rFonts w:ascii="Cambria" w:hAnsi="Cambria"/>
+        </w:rPr>
+        <w:tab/>
+        <w:t>These calculations resulted in the values found in the table below:</w:t>
+      </w:r>
+    </w:p>
+    <w:p>
+      <w:pPr>
+        <w:spacing w:line="276" w:lineRule="auto"/>
+        <w:rPr>
+          <w:rFonts w:ascii="Cambria" w:hAnsi="Cambria"/>
+        </w:rPr>
+      </w:pPr>
     </w:p>
     <w:p>
       <w:pPr>
@@ -2875,43 +2902,7 @@
         <w:rPr>
           <w:rFonts w:ascii="Cambria" w:hAnsi="Cambria"/>
         </w:rPr>
-        <w:t xml:space="preserve">Error Values for Composite </w:t>
-      </w:r>
-      <w:r>
-        <w:rPr>
-          <w:rFonts w:ascii="Cambria" w:hAnsi="Cambria"/>
-        </w:rPr>
-        <w:t xml:space="preserve">Trapezoid and Composite Simpson’s Formula </w:t>
-      </w:r>
-      <w:r>
-        <w:rPr>
-          <w:rFonts w:ascii="Cambria" w:hAnsi="Cambria"/>
-        </w:rPr>
-        <w:t>methods</w:t>
-      </w:r>
-      <w:r>
-        <w:rPr>
-          <w:rFonts w:ascii="Cambria" w:hAnsi="Cambria"/>
-        </w:rPr>
-        <w:t xml:space="preserve"> using both Explicit Error and Richardson’s Extrapolation Error Formulas</w:t>
-      </w:r>
-      <w:r>
-        <w:rPr>
-          <w:rFonts w:ascii="Cambria" w:hAnsi="Cambria"/>
-        </w:rPr>
-        <w:t xml:space="preserve"> with </w:t>
-      </w:r>
-      <w:r>
-        <w:rPr>
-          <w:rFonts w:ascii="Cambria" w:hAnsi="Cambria"/>
-        </w:rPr>
-        <w:t>R</w:t>
-      </w:r>
-      <w:r>
-        <w:rPr>
-          <w:rFonts w:ascii="Cambria" w:hAnsi="Cambria"/>
-        </w:rPr>
-        <w:t>espect to N</w:t>
+        <w:t>Error Values for Composite Trapezoid and Composite Simpson’s Formula methods using both Explicit Error and Richardson’s Extrapolation Error Formulas with Respect to N</w:t>
       </w:r>
     </w:p>
     <w:tbl>
@@ -3827,7 +3818,181 @@
         <w:rPr>
           <w:rFonts w:ascii="Cambria" w:hAnsi="Cambria"/>
         </w:rPr>
-        <w:t xml:space="preserve">Figure X: </w:t>
+        <w:tab/>
+        <w:t xml:space="preserve">Overall, Richardson’s </w:t>
+      </w:r>
+      <w:r>
+        <w:rPr>
+          <w:rFonts w:ascii="Cambria" w:hAnsi="Cambria"/>
+        </w:rPr>
+        <w:t>Extrapolation</w:t>
+      </w:r>
+      <w:r>
+        <w:rPr>
+          <w:rFonts w:ascii="Cambria" w:hAnsi="Cambria"/>
+        </w:rPr>
+        <w:t xml:space="preserve"> Error calculations were more accurate than the errors yielded by the Explicit Error formula. </w:t>
+      </w:r>
+      <w:r>
+        <w:rPr>
+          <w:rFonts w:ascii="Cambria" w:hAnsi="Cambria"/>
+        </w:rPr>
+        <w:t>The Composite Trapezoid error benefitted more from Richardson’s Error calculations</w:t>
+      </w:r>
+      <w:r>
+        <w:rPr>
+          <w:rFonts w:ascii="Cambria" w:hAnsi="Cambria"/>
+        </w:rPr>
+        <w:t xml:space="preserve"> than Composite Simpson’s Formula did. </w:t>
+      </w:r>
+    </w:p>
+    <w:p>
+      <w:pPr>
+        <w:spacing w:line="276" w:lineRule="auto"/>
+        <w:rPr>
+          <w:rFonts w:ascii="Cambria" w:hAnsi="Cambria"/>
+        </w:rPr>
+      </w:pPr>
+    </w:p>
+    <w:p>
+      <w:pPr>
+        <w:spacing w:line="276" w:lineRule="auto"/>
+        <w:rPr>
+          <w:rFonts w:ascii="Cambria" w:hAnsi="Cambria"/>
+        </w:rPr>
+      </w:pPr>
+      <w:r>
+        <w:rPr>
+          <w:rFonts w:ascii="Cambria" w:hAnsi="Cambria"/>
+        </w:rPr>
+        <w:tab/>
+        <w:t>The final component of Question 3 examines the Gaussian Quadrature implemented back in Question 2. To confirm the question’s assumption that Gaussian Quadrature performs rather poorly though plots and numerical data, we placed the values of N into a vector and pre-emptively allocated vectors to hold integral calculations, both exact and Gaussian, along with error calculations (exact subtracted by Gaussian).</w:t>
+      </w:r>
+    </w:p>
+    <w:p>
+      <w:pPr>
+        <w:spacing w:line="276" w:lineRule="auto"/>
+        <w:rPr>
+          <w:rFonts w:ascii="Cambria" w:hAnsi="Cambria"/>
+        </w:rPr>
+      </w:pPr>
+      <w:r>
+        <w:rPr>
+          <w:rFonts w:ascii="Cambria" w:hAnsi="Cambria"/>
+        </w:rPr>
+        <w:tab/>
+        <w:t>By using a for-loop to iterate through each N-value, the Gaussian Quadrature integration was calculated; subtracting this value from the exact integration over the same [a b] domain yielded the error.</w:t>
+      </w:r>
+    </w:p>
+    <w:p>
+      <w:pPr>
+        <w:spacing w:line="276" w:lineRule="auto"/>
+        <w:rPr>
+          <w:rFonts w:ascii="Cambria" w:hAnsi="Cambria"/>
+        </w:rPr>
+      </w:pPr>
+      <w:r>
+        <w:rPr>
+          <w:rFonts w:ascii="Cambria" w:hAnsi="Cambria"/>
+        </w:rPr>
+        <w:tab/>
+        <w:t xml:space="preserve">Plotting the error demonstrates what the question already confirmed: Gaussian </w:t>
+      </w:r>
+      <w:proofErr w:type="spellStart"/>
+      <w:r>
+        <w:rPr>
+          <w:rFonts w:ascii="Cambria" w:hAnsi="Cambria"/>
+        </w:rPr>
+        <w:t>Quadratures</w:t>
+      </w:r>
+      <w:proofErr w:type="spellEnd"/>
+      <w:r>
+        <w:rPr>
+          <w:rFonts w:ascii="Cambria" w:hAnsi="Cambria"/>
+        </w:rPr>
+        <w:t xml:space="preserve"> is a terrible method to estimate the integral of the function given in this assignment</w:t>
+      </w:r>
+      <w:r>
+        <w:rPr>
+          <w:rFonts w:ascii="Cambria" w:hAnsi="Cambria"/>
+        </w:rPr>
+        <w:t xml:space="preserve">. The only N where the error is ‘better’ is N=4. </w:t>
+      </w:r>
+    </w:p>
+    <w:p>
+      <w:pPr>
+        <w:spacing w:line="276" w:lineRule="auto"/>
+        <w:rPr>
+          <w:rFonts w:ascii="Cambria" w:hAnsi="Cambria"/>
+        </w:rPr>
+      </w:pPr>
+      <w:r>
+        <w:rPr>
+          <w:rFonts w:ascii="Cambria" w:hAnsi="Cambria"/>
+        </w:rPr>
+        <w:t xml:space="preserve"> </w:t>
+      </w:r>
+    </w:p>
+    <w:p>
+      <w:pPr>
+        <w:spacing w:line="276" w:lineRule="auto"/>
+        <w:rPr>
+          <w:rFonts w:ascii="Cambria" w:hAnsi="Cambria"/>
+        </w:rPr>
+      </w:pPr>
+      <w:r>
+        <w:rPr>
+          <w:rFonts w:ascii="Cambria" w:hAnsi="Cambria"/>
+          <w:b/>
+          <w:u w:val="single"/>
+        </w:rPr>
+        <w:t xml:space="preserve">Figure </w:t>
+      </w:r>
+      <w:r>
+        <w:rPr>
+          <w:rFonts w:ascii="Cambria" w:hAnsi="Cambria"/>
+          <w:b/>
+          <w:u w:val="single"/>
+        </w:rPr>
+        <w:t>4</w:t>
+      </w:r>
+      <w:r>
+        <w:rPr>
+          <w:rFonts w:ascii="Cambria" w:hAnsi="Cambria"/>
+          <w:b/>
+          <w:u w:val="single"/>
+        </w:rPr>
+        <w:t>:</w:t>
+      </w:r>
+      <w:r>
+        <w:rPr>
+          <w:rFonts w:ascii="Cambria" w:hAnsi="Cambria"/>
+        </w:rPr>
+        <w:t xml:space="preserve"> </w:t>
+      </w:r>
+      <w:r>
+        <w:rPr>
+          <w:rFonts w:ascii="Cambria" w:hAnsi="Cambria"/>
+        </w:rPr>
+        <w:t xml:space="preserve">Gaussian </w:t>
+      </w:r>
+      <w:r>
+        <w:rPr>
+          <w:rFonts w:ascii="Cambria" w:hAnsi="Cambria"/>
+        </w:rPr>
+        <w:t xml:space="preserve">Quadrature </w:t>
+      </w:r>
+      <w:r>
+        <w:rPr>
+          <w:rFonts w:ascii="Cambria" w:hAnsi="Cambria"/>
+        </w:rPr>
+        <w:t>Err</w:t>
+      </w:r>
+      <w:r>
+        <w:rPr>
+          <w:rFonts w:ascii="Cambria" w:hAnsi="Cambria"/>
+        </w:rPr>
+        <w:t xml:space="preserve">or Convergence </w:t>
       </w:r>
     </w:p>
     <w:p>
@@ -3843,6 +4008,7 @@
           <w:rFonts w:ascii="Cambria" w:hAnsi="Cambria"/>
           <w:noProof/>
         </w:rPr>
+        <w:lastRenderedPageBreak/>
         <w:drawing>
           <wp:inline distT="0" distB="0" distL="0" distR="0" wp14:anchorId="6EE7D3E2" wp14:editId="055A6DD8">
             <wp:extent cx="4994078" cy="3743325"/>
@@ -3891,6 +4057,365 @@
             </a:graphic>
           </wp:inline>
         </w:drawing>
+      </w:r>
+    </w:p>
+    <w:p>
+      <w:pPr>
+        <w:spacing w:line="276" w:lineRule="auto"/>
+        <w:ind w:firstLine="720"/>
+        <w:rPr>
+          <w:rFonts w:ascii="Cambria" w:hAnsi="Cambria"/>
+        </w:rPr>
+      </w:pPr>
+      <w:r>
+        <w:rPr>
+          <w:rFonts w:ascii="Cambria" w:hAnsi="Cambria"/>
+        </w:rPr>
+        <w:t>Gaussian Quadrature works poorly with our given formula f(x) = 1 + sin(x)*cos(2x/</w:t>
+      </w:r>
+      <w:proofErr w:type="gramStart"/>
+      <w:r>
+        <w:rPr>
+          <w:rFonts w:ascii="Cambria" w:hAnsi="Cambria"/>
+        </w:rPr>
+        <w:t>3)*</w:t>
+      </w:r>
+      <w:proofErr w:type="gramEnd"/>
+      <w:r>
+        <w:rPr>
+          <w:rFonts w:ascii="Cambria" w:hAnsi="Cambria"/>
+        </w:rPr>
+        <w:t>sin(4x) because</w:t>
+      </w:r>
+      <w:r>
+        <w:rPr>
+          <w:rFonts w:ascii="Cambria" w:hAnsi="Cambria"/>
+        </w:rPr>
+        <w:t xml:space="preserve"> </w:t>
+      </w:r>
+      <w:r>
+        <w:rPr>
+          <w:rFonts w:ascii="Cambria" w:hAnsi="Cambria"/>
+        </w:rPr>
+        <w:t>our {</w:t>
+      </w:r>
+      <w:proofErr w:type="spellStart"/>
+      <w:r>
+        <w:rPr>
+          <w:rFonts w:ascii="Cambria" w:hAnsi="Cambria"/>
+        </w:rPr>
+        <w:t>w</w:t>
+      </w:r>
+      <w:r>
+        <w:rPr>
+          <w:rFonts w:ascii="Cambria" w:hAnsi="Cambria"/>
+          <w:vertAlign w:val="subscript"/>
+        </w:rPr>
+        <w:t>i</w:t>
+      </w:r>
+      <w:proofErr w:type="spellEnd"/>
+      <w:r>
+        <w:rPr>
+          <w:rFonts w:ascii="Cambria" w:hAnsi="Cambria"/>
+        </w:rPr>
+        <w:t>, x</w:t>
+      </w:r>
+      <w:r>
+        <w:rPr>
+          <w:rFonts w:ascii="Cambria" w:hAnsi="Cambria"/>
+          <w:vertAlign w:val="subscript"/>
+        </w:rPr>
+        <w:t>i</w:t>
+      </w:r>
+      <w:r>
+        <w:rPr>
+          <w:rFonts w:ascii="Cambria" w:hAnsi="Cambria"/>
+          <w:vertAlign w:val="subscript"/>
+        </w:rPr>
+        <w:t xml:space="preserve"> </w:t>
+      </w:r>
+      <w:r>
+        <w:rPr>
+          <w:rFonts w:ascii="Cambria" w:hAnsi="Cambria"/>
+        </w:rPr>
+        <w:t>} pairs did not maximize the order of accuracy of the Gaussian Quadrature Formula.</w:t>
+      </w:r>
+      <w:r>
+        <w:rPr>
+          <w:rFonts w:ascii="Cambria" w:hAnsi="Cambria"/>
+        </w:rPr>
+        <w:t xml:space="preserve"> The {</w:t>
+      </w:r>
+      <w:proofErr w:type="spellStart"/>
+      <w:r>
+        <w:rPr>
+          <w:rFonts w:ascii="Cambria" w:hAnsi="Cambria"/>
+        </w:rPr>
+        <w:t>w</w:t>
+      </w:r>
+      <w:r>
+        <w:rPr>
+          <w:rFonts w:ascii="Cambria" w:hAnsi="Cambria"/>
+          <w:vertAlign w:val="subscript"/>
+        </w:rPr>
+        <w:t>i</w:t>
+      </w:r>
+      <w:proofErr w:type="spellEnd"/>
+      <w:r>
+        <w:rPr>
+          <w:rFonts w:ascii="Cambria" w:hAnsi="Cambria"/>
+        </w:rPr>
+        <w:t xml:space="preserve">, </w:t>
+      </w:r>
+      <w:proofErr w:type="gramStart"/>
+      <w:r>
+        <w:rPr>
+          <w:rFonts w:ascii="Cambria" w:hAnsi="Cambria"/>
+        </w:rPr>
+        <w:t>x</w:t>
+      </w:r>
+      <w:r>
+        <w:rPr>
+          <w:rFonts w:ascii="Cambria" w:hAnsi="Cambria"/>
+          <w:vertAlign w:val="subscript"/>
+        </w:rPr>
+        <w:t>i</w:t>
+      </w:r>
+      <w:r>
+        <w:rPr>
+          <w:rFonts w:ascii="Cambria" w:hAnsi="Cambria"/>
+          <w:vertAlign w:val="subscript"/>
+        </w:rPr>
+        <w:t xml:space="preserve"> </w:t>
+      </w:r>
+      <w:r>
+        <w:rPr>
+          <w:rFonts w:ascii="Cambria" w:hAnsi="Cambria"/>
+        </w:rPr>
+        <w:t>}</w:t>
+      </w:r>
+      <w:proofErr w:type="gramEnd"/>
+      <w:r>
+        <w:rPr>
+          <w:rFonts w:ascii="Cambria" w:hAnsi="Cambria"/>
+        </w:rPr>
+        <w:t xml:space="preserve"> pairs were determined largely by the number of points to sample (N) and the domain that we wanted to integrate over. To make the Gaussian Quadrature</w:t>
+      </w:r>
+      <w:r>
+        <w:rPr>
+          <w:rFonts w:ascii="Cambria" w:hAnsi="Cambria"/>
+        </w:rPr>
+        <w:t xml:space="preserve"> give</w:t>
+      </w:r>
+      <w:r>
+        <w:rPr>
+          <w:rFonts w:ascii="Cambria" w:hAnsi="Cambria"/>
+        </w:rPr>
+        <w:t xml:space="preserve"> better results, a and b </w:t>
+      </w:r>
+      <w:r>
+        <w:rPr>
+          <w:rFonts w:ascii="Cambria" w:hAnsi="Cambria"/>
+        </w:rPr>
+        <w:t>should be chosen such that the mapped x</w:t>
+      </w:r>
+      <w:r>
+        <w:rPr>
+          <w:rFonts w:ascii="Cambria" w:hAnsi="Cambria"/>
+          <w:vertAlign w:val="subscript"/>
+        </w:rPr>
+        <w:t>i</w:t>
+      </w:r>
+      <w:r>
+        <w:rPr>
+          <w:rFonts w:ascii="Cambria" w:hAnsi="Cambria"/>
+        </w:rPr>
+        <w:t xml:space="preserve"> should maximize the order of accuracy while </w:t>
+      </w:r>
+      <w:proofErr w:type="spellStart"/>
+      <w:r>
+        <w:rPr>
+          <w:rFonts w:ascii="Cambria" w:hAnsi="Cambria"/>
+        </w:rPr>
+        <w:t>w</w:t>
+      </w:r>
+      <w:r>
+        <w:rPr>
+          <w:rFonts w:ascii="Cambria" w:hAnsi="Cambria"/>
+          <w:vertAlign w:val="subscript"/>
+        </w:rPr>
+        <w:t>i</w:t>
+      </w:r>
+      <w:proofErr w:type="spellEnd"/>
+      <w:r>
+        <w:rPr>
+          <w:rFonts w:ascii="Cambria" w:hAnsi="Cambria"/>
+        </w:rPr>
+        <w:t xml:space="preserve"> remains constant for each N. </w:t>
+      </w:r>
+    </w:p>
+    <w:p>
+      <w:pPr>
+        <w:spacing w:line="276" w:lineRule="auto"/>
+        <w:rPr>
+          <w:rFonts w:ascii="Cambria" w:hAnsi="Cambria"/>
+        </w:rPr>
+      </w:pPr>
+      <w:r>
+        <w:rPr>
+          <w:rFonts w:ascii="Cambria" w:hAnsi="Cambria"/>
+        </w:rPr>
+        <w:t xml:space="preserve"> </w:t>
+      </w:r>
+    </w:p>
+    <w:p>
+      <w:pPr>
+        <w:spacing w:line="276" w:lineRule="auto"/>
+        <w:rPr>
+          <w:rFonts w:ascii="Cambria" w:hAnsi="Cambria"/>
+        </w:rPr>
+      </w:pPr>
+      <w:r>
+        <w:rPr>
+          <w:rFonts w:ascii="Cambria" w:hAnsi="Cambria"/>
+        </w:rPr>
+        <w:t>Sources of Information:</w:t>
+      </w:r>
+    </w:p>
+    <w:p>
+      <w:pPr>
+        <w:spacing w:line="276" w:lineRule="auto"/>
+        <w:ind w:firstLine="720"/>
+        <w:rPr>
+          <w:rFonts w:ascii="Cambria" w:hAnsi="Cambria"/>
+        </w:rPr>
+      </w:pPr>
+      <w:r>
+        <w:rPr>
+          <w:rFonts w:ascii="Cambria" w:hAnsi="Cambria"/>
+        </w:rPr>
+        <w:t xml:space="preserve">Sources of information include the slides on Numerical Interpolation posted on Canvas, as well as </w:t>
+      </w:r>
+      <w:proofErr w:type="spellStart"/>
+      <w:r>
+        <w:rPr>
+          <w:rFonts w:ascii="Cambria" w:hAnsi="Cambria"/>
+        </w:rPr>
+        <w:t>MatLab’s</w:t>
+      </w:r>
+      <w:proofErr w:type="spellEnd"/>
+      <w:r>
+        <w:rPr>
+          <w:rFonts w:ascii="Cambria" w:hAnsi="Cambria"/>
+        </w:rPr>
+        <w:t xml:space="preserve"> documentation on routines such as </w:t>
+      </w:r>
+      <w:proofErr w:type="spellStart"/>
+      <w:proofErr w:type="gramStart"/>
+      <w:r>
+        <w:rPr>
+          <w:rFonts w:ascii="Cambria" w:hAnsi="Cambria"/>
+        </w:rPr>
+        <w:t>saveas</w:t>
+      </w:r>
+      <w:proofErr w:type="spellEnd"/>
+      <w:r>
+        <w:rPr>
+          <w:rFonts w:ascii="Cambria" w:hAnsi="Cambria"/>
+        </w:rPr>
+        <w:t>(</w:t>
+      </w:r>
+      <w:proofErr w:type="gramEnd"/>
+      <w:r>
+        <w:rPr>
+          <w:rFonts w:ascii="Cambria" w:hAnsi="Cambria"/>
+        </w:rPr>
+        <w:t>) and figures(). Tajo, as always, was superbly helpful in his office hours in clarifying what he was looking for with our plots and the formula for Richardson’s Extrapolation. Also, I did browse the Discussion forum on Canvas for any tips but didn’t find them super helpful this time around. I did not collaborate with any classmates on this assignment.</w:t>
+      </w:r>
+    </w:p>
+    <w:p>
+      <w:pPr>
+        <w:spacing w:line="276" w:lineRule="auto"/>
+        <w:rPr>
+          <w:rFonts w:ascii="Cambria" w:hAnsi="Cambria"/>
+        </w:rPr>
+      </w:pPr>
+      <w:r>
+        <w:rPr>
+          <w:rFonts w:ascii="Cambria" w:hAnsi="Cambria"/>
+        </w:rPr>
+        <w:tab/>
+        <w:t xml:space="preserve">As far as source codes went, I implemented all the functions that didn’t already come with </w:t>
+      </w:r>
+      <w:proofErr w:type="spellStart"/>
+      <w:r>
+        <w:rPr>
+          <w:rFonts w:ascii="Cambria" w:hAnsi="Cambria"/>
+        </w:rPr>
+        <w:t>MatLab</w:t>
+      </w:r>
+      <w:proofErr w:type="spellEnd"/>
+      <w:r>
+        <w:rPr>
+          <w:rFonts w:ascii="Cambria" w:hAnsi="Cambria"/>
+        </w:rPr>
+        <w:t xml:space="preserve">. For the Newton-Cotes and Gaussian </w:t>
+      </w:r>
+      <w:proofErr w:type="spellStart"/>
+      <w:r>
+        <w:rPr>
+          <w:rFonts w:ascii="Cambria" w:hAnsi="Cambria"/>
+        </w:rPr>
+        <w:t>quadratures</w:t>
+      </w:r>
+      <w:proofErr w:type="spellEnd"/>
+      <w:r>
+        <w:rPr>
+          <w:rFonts w:ascii="Cambria" w:hAnsi="Cambria"/>
+        </w:rPr>
+        <w:t xml:space="preserve">, I used the formulas in the Numerical Interpolation slides on Canvas and implemented them. I also browsed the links at the end of </w:t>
+      </w:r>
+      <w:r>
+        <w:rPr>
+          <w:rFonts w:ascii="Cambria" w:hAnsi="Cambria"/>
+          <w:b/>
+        </w:rPr>
+        <w:t>Numerical_Integration(a)-11.pdf</w:t>
+      </w:r>
+      <w:r>
+        <w:rPr>
+          <w:rFonts w:ascii="Cambria" w:hAnsi="Cambria"/>
+        </w:rPr>
+        <w:t xml:space="preserve"> to gain further insight on the quadrature methods. </w:t>
+      </w:r>
+      <w:bookmarkStart w:id="0" w:name="_GoBack"/>
+      <w:bookmarkEnd w:id="0"/>
+      <w:r>
+        <w:rPr>
+          <w:rFonts w:ascii="Cambria" w:hAnsi="Cambria"/>
+          <w:b/>
+        </w:rPr>
+        <w:t xml:space="preserve"> </w:t>
+      </w:r>
+    </w:p>
+    <w:p>
+      <w:pPr>
+        <w:spacing w:line="276" w:lineRule="auto"/>
+        <w:rPr>
+          <w:rFonts w:ascii="Cambria" w:hAnsi="Cambria"/>
+        </w:rPr>
+      </w:pPr>
+      <w:r>
+        <w:rPr>
+          <w:rFonts w:ascii="Cambria" w:hAnsi="Cambria"/>
+        </w:rPr>
+        <w:t xml:space="preserve"> </w:t>
+      </w:r>
+      <w:r>
+        <w:rPr>
+          <w:rFonts w:ascii="Cambria" w:hAnsi="Cambria"/>
+        </w:rPr>
+        <w:tab/>
       </w:r>
     </w:p>
     <w:sectPr>

</xml_diff>